<commit_message>
ejemplo de screen :)
</commit_message>
<xml_diff>
--- a/Manual Técnico.docx
+++ b/Manual Técnico.docx
@@ -5890,8 +5890,8 @@
       <w:r>
         <w:drawing>
           <wp:inline distT="0" distB="0" distL="114300" distR="114300">
-            <wp:extent cx="5268595" cy="2962275"/>
-            <wp:effectExtent l="0" t="0" r="8255" b="9525"/>
+            <wp:extent cx="5268595" cy="2705100"/>
+            <wp:effectExtent l="0" t="0" r="8255" b="0"/>
             <wp:docPr id="1" name="Imagen 1"/>
             <wp:cNvGraphicFramePr>
               <a:graphicFrameLocks xmlns:a="http://schemas.openxmlformats.org/drawingml/2006/main" noChangeAspect="1"/>
@@ -5907,6 +5907,7 @@
                   </pic:nvPicPr>
                   <pic:blipFill>
                     <a:blip r:embed="rId4"/>
+                    <a:srcRect t="3537" b="5145"/>
                     <a:stretch>
                       <a:fillRect/>
                     </a:stretch>
@@ -5914,7 +5915,7 @@
                   <pic:spPr>
                     <a:xfrm>
                       <a:off x="0" y="0"/>
-                      <a:ext cx="5268595" cy="2962275"/>
+                      <a:ext cx="5268595" cy="2705100"/>
                     </a:xfrm>
                     <a:prstGeom prst="rect">
                       <a:avLst/>
@@ -5930,6 +5931,8 @@
           </wp:inline>
         </w:drawing>
       </w:r>
+      <w:bookmarkStart w:id="0" w:name="_GoBack"/>
+      <w:bookmarkEnd w:id="0"/>
     </w:p>
     <w:p>
       <w:pPr>
@@ -8758,8 +8761,6 @@
           <w:lang w:val="es-HN" w:eastAsia="zh-CN"/>
         </w:rPr>
       </w:pPr>
-      <w:bookmarkStart w:id="0" w:name="_GoBack"/>
-      <w:bookmarkEnd w:id="0"/>
     </w:p>
     <w:sectPr>
       <w:pgSz w:w="11906" w:h="16838"/>

</xml_diff>

<commit_message>
no se si le falta algo más
</commit_message>
<xml_diff>
--- a/Manual Técnico.docx
+++ b/Manual Técnico.docx
@@ -6785,6 +6785,32 @@
         <w:widowControl/>
         <w:numPr>
           <w:ilvl w:val="0"/>
+          <w:numId w:val="0"/>
+        </w:numPr>
+        <w:suppressLineNumbers w:val="0"/>
+        <w:pBdr>
+          <w:top w:val="none" w:color="auto" w:sz="0" w:space="0"/>
+          <w:left w:val="none" w:color="auto" w:sz="0" w:space="0"/>
+          <w:bottom w:val="none" w:color="auto" w:sz="0" w:space="0"/>
+          <w:right w:val="none" w:color="auto" w:sz="0" w:space="0"/>
+        </w:pBdr>
+        <w:shd w:val="clear" w:fill="FFFFFF"/>
+        <w:spacing w:before="0" w:beforeAutospacing="0" w:after="0" w:afterAutospacing="0" w:line="360" w:lineRule="auto"/>
+        <w:ind w:right="0" w:rightChars="0"/>
+        <w:jc w:val="both"/>
+        <w:rPr>
+          <w:rFonts w:hint="default"/>
+          <w:lang w:val="en-US" w:eastAsia="zh-CN"/>
+        </w:rPr>
+      </w:pPr>
+    </w:p>
+    <w:p>
+      <w:pPr>
+        <w:keepNext w:val="0"/>
+        <w:keepLines w:val="0"/>
+        <w:widowControl/>
+        <w:numPr>
+          <w:ilvl w:val="0"/>
           <w:numId w:val="5"/>
         </w:numPr>
         <w:suppressLineNumbers w:val="0"/>
@@ -7080,6 +7106,40 @@
           <w:sz w:val="24"/>
           <w:szCs w:val="24"/>
           <w:lang w:val="es-HN" w:eastAsia="zh-CN"/>
+        </w:rPr>
+      </w:pPr>
+    </w:p>
+    <w:p>
+      <w:pPr>
+        <w:keepNext w:val="0"/>
+        <w:keepLines w:val="0"/>
+        <w:widowControl/>
+        <w:numPr>
+          <w:numId w:val="0"/>
+        </w:numPr>
+        <w:suppressLineNumbers w:val="0"/>
+        <w:pBdr>
+          <w:top w:val="none" w:color="auto" w:sz="0" w:space="0"/>
+          <w:left w:val="none" w:color="auto" w:sz="0" w:space="0"/>
+          <w:bottom w:val="none" w:color="auto" w:sz="0" w:space="0"/>
+          <w:right w:val="none" w:color="auto" w:sz="0" w:space="0"/>
+        </w:pBdr>
+        <w:shd w:val="clear" w:fill="FFFFFF"/>
+        <w:spacing w:before="0" w:beforeAutospacing="0" w:after="0" w:afterAutospacing="0" w:line="360" w:lineRule="auto"/>
+        <w:ind w:right="0" w:rightChars="0"/>
+        <w:jc w:val="both"/>
+        <w:rPr>
+          <w:rStyle w:val="5"/>
+          <w:rFonts w:hint="default" w:ascii="Arial" w:hAnsi="Arial" w:eastAsia="SimSun" w:cs="Arial"/>
+          <w:b w:val="0"/>
+          <w:bCs/>
+          <w:i w:val="0"/>
+          <w:caps w:val="0"/>
+          <w:color w:val="000000"/>
+          <w:spacing w:val="0"/>
+          <w:sz w:val="24"/>
+          <w:szCs w:val="24"/>
+          <w:lang w:val="en-US" w:eastAsia="zh-CN"/>
         </w:rPr>
       </w:pPr>
     </w:p>
@@ -7317,6 +7377,42 @@
         <w:keepNext w:val="0"/>
         <w:keepLines w:val="0"/>
         <w:widowControl/>
+        <w:suppressLineNumbers w:val="0"/>
+        <w:pBdr>
+          <w:top w:val="none" w:color="auto" w:sz="0" w:space="0"/>
+          <w:left w:val="none" w:color="auto" w:sz="0" w:space="0"/>
+          <w:bottom w:val="none" w:color="auto" w:sz="0" w:space="0"/>
+          <w:right w:val="none" w:color="auto" w:sz="0" w:space="0"/>
+        </w:pBdr>
+        <w:shd w:val="clear" w:fill="FFFFFF"/>
+        <w:spacing w:before="0" w:beforeAutospacing="0" w:after="0" w:afterAutospacing="0" w:line="15" w:lineRule="atLeast"/>
+        <w:ind w:left="0" w:right="0" w:firstLine="0"/>
+        <w:jc w:val="center"/>
+        <w:rPr>
+          <w:rFonts w:hint="default" w:ascii="Arial" w:hAnsi="Arial" w:eastAsia="ff1" w:cs="Arial"/>
+          <w:b/>
+          <w:i w:val="0"/>
+          <w:caps w:val="0"/>
+          <w:color w:val="70AD47" w:themeColor="accent6"/>
+          <w:spacing w:val="0"/>
+          <w:kern w:val="0"/>
+          <w:sz w:val="28"/>
+          <w:szCs w:val="28"/>
+          <w:shd w:val="clear" w:fill="FFFFFF"/>
+          <w:lang w:val="es-HN" w:eastAsia="zh-CN" w:bidi="ar"/>
+          <w14:textFill>
+            <w14:solidFill>
+              <w14:schemeClr w14:val="accent6"/>
+            </w14:solidFill>
+          </w14:textFill>
+        </w:rPr>
+      </w:pPr>
+    </w:p>
+    <w:p>
+      <w:pPr>
+        <w:keepNext w:val="0"/>
+        <w:keepLines w:val="0"/>
+        <w:widowControl/>
         <w:numPr>
           <w:ilvl w:val="0"/>
           <w:numId w:val="7"/>
@@ -7364,6 +7460,41 @@
         </w:rPr>
         <w:t>Copiar la carpeta “IS501-ProyectoBasesI” en : C:\xampp\htdocs</w:t>
       </w:r>
+    </w:p>
+    <w:p>
+      <w:pPr>
+        <w:keepNext w:val="0"/>
+        <w:keepLines w:val="0"/>
+        <w:widowControl/>
+        <w:numPr>
+          <w:numId w:val="0"/>
+        </w:numPr>
+        <w:suppressLineNumbers w:val="0"/>
+        <w:pBdr>
+          <w:top w:val="none" w:color="auto" w:sz="0" w:space="0"/>
+          <w:left w:val="none" w:color="auto" w:sz="0" w:space="0"/>
+          <w:bottom w:val="none" w:color="auto" w:sz="0" w:space="0"/>
+          <w:right w:val="none" w:color="auto" w:sz="0" w:space="0"/>
+        </w:pBdr>
+        <w:shd w:val="clear" w:fill="FFFFFF"/>
+        <w:spacing w:before="0" w:beforeAutospacing="0" w:after="0" w:afterAutospacing="0" w:line="15" w:lineRule="atLeast"/>
+        <w:ind w:leftChars="0" w:right="0" w:rightChars="0"/>
+        <w:jc w:val="both"/>
+        <w:rPr>
+          <w:rFonts w:hint="default" w:ascii="Arial" w:hAnsi="Arial" w:eastAsia="ff1" w:cs="Arial"/>
+          <w:b w:val="0"/>
+          <w:bCs/>
+          <w:i w:val="0"/>
+          <w:caps w:val="0"/>
+          <w:color w:val="auto"/>
+          <w:spacing w:val="0"/>
+          <w:kern w:val="0"/>
+          <w:sz w:val="24"/>
+          <w:szCs w:val="24"/>
+          <w:shd w:val="clear" w:fill="FFFFFF"/>
+          <w:lang w:val="es-HN" w:eastAsia="zh-CN" w:bidi="ar"/>
+        </w:rPr>
+      </w:pPr>
     </w:p>
     <w:p>
       <w:pPr>
@@ -7639,6 +7770,13 @@
           <w:lang w:val="es-HN" w:eastAsia="zh-CN"/>
         </w:rPr>
       </w:pPr>
+      <w:r>
+        <w:rPr>
+          <w:rFonts w:hint="default"/>
+          <w:lang w:val="es-HN" w:eastAsia="zh-CN"/>
+        </w:rPr>
+        <w:t>Ó</w:t>
+      </w:r>
     </w:p>
     <w:p>
       <w:pPr>
@@ -7664,6 +7802,172 @@
           <w:lang w:val="es-HN" w:eastAsia="zh-CN"/>
         </w:rPr>
       </w:pPr>
+    </w:p>
+    <w:p>
+      <w:pPr>
+        <w:keepNext w:val="0"/>
+        <w:keepLines w:val="0"/>
+        <w:widowControl/>
+        <w:numPr>
+          <w:numId w:val="0"/>
+        </w:numPr>
+        <w:suppressLineNumbers w:val="0"/>
+        <w:pBdr>
+          <w:top w:val="none" w:color="auto" w:sz="0" w:space="0"/>
+          <w:left w:val="none" w:color="auto" w:sz="0" w:space="0"/>
+          <w:bottom w:val="none" w:color="auto" w:sz="0" w:space="0"/>
+          <w:right w:val="none" w:color="auto" w:sz="0" w:space="0"/>
+        </w:pBdr>
+        <w:shd w:val="clear" w:fill="FFFFFF"/>
+        <w:spacing w:before="0" w:beforeAutospacing="0" w:after="0" w:afterAutospacing="0" w:line="15" w:lineRule="atLeast"/>
+        <w:ind w:leftChars="0" w:right="0" w:rightChars="0"/>
+        <w:jc w:val="both"/>
+        <w:rPr>
+          <w:rFonts w:hint="default" w:ascii="Arial" w:hAnsi="Arial" w:eastAsia="ff1" w:cs="Arial"/>
+          <w:b w:val="0"/>
+          <w:bCs/>
+          <w:i w:val="0"/>
+          <w:caps w:val="0"/>
+          <w:color w:val="auto"/>
+          <w:spacing w:val="0"/>
+          <w:kern w:val="0"/>
+          <w:sz w:val="24"/>
+          <w:szCs w:val="24"/>
+          <w:shd w:val="clear" w:fill="FFFFFF"/>
+          <w:lang w:val="es-HN" w:eastAsia="zh-CN" w:bidi="ar"/>
+        </w:rPr>
+      </w:pPr>
+      <w:r>
+        <w:rPr>
+          <w:rFonts w:hint="default" w:ascii="Arial" w:hAnsi="Arial" w:eastAsia="ff1" w:cs="Arial"/>
+          <w:b w:val="0"/>
+          <w:bCs/>
+          <w:i w:val="0"/>
+          <w:caps w:val="0"/>
+          <w:color w:val="auto"/>
+          <w:spacing w:val="0"/>
+          <w:kern w:val="0"/>
+          <w:sz w:val="24"/>
+          <w:szCs w:val="24"/>
+          <w:shd w:val="clear" w:fill="FFFFFF"/>
+          <w:lang w:val="es-HN" w:eastAsia="zh-CN" w:bidi="ar"/>
+        </w:rPr>
+        <w:t>Copiar la carpeta “IS501-ProyectoBasesI” en: C:\wamp64\www</w:t>
+      </w:r>
+    </w:p>
+    <w:p>
+      <w:pPr>
+        <w:keepNext w:val="0"/>
+        <w:keepLines w:val="0"/>
+        <w:widowControl/>
+        <w:numPr>
+          <w:numId w:val="0"/>
+        </w:numPr>
+        <w:suppressLineNumbers w:val="0"/>
+        <w:pBdr>
+          <w:top w:val="none" w:color="auto" w:sz="0" w:space="0"/>
+          <w:left w:val="none" w:color="auto" w:sz="0" w:space="0"/>
+          <w:bottom w:val="none" w:color="auto" w:sz="0" w:space="0"/>
+          <w:right w:val="none" w:color="auto" w:sz="0" w:space="0"/>
+        </w:pBdr>
+        <w:shd w:val="clear" w:fill="FFFFFF"/>
+        <w:spacing w:before="0" w:beforeAutospacing="0" w:after="0" w:afterAutospacing="0" w:line="15" w:lineRule="atLeast"/>
+        <w:ind w:leftChars="0" w:right="0" w:rightChars="0"/>
+        <w:jc w:val="both"/>
+        <w:rPr>
+          <w:rFonts w:hint="default" w:ascii="Arial" w:hAnsi="Arial" w:eastAsia="ff1" w:cs="Arial"/>
+          <w:b w:val="0"/>
+          <w:bCs/>
+          <w:i w:val="0"/>
+          <w:caps w:val="0"/>
+          <w:color w:val="auto"/>
+          <w:spacing w:val="0"/>
+          <w:kern w:val="0"/>
+          <w:sz w:val="24"/>
+          <w:szCs w:val="24"/>
+          <w:shd w:val="clear" w:fill="FFFFFF"/>
+          <w:lang w:val="es-HN" w:eastAsia="zh-CN" w:bidi="ar"/>
+        </w:rPr>
+      </w:pPr>
+    </w:p>
+    <w:p>
+      <w:pPr>
+        <w:keepNext w:val="0"/>
+        <w:keepLines w:val="0"/>
+        <w:widowControl/>
+        <w:numPr>
+          <w:numId w:val="0"/>
+        </w:numPr>
+        <w:suppressLineNumbers w:val="0"/>
+        <w:pBdr>
+          <w:top w:val="none" w:color="auto" w:sz="0" w:space="0"/>
+          <w:left w:val="none" w:color="auto" w:sz="0" w:space="0"/>
+          <w:bottom w:val="none" w:color="auto" w:sz="0" w:space="0"/>
+          <w:right w:val="none" w:color="auto" w:sz="0" w:space="0"/>
+        </w:pBdr>
+        <w:shd w:val="clear" w:fill="FFFFFF"/>
+        <w:spacing w:before="0" w:beforeAutospacing="0" w:after="0" w:afterAutospacing="0" w:line="15" w:lineRule="atLeast"/>
+        <w:ind w:leftChars="0" w:right="0" w:rightChars="0"/>
+        <w:jc w:val="both"/>
+        <w:rPr>
+          <w:rFonts w:hint="default" w:ascii="Arial" w:hAnsi="Arial" w:eastAsia="ff1" w:cs="Arial"/>
+          <w:b w:val="0"/>
+          <w:bCs/>
+          <w:i w:val="0"/>
+          <w:caps w:val="0"/>
+          <w:color w:val="auto"/>
+          <w:spacing w:val="0"/>
+          <w:kern w:val="0"/>
+          <w:sz w:val="24"/>
+          <w:szCs w:val="24"/>
+          <w:shd w:val="clear" w:fill="FFFFFF"/>
+          <w:lang w:val="es-HN" w:eastAsia="zh-CN" w:bidi="ar"/>
+        </w:rPr>
+      </w:pPr>
+      <w:r>
+        <w:drawing>
+          <wp:inline distT="0" distB="0" distL="114300" distR="114300">
+            <wp:extent cx="5268595" cy="2809875"/>
+            <wp:effectExtent l="0" t="0" r="8255" b="9525"/>
+            <wp:docPr id="10" name="Imagen 7"/>
+            <wp:cNvGraphicFramePr>
+              <a:graphicFrameLocks xmlns:a="http://schemas.openxmlformats.org/drawingml/2006/main" noChangeAspect="1"/>
+            </wp:cNvGraphicFramePr>
+            <a:graphic xmlns:a="http://schemas.openxmlformats.org/drawingml/2006/main">
+              <a:graphicData uri="http://schemas.openxmlformats.org/drawingml/2006/picture">
+                <pic:pic xmlns:pic="http://schemas.openxmlformats.org/drawingml/2006/picture">
+                  <pic:nvPicPr>
+                    <pic:cNvPr id="10" name="Imagen 7"/>
+                    <pic:cNvPicPr>
+                      <a:picLocks noChangeAspect="1"/>
+                    </pic:cNvPicPr>
+                  </pic:nvPicPr>
+                  <pic:blipFill>
+                    <a:blip r:embed="rId9"/>
+                    <a:srcRect t="-322" b="5466"/>
+                    <a:stretch>
+                      <a:fillRect/>
+                    </a:stretch>
+                  </pic:blipFill>
+                  <pic:spPr>
+                    <a:xfrm>
+                      <a:off x="0" y="0"/>
+                      <a:ext cx="5268595" cy="2809875"/>
+                    </a:xfrm>
+                    <a:prstGeom prst="rect">
+                      <a:avLst/>
+                    </a:prstGeom>
+                    <a:noFill/>
+                    <a:ln w="9525">
+                      <a:noFill/>
+                    </a:ln>
+                  </pic:spPr>
+                </pic:pic>
+              </a:graphicData>
+            </a:graphic>
+          </wp:inline>
+        </w:drawing>
+      </w:r>
     </w:p>
     <w:p>
       <w:pPr>
@@ -7917,7 +8221,7 @@
                     </pic:cNvPicPr>
                   </pic:nvPicPr>
                   <pic:blipFill>
-                    <a:blip r:embed="rId9"/>
+                    <a:blip r:embed="rId10"/>
                     <a:srcRect b="5509"/>
                     <a:stretch>
                       <a:fillRect/>
@@ -8013,6 +8317,262 @@
           <w:lang w:val="es-HN" w:eastAsia="zh-CN"/>
         </w:rPr>
       </w:pPr>
+      <w:r>
+        <w:rPr>
+          <w:rFonts w:hint="default"/>
+          <w:lang w:val="es-HN" w:eastAsia="zh-CN"/>
+        </w:rPr>
+        <w:t>Ó</w:t>
+      </w:r>
+    </w:p>
+    <w:p>
+      <w:pPr>
+        <w:keepNext w:val="0"/>
+        <w:keepLines w:val="0"/>
+        <w:widowControl/>
+        <w:numPr>
+          <w:numId w:val="0"/>
+        </w:numPr>
+        <w:suppressLineNumbers w:val="0"/>
+        <w:pBdr>
+          <w:top w:val="none" w:color="auto" w:sz="0" w:space="0"/>
+          <w:left w:val="none" w:color="auto" w:sz="0" w:space="0"/>
+          <w:bottom w:val="none" w:color="auto" w:sz="0" w:space="0"/>
+          <w:right w:val="none" w:color="auto" w:sz="0" w:space="0"/>
+        </w:pBdr>
+        <w:shd w:val="clear" w:fill="FFFFFF"/>
+        <w:spacing w:before="0" w:beforeAutospacing="0" w:after="0" w:afterAutospacing="0" w:line="15" w:lineRule="atLeast"/>
+        <w:ind w:right="0" w:rightChars="0"/>
+        <w:jc w:val="both"/>
+        <w:rPr>
+          <w:rFonts w:hint="default"/>
+          <w:lang w:val="es-HN" w:eastAsia="zh-CN"/>
+        </w:rPr>
+      </w:pPr>
+    </w:p>
+    <w:p>
+      <w:pPr>
+        <w:keepNext w:val="0"/>
+        <w:keepLines w:val="0"/>
+        <w:widowControl/>
+        <w:numPr>
+          <w:numId w:val="0"/>
+        </w:numPr>
+        <w:suppressLineNumbers w:val="0"/>
+        <w:pBdr>
+          <w:top w:val="none" w:color="auto" w:sz="0" w:space="0"/>
+          <w:left w:val="none" w:color="auto" w:sz="0" w:space="0"/>
+          <w:bottom w:val="none" w:color="auto" w:sz="0" w:space="0"/>
+          <w:right w:val="none" w:color="auto" w:sz="0" w:space="0"/>
+        </w:pBdr>
+        <w:shd w:val="clear" w:fill="FFFFFF"/>
+        <w:spacing w:before="0" w:beforeAutospacing="0" w:after="0" w:afterAutospacing="0" w:line="15" w:lineRule="atLeast"/>
+        <w:ind w:right="0" w:rightChars="0"/>
+        <w:jc w:val="both"/>
+        <w:rPr>
+          <w:rFonts w:hint="default"/>
+          <w:lang w:val="es-HN" w:eastAsia="zh-CN"/>
+        </w:rPr>
+      </w:pPr>
+    </w:p>
+    <w:p>
+      <w:pPr>
+        <w:keepNext w:val="0"/>
+        <w:keepLines w:val="0"/>
+        <w:widowControl/>
+        <w:numPr>
+          <w:numId w:val="0"/>
+        </w:numPr>
+        <w:suppressLineNumbers w:val="0"/>
+        <w:pBdr>
+          <w:top w:val="none" w:color="auto" w:sz="0" w:space="0"/>
+          <w:left w:val="none" w:color="auto" w:sz="0" w:space="0"/>
+          <w:bottom w:val="none" w:color="auto" w:sz="0" w:space="0"/>
+          <w:right w:val="none" w:color="auto" w:sz="0" w:space="0"/>
+        </w:pBdr>
+        <w:shd w:val="clear" w:fill="FFFFFF"/>
+        <w:spacing w:before="0" w:beforeAutospacing="0" w:after="0" w:afterAutospacing="0" w:line="15" w:lineRule="atLeast"/>
+        <w:ind w:right="0" w:rightChars="0"/>
+        <w:jc w:val="both"/>
+        <w:rPr>
+          <w:rFonts w:hint="default"/>
+          <w:lang w:val="es-HN" w:eastAsia="zh-CN"/>
+        </w:rPr>
+      </w:pPr>
+    </w:p>
+    <w:p>
+      <w:pPr>
+        <w:keepNext w:val="0"/>
+        <w:keepLines w:val="0"/>
+        <w:widowControl/>
+        <w:numPr>
+          <w:numId w:val="0"/>
+        </w:numPr>
+        <w:suppressLineNumbers w:val="0"/>
+        <w:pBdr>
+          <w:top w:val="none" w:color="auto" w:sz="0" w:space="0"/>
+          <w:left w:val="none" w:color="auto" w:sz="0" w:space="0"/>
+          <w:bottom w:val="none" w:color="auto" w:sz="0" w:space="0"/>
+          <w:right w:val="none" w:color="auto" w:sz="0" w:space="0"/>
+        </w:pBdr>
+        <w:shd w:val="clear" w:fill="FFFFFF"/>
+        <w:spacing w:before="0" w:beforeAutospacing="0" w:after="0" w:afterAutospacing="0" w:line="15" w:lineRule="atLeast"/>
+        <w:ind w:right="0" w:rightChars="0"/>
+        <w:jc w:val="both"/>
+        <w:rPr>
+          <w:rFonts w:hint="default"/>
+          <w:lang w:val="es-HN" w:eastAsia="zh-CN"/>
+        </w:rPr>
+      </w:pPr>
+    </w:p>
+    <w:p>
+      <w:pPr>
+        <w:keepNext w:val="0"/>
+        <w:keepLines w:val="0"/>
+        <w:widowControl/>
+        <w:numPr>
+          <w:numId w:val="0"/>
+        </w:numPr>
+        <w:suppressLineNumbers w:val="0"/>
+        <w:pBdr>
+          <w:top w:val="none" w:color="auto" w:sz="0" w:space="0"/>
+          <w:left w:val="none" w:color="auto" w:sz="0" w:space="0"/>
+          <w:bottom w:val="none" w:color="auto" w:sz="0" w:space="0"/>
+          <w:right w:val="none" w:color="auto" w:sz="0" w:space="0"/>
+        </w:pBdr>
+        <w:shd w:val="clear" w:fill="FFFFFF"/>
+        <w:spacing w:before="0" w:beforeAutospacing="0" w:after="0" w:afterAutospacing="0" w:line="15" w:lineRule="atLeast"/>
+        <w:ind w:right="0" w:rightChars="0"/>
+        <w:jc w:val="both"/>
+        <w:rPr>
+          <w:rFonts w:hint="default"/>
+          <w:lang w:val="es-HN" w:eastAsia="zh-CN"/>
+        </w:rPr>
+      </w:pPr>
+      <w:r>
+        <w:rPr>
+          <w:rFonts w:hint="default" w:ascii="Arial" w:hAnsi="Arial" w:eastAsia="ff1" w:cs="Arial"/>
+          <w:b w:val="0"/>
+          <w:bCs/>
+          <w:i w:val="0"/>
+          <w:caps w:val="0"/>
+          <w:color w:val="auto"/>
+          <w:spacing w:val="0"/>
+          <w:kern w:val="0"/>
+          <w:sz w:val="24"/>
+          <w:szCs w:val="24"/>
+          <w:shd w:val="clear" w:fill="FFFFFF"/>
+          <w:lang w:val="es-HN" w:eastAsia="zh-CN" w:bidi="ar"/>
+        </w:rPr>
+        <w:t>Encender el wamp</w:t>
+      </w:r>
+    </w:p>
+    <w:p>
+      <w:pPr>
+        <w:keepNext w:val="0"/>
+        <w:keepLines w:val="0"/>
+        <w:widowControl/>
+        <w:numPr>
+          <w:numId w:val="0"/>
+        </w:numPr>
+        <w:suppressLineNumbers w:val="0"/>
+        <w:pBdr>
+          <w:top w:val="none" w:color="auto" w:sz="0" w:space="0"/>
+          <w:left w:val="none" w:color="auto" w:sz="0" w:space="0"/>
+          <w:bottom w:val="none" w:color="auto" w:sz="0" w:space="0"/>
+          <w:right w:val="none" w:color="auto" w:sz="0" w:space="0"/>
+        </w:pBdr>
+        <w:shd w:val="clear" w:fill="FFFFFF"/>
+        <w:spacing w:before="0" w:beforeAutospacing="0" w:after="0" w:afterAutospacing="0" w:line="15" w:lineRule="atLeast"/>
+        <w:ind w:right="0" w:rightChars="0"/>
+        <w:jc w:val="both"/>
+        <w:rPr>
+          <w:rFonts w:hint="default"/>
+          <w:lang w:val="es-HN" w:eastAsia="zh-CN"/>
+        </w:rPr>
+      </w:pPr>
+    </w:p>
+    <w:p>
+      <w:pPr>
+        <w:keepNext w:val="0"/>
+        <w:keepLines w:val="0"/>
+        <w:widowControl/>
+        <w:suppressLineNumbers w:val="0"/>
+        <w:jc w:val="left"/>
+        <w:rPr>
+          <w:rFonts w:ascii="SimSun" w:hAnsi="SimSun" w:eastAsia="SimSun" w:cs="SimSun"/>
+          <w:kern w:val="0"/>
+          <w:sz w:val="24"/>
+          <w:szCs w:val="24"/>
+          <w:lang w:val="en-US" w:eastAsia="zh-CN" w:bidi="ar"/>
+        </w:rPr>
+      </w:pPr>
+      <w:r>
+        <w:rPr>
+          <w:rFonts w:ascii="SimSun" w:hAnsi="SimSun" w:eastAsia="SimSun" w:cs="SimSun"/>
+          <w:kern w:val="0"/>
+          <w:sz w:val="24"/>
+          <w:szCs w:val="24"/>
+          <w:lang w:val="en-US" w:eastAsia="zh-CN" w:bidi="ar"/>
+        </w:rPr>
+        <w:drawing>
+          <wp:inline distT="0" distB="0" distL="114300" distR="114300">
+            <wp:extent cx="2895600" cy="2933700"/>
+            <wp:effectExtent l="0" t="0" r="0" b="0"/>
+            <wp:docPr id="11" name="Imagen 8" descr="IMG_256"/>
+            <wp:cNvGraphicFramePr>
+              <a:graphicFrameLocks xmlns:a="http://schemas.openxmlformats.org/drawingml/2006/main" noChangeAspect="1"/>
+            </wp:cNvGraphicFramePr>
+            <a:graphic xmlns:a="http://schemas.openxmlformats.org/drawingml/2006/main">
+              <a:graphicData uri="http://schemas.openxmlformats.org/drawingml/2006/picture">
+                <pic:pic xmlns:pic="http://schemas.openxmlformats.org/drawingml/2006/picture">
+                  <pic:nvPicPr>
+                    <pic:cNvPr id="11" name="Imagen 8" descr="IMG_256"/>
+                    <pic:cNvPicPr>
+                      <a:picLocks noChangeAspect="1"/>
+                    </pic:cNvPicPr>
+                  </pic:nvPicPr>
+                  <pic:blipFill>
+                    <a:blip r:embed="rId11"/>
+                    <a:stretch>
+                      <a:fillRect/>
+                    </a:stretch>
+                  </pic:blipFill>
+                  <pic:spPr>
+                    <a:xfrm>
+                      <a:off x="0" y="0"/>
+                      <a:ext cx="2895600" cy="2933700"/>
+                    </a:xfrm>
+                    <a:prstGeom prst="rect">
+                      <a:avLst/>
+                    </a:prstGeom>
+                    <a:noFill/>
+                    <a:ln w="9525">
+                      <a:noFill/>
+                    </a:ln>
+                  </pic:spPr>
+                </pic:pic>
+              </a:graphicData>
+            </a:graphic>
+          </wp:inline>
+        </w:drawing>
+      </w:r>
+    </w:p>
+    <w:p>
+      <w:pPr>
+        <w:keepNext w:val="0"/>
+        <w:keepLines w:val="0"/>
+        <w:widowControl/>
+        <w:suppressLineNumbers w:val="0"/>
+        <w:jc w:val="left"/>
+        <w:rPr>
+          <w:rFonts w:ascii="SimSun" w:hAnsi="SimSun" w:eastAsia="SimSun" w:cs="SimSun"/>
+          <w:kern w:val="0"/>
+          <w:sz w:val="24"/>
+          <w:szCs w:val="24"/>
+          <w:lang w:val="en-US" w:eastAsia="zh-CN" w:bidi="ar"/>
+        </w:rPr>
+      </w:pPr>
     </w:p>
     <w:p>
       <w:pPr>
@@ -8346,7 +8906,7 @@
                     </pic:cNvPicPr>
                   </pic:nvPicPr>
                   <pic:blipFill>
-                    <a:blip r:embed="rId10"/>
+                    <a:blip r:embed="rId12"/>
                     <a:srcRect t="4823" b="5273"/>
                     <a:stretch>
                       <a:fillRect/>
@@ -8474,6 +9034,59 @@
         <w:keepLines w:val="0"/>
         <w:widowControl/>
         <w:numPr>
+          <w:ilvl w:val="0"/>
+          <w:numId w:val="7"/>
+        </w:numPr>
+        <w:suppressLineNumbers w:val="0"/>
+        <w:pBdr>
+          <w:top w:val="none" w:color="auto" w:sz="0" w:space="0"/>
+          <w:left w:val="none" w:color="auto" w:sz="0" w:space="0"/>
+          <w:bottom w:val="none" w:color="auto" w:sz="0" w:space="0"/>
+          <w:right w:val="none" w:color="auto" w:sz="0" w:space="0"/>
+        </w:pBdr>
+        <w:shd w:val="clear" w:fill="FFFFFF"/>
+        <w:spacing w:before="0" w:beforeAutospacing="0" w:after="0" w:afterAutospacing="0" w:line="15" w:lineRule="atLeast"/>
+        <w:ind w:left="0" w:right="0" w:firstLine="0"/>
+        <w:jc w:val="both"/>
+        <w:rPr>
+          <w:rFonts w:hint="default" w:ascii="Arial" w:hAnsi="Arial" w:eastAsia="ff1" w:cs="Arial"/>
+          <w:b w:val="0"/>
+          <w:bCs/>
+          <w:i w:val="0"/>
+          <w:caps w:val="0"/>
+          <w:color w:val="auto"/>
+          <w:spacing w:val="0"/>
+          <w:kern w:val="0"/>
+          <w:sz w:val="24"/>
+          <w:szCs w:val="24"/>
+          <w:shd w:val="clear" w:fill="FFFFFF"/>
+          <w:lang w:val="es-HN" w:eastAsia="zh-CN" w:bidi="ar"/>
+        </w:rPr>
+      </w:pPr>
+      <w:r>
+        <w:rPr>
+          <w:rFonts w:hint="default" w:ascii="Arial" w:hAnsi="Arial" w:eastAsia="ff1" w:cs="Arial"/>
+          <w:b w:val="0"/>
+          <w:bCs/>
+          <w:i w:val="0"/>
+          <w:caps w:val="0"/>
+          <w:color w:val="auto"/>
+          <w:spacing w:val="0"/>
+          <w:kern w:val="0"/>
+          <w:sz w:val="24"/>
+          <w:szCs w:val="24"/>
+          <w:shd w:val="clear" w:fill="FFFFFF"/>
+          <w:lang w:val="es-HN" w:eastAsia="zh-CN" w:bidi="ar"/>
+        </w:rPr>
+        <w:t>Ingresar un correo y contraseña válida (ya sea como cliente o empleado)</w:t>
+      </w:r>
+    </w:p>
+    <w:p>
+      <w:pPr>
+        <w:keepNext w:val="0"/>
+        <w:keepLines w:val="0"/>
+        <w:widowControl/>
+        <w:numPr>
           <w:numId w:val="0"/>
         </w:numPr>
         <w:suppressLineNumbers w:val="0"/>
@@ -8488,107 +9101,6 @@
         <w:ind w:leftChars="0" w:right="0" w:rightChars="0"/>
         <w:jc w:val="both"/>
         <w:rPr>
-          <w:rFonts w:hint="default"/>
-          <w:lang w:val="es-HN" w:eastAsia="zh-CN"/>
-        </w:rPr>
-      </w:pPr>
-    </w:p>
-    <w:p>
-      <w:pPr>
-        <w:keepNext w:val="0"/>
-        <w:keepLines w:val="0"/>
-        <w:widowControl/>
-        <w:numPr>
-          <w:numId w:val="0"/>
-        </w:numPr>
-        <w:suppressLineNumbers w:val="0"/>
-        <w:pBdr>
-          <w:top w:val="none" w:color="auto" w:sz="0" w:space="0"/>
-          <w:left w:val="none" w:color="auto" w:sz="0" w:space="0"/>
-          <w:bottom w:val="none" w:color="auto" w:sz="0" w:space="0"/>
-          <w:right w:val="none" w:color="auto" w:sz="0" w:space="0"/>
-        </w:pBdr>
-        <w:shd w:val="clear" w:fill="FFFFFF"/>
-        <w:spacing w:before="0" w:beforeAutospacing="0" w:after="0" w:afterAutospacing="0" w:line="15" w:lineRule="atLeast"/>
-        <w:ind w:leftChars="0" w:right="0" w:rightChars="0"/>
-        <w:jc w:val="both"/>
-        <w:rPr>
-          <w:rFonts w:hint="default"/>
-          <w:lang w:val="es-HN" w:eastAsia="zh-CN"/>
-        </w:rPr>
-      </w:pPr>
-    </w:p>
-    <w:p>
-      <w:pPr>
-        <w:keepNext w:val="0"/>
-        <w:keepLines w:val="0"/>
-        <w:widowControl/>
-        <w:numPr>
-          <w:numId w:val="0"/>
-        </w:numPr>
-        <w:suppressLineNumbers w:val="0"/>
-        <w:pBdr>
-          <w:top w:val="none" w:color="auto" w:sz="0" w:space="0"/>
-          <w:left w:val="none" w:color="auto" w:sz="0" w:space="0"/>
-          <w:bottom w:val="none" w:color="auto" w:sz="0" w:space="0"/>
-          <w:right w:val="none" w:color="auto" w:sz="0" w:space="0"/>
-        </w:pBdr>
-        <w:shd w:val="clear" w:fill="FFFFFF"/>
-        <w:spacing w:before="0" w:beforeAutospacing="0" w:after="0" w:afterAutospacing="0" w:line="15" w:lineRule="atLeast"/>
-        <w:ind w:leftChars="0" w:right="0" w:rightChars="0"/>
-        <w:jc w:val="both"/>
-        <w:rPr>
-          <w:rFonts w:hint="default"/>
-          <w:lang w:val="es-HN" w:eastAsia="zh-CN"/>
-        </w:rPr>
-      </w:pPr>
-    </w:p>
-    <w:p>
-      <w:pPr>
-        <w:keepNext w:val="0"/>
-        <w:keepLines w:val="0"/>
-        <w:widowControl/>
-        <w:numPr>
-          <w:numId w:val="0"/>
-        </w:numPr>
-        <w:suppressLineNumbers w:val="0"/>
-        <w:pBdr>
-          <w:top w:val="none" w:color="auto" w:sz="0" w:space="0"/>
-          <w:left w:val="none" w:color="auto" w:sz="0" w:space="0"/>
-          <w:bottom w:val="none" w:color="auto" w:sz="0" w:space="0"/>
-          <w:right w:val="none" w:color="auto" w:sz="0" w:space="0"/>
-        </w:pBdr>
-        <w:shd w:val="clear" w:fill="FFFFFF"/>
-        <w:spacing w:before="0" w:beforeAutospacing="0" w:after="0" w:afterAutospacing="0" w:line="15" w:lineRule="atLeast"/>
-        <w:ind w:leftChars="0" w:right="0" w:rightChars="0"/>
-        <w:jc w:val="both"/>
-        <w:rPr>
-          <w:rFonts w:hint="default"/>
-          <w:lang w:val="es-HN" w:eastAsia="zh-CN"/>
-        </w:rPr>
-      </w:pPr>
-    </w:p>
-    <w:p>
-      <w:pPr>
-        <w:keepNext w:val="0"/>
-        <w:keepLines w:val="0"/>
-        <w:widowControl/>
-        <w:numPr>
-          <w:ilvl w:val="0"/>
-          <w:numId w:val="7"/>
-        </w:numPr>
-        <w:suppressLineNumbers w:val="0"/>
-        <w:pBdr>
-          <w:top w:val="none" w:color="auto" w:sz="0" w:space="0"/>
-          <w:left w:val="none" w:color="auto" w:sz="0" w:space="0"/>
-          <w:bottom w:val="none" w:color="auto" w:sz="0" w:space="0"/>
-          <w:right w:val="none" w:color="auto" w:sz="0" w:space="0"/>
-        </w:pBdr>
-        <w:shd w:val="clear" w:fill="FFFFFF"/>
-        <w:spacing w:before="0" w:beforeAutospacing="0" w:after="0" w:afterAutospacing="0" w:line="15" w:lineRule="atLeast"/>
-        <w:ind w:left="0" w:right="0" w:firstLine="0"/>
-        <w:jc w:val="both"/>
-        <w:rPr>
           <w:rFonts w:hint="default" w:ascii="Arial" w:hAnsi="Arial" w:eastAsia="ff1" w:cs="Arial"/>
           <w:b w:val="0"/>
           <w:bCs/>
@@ -8603,112 +9115,25 @@
           <w:lang w:val="es-HN" w:eastAsia="zh-CN" w:bidi="ar"/>
         </w:rPr>
       </w:pPr>
-      <w:r>
-        <w:rPr>
-          <w:rFonts w:hint="default" w:ascii="Arial" w:hAnsi="Arial" w:eastAsia="ff1" w:cs="Arial"/>
-          <w:b w:val="0"/>
-          <w:bCs/>
-          <w:i w:val="0"/>
-          <w:caps w:val="0"/>
-          <w:color w:val="auto"/>
-          <w:spacing w:val="0"/>
-          <w:kern w:val="0"/>
-          <w:sz w:val="24"/>
-          <w:szCs w:val="24"/>
-          <w:shd w:val="clear" w:fill="FFFFFF"/>
-          <w:lang w:val="es-HN" w:eastAsia="zh-CN" w:bidi="ar"/>
-        </w:rPr>
-        <w:t>Ingresar un correo y contraseña válida (ya sea como cliente o empleado)</w:t>
-      </w:r>
-    </w:p>
-    <w:p>
-      <w:pPr>
-        <w:keepNext w:val="0"/>
-        <w:keepLines w:val="0"/>
-        <w:widowControl/>
-        <w:numPr>
-          <w:numId w:val="0"/>
-        </w:numPr>
-        <w:suppressLineNumbers w:val="0"/>
-        <w:pBdr>
-          <w:top w:val="none" w:color="auto" w:sz="0" w:space="0"/>
-          <w:left w:val="none" w:color="auto" w:sz="0" w:space="0"/>
-          <w:bottom w:val="none" w:color="auto" w:sz="0" w:space="0"/>
-          <w:right w:val="none" w:color="auto" w:sz="0" w:space="0"/>
-        </w:pBdr>
-        <w:shd w:val="clear" w:fill="FFFFFF"/>
-        <w:spacing w:before="0" w:beforeAutospacing="0" w:after="0" w:afterAutospacing="0" w:line="15" w:lineRule="atLeast"/>
-        <w:ind w:leftChars="0" w:right="0" w:rightChars="0"/>
-        <w:jc w:val="both"/>
-        <w:rPr>
-          <w:rFonts w:hint="default" w:ascii="Arial" w:hAnsi="Arial" w:eastAsia="ff1" w:cs="Arial"/>
-          <w:b w:val="0"/>
-          <w:bCs/>
-          <w:i w:val="0"/>
-          <w:caps w:val="0"/>
-          <w:color w:val="auto"/>
-          <w:spacing w:val="0"/>
-          <w:kern w:val="0"/>
-          <w:sz w:val="24"/>
-          <w:szCs w:val="24"/>
-          <w:shd w:val="clear" w:fill="FFFFFF"/>
-          <w:lang w:val="es-HN" w:eastAsia="zh-CN" w:bidi="ar"/>
-        </w:rPr>
-      </w:pPr>
-    </w:p>
-    <w:p>
-      <w:pPr>
-        <w:keepNext w:val="0"/>
-        <w:keepLines w:val="0"/>
-        <w:widowControl/>
-        <w:numPr>
-          <w:numId w:val="0"/>
-        </w:numPr>
-        <w:suppressLineNumbers w:val="0"/>
-        <w:pBdr>
-          <w:top w:val="none" w:color="auto" w:sz="0" w:space="0"/>
-          <w:left w:val="none" w:color="auto" w:sz="0" w:space="0"/>
-          <w:bottom w:val="none" w:color="auto" w:sz="0" w:space="0"/>
-          <w:right w:val="none" w:color="auto" w:sz="0" w:space="0"/>
-        </w:pBdr>
-        <w:shd w:val="clear" w:fill="FFFFFF"/>
-        <w:spacing w:before="0" w:beforeAutospacing="0" w:after="0" w:afterAutospacing="0" w:line="15" w:lineRule="atLeast"/>
-        <w:ind w:leftChars="0" w:right="0" w:rightChars="0"/>
-        <w:jc w:val="both"/>
-        <w:rPr>
-          <w:rFonts w:hint="default" w:ascii="Arial" w:hAnsi="Arial" w:eastAsia="ff1" w:cs="Arial"/>
-          <w:b w:val="0"/>
-          <w:bCs/>
-          <w:i w:val="0"/>
-          <w:caps w:val="0"/>
-          <w:color w:val="auto"/>
-          <w:spacing w:val="0"/>
-          <w:kern w:val="0"/>
-          <w:sz w:val="24"/>
-          <w:szCs w:val="24"/>
-          <w:shd w:val="clear" w:fill="FFFFFF"/>
-          <w:lang w:val="es-HN" w:eastAsia="zh-CN" w:bidi="ar"/>
-        </w:rPr>
-      </w:pPr>
-    </w:p>
-    <w:p>
-      <w:pPr>
-        <w:keepNext w:val="0"/>
-        <w:keepLines w:val="0"/>
-        <w:widowControl/>
-        <w:numPr>
-          <w:numId w:val="0"/>
-        </w:numPr>
-        <w:suppressLineNumbers w:val="0"/>
-        <w:pBdr>
-          <w:top w:val="none" w:color="auto" w:sz="0" w:space="0"/>
-          <w:left w:val="none" w:color="auto" w:sz="0" w:space="0"/>
-          <w:bottom w:val="none" w:color="auto" w:sz="0" w:space="0"/>
-          <w:right w:val="none" w:color="auto" w:sz="0" w:space="0"/>
-        </w:pBdr>
-        <w:shd w:val="clear" w:fill="FFFFFF"/>
-        <w:spacing w:before="0" w:beforeAutospacing="0" w:after="0" w:afterAutospacing="0" w:line="360" w:lineRule="auto"/>
-        <w:ind w:right="0" w:rightChars="0" w:firstLine="420" w:firstLineChars="0"/>
+    </w:p>
+    <w:p>
+      <w:pPr>
+        <w:keepNext w:val="0"/>
+        <w:keepLines w:val="0"/>
+        <w:widowControl/>
+        <w:numPr>
+          <w:numId w:val="0"/>
+        </w:numPr>
+        <w:suppressLineNumbers w:val="0"/>
+        <w:pBdr>
+          <w:top w:val="none" w:color="auto" w:sz="0" w:space="0"/>
+          <w:left w:val="none" w:color="auto" w:sz="0" w:space="0"/>
+          <w:bottom w:val="none" w:color="auto" w:sz="0" w:space="0"/>
+          <w:right w:val="none" w:color="auto" w:sz="0" w:space="0"/>
+        </w:pBdr>
+        <w:shd w:val="clear" w:fill="FFFFFF"/>
+        <w:spacing w:before="0" w:beforeAutospacing="0" w:after="0" w:afterAutospacing="0" w:line="360" w:lineRule="auto"/>
+        <w:ind w:right="0" w:rightChars="0"/>
         <w:jc w:val="both"/>
         <w:rPr>
           <w:rStyle w:val="5"/>
@@ -8794,7 +9219,23 @@
           </w14:textFill>
         </w:rPr>
       </w:pPr>
-      <w:r>
+    </w:p>
+    <w:p>
+      <w:pPr>
+        <w:keepNext w:val="0"/>
+        <w:keepLines w:val="0"/>
+        <w:widowControl/>
+        <w:suppressLineNumbers w:val="0"/>
+        <w:pBdr>
+          <w:top w:val="none" w:color="auto" w:sz="0" w:space="0"/>
+          <w:left w:val="none" w:color="auto" w:sz="0" w:space="0"/>
+          <w:bottom w:val="none" w:color="auto" w:sz="0" w:space="0"/>
+          <w:right w:val="none" w:color="auto" w:sz="0" w:space="0"/>
+        </w:pBdr>
+        <w:shd w:val="clear" w:fill="FFFFFF"/>
+        <w:spacing w:before="0" w:beforeAutospacing="0" w:after="0" w:afterAutospacing="0" w:line="15" w:lineRule="atLeast"/>
+        <w:ind w:left="0" w:right="0" w:firstLine="0"/>
+        <w:jc w:val="center"/>
         <w:rPr>
           <w:rFonts w:hint="default" w:ascii="Arial" w:hAnsi="Arial" w:eastAsia="ff1" w:cs="Arial"/>
           <w:b/>
@@ -8813,6 +9254,28 @@
             </w14:solidFill>
           </w14:textFill>
         </w:rPr>
+      </w:pPr>
+      <w:bookmarkStart w:id="0" w:name="_GoBack"/>
+      <w:bookmarkEnd w:id="0"/>
+      <w:r>
+        <w:rPr>
+          <w:rFonts w:hint="default" w:ascii="Arial" w:hAnsi="Arial" w:eastAsia="ff1" w:cs="Arial"/>
+          <w:b/>
+          <w:i w:val="0"/>
+          <w:caps w:val="0"/>
+          <w:color w:val="70AD47" w:themeColor="accent6"/>
+          <w:spacing w:val="0"/>
+          <w:kern w:val="0"/>
+          <w:sz w:val="28"/>
+          <w:szCs w:val="28"/>
+          <w:shd w:val="clear" w:fill="FFFFFF"/>
+          <w:lang w:val="es-HN" w:eastAsia="zh-CN" w:bidi="ar"/>
+          <w14:textFill>
+            <w14:solidFill>
+              <w14:schemeClr w14:val="accent6"/>
+            </w14:solidFill>
+          </w14:textFill>
+        </w:rPr>
         <w:t>Conectar mySQL desde PHP:</w:t>
       </w:r>
     </w:p>
@@ -15505,8 +15968,6 @@
           <w:lang w:val="es-HN" w:eastAsia="zh-CN"/>
         </w:rPr>
       </w:pPr>
-      <w:bookmarkStart w:id="0" w:name="_GoBack"/>
-      <w:bookmarkEnd w:id="0"/>
     </w:p>
     <w:sectPr>
       <w:pgSz w:w="11906" w:h="16838"/>

</xml_diff>

<commit_message>
manual tecnico hoy si YA
</commit_message>
<xml_diff>
--- a/Manual Técnico.docx
+++ b/Manual Técnico.docx
@@ -4,8 +4,10 @@
   <w:body>
     <w:p>
       <w:pPr>
+        <w:spacing w:line="360" w:lineRule="auto"/>
         <w:jc w:val="center"/>
         <w:rPr>
+          <w:rFonts w:hint="default" w:ascii="Arial" w:hAnsi="Arial" w:cs="Arial"/>
           <w:b/>
           <w:color w:val="70AD47" w:themeColor="accent6"/>
           <w:sz w:val="36"/>
@@ -20,6 +22,7 @@
       </w:pPr>
       <w:r>
         <w:rPr>
+          <w:rFonts w:hint="default" w:ascii="Arial" w:hAnsi="Arial" w:cs="Arial"/>
           <w:b/>
           <w:color w:val="70AD47" w:themeColor="accent6"/>
           <w:sz w:val="36"/>
@@ -47,7 +50,7 @@
           <w:right w:val="none" w:color="auto" w:sz="0" w:space="0"/>
         </w:pBdr>
         <w:shd w:val="clear" w:fill="FFFFFF"/>
-        <w:spacing w:before="0" w:beforeAutospacing="0" w:after="0" w:afterAutospacing="0" w:line="15" w:lineRule="atLeast"/>
+        <w:spacing w:before="0" w:beforeAutospacing="0" w:after="0" w:afterAutospacing="0" w:line="360" w:lineRule="auto"/>
         <w:ind w:left="0" w:right="0" w:firstLine="0"/>
         <w:jc w:val="left"/>
         <w:rPr>
@@ -78,7 +81,7 @@
           <w:right w:val="none" w:color="auto" w:sz="0" w:space="0"/>
         </w:pBdr>
         <w:shd w:val="clear" w:fill="FFFFFF"/>
-        <w:spacing w:before="0" w:beforeAutospacing="0" w:after="0" w:afterAutospacing="0" w:line="15" w:lineRule="atLeast"/>
+        <w:spacing w:before="0" w:beforeAutospacing="0" w:after="0" w:afterAutospacing="0" w:line="360" w:lineRule="auto"/>
         <w:ind w:left="0" w:right="0" w:firstLine="0"/>
         <w:jc w:val="center"/>
         <w:rPr>
@@ -114,7 +117,7 @@
           <w:right w:val="none" w:color="auto" w:sz="0" w:space="0"/>
         </w:pBdr>
         <w:shd w:val="clear" w:fill="FFFFFF"/>
-        <w:spacing w:before="0" w:beforeAutospacing="0" w:after="0" w:afterAutospacing="0" w:line="15" w:lineRule="atLeast"/>
+        <w:spacing w:before="0" w:beforeAutospacing="0" w:after="0" w:afterAutospacing="0" w:line="360" w:lineRule="auto"/>
         <w:ind w:left="0" w:right="0" w:firstLine="0"/>
         <w:jc w:val="center"/>
         <w:rPr>
@@ -171,7 +174,7 @@
           <w:right w:val="none" w:color="auto" w:sz="0" w:space="0"/>
         </w:pBdr>
         <w:shd w:val="clear" w:fill="FFFFFF"/>
-        <w:spacing w:before="0" w:beforeAutospacing="0" w:after="0" w:afterAutospacing="0" w:line="15" w:lineRule="atLeast"/>
+        <w:spacing w:before="0" w:beforeAutospacing="0" w:after="0" w:afterAutospacing="0" w:line="360" w:lineRule="auto"/>
         <w:ind w:left="0" w:right="0" w:firstLine="0"/>
         <w:jc w:val="both"/>
         <w:rPr>
@@ -202,7 +205,7 @@
           <w:right w:val="none" w:color="auto" w:sz="0" w:space="0"/>
         </w:pBdr>
         <w:shd w:val="clear" w:fill="FFFFFF"/>
-        <w:spacing w:before="0" w:beforeAutospacing="0" w:after="0" w:afterAutospacing="0" w:line="15" w:lineRule="atLeast"/>
+        <w:spacing w:before="0" w:beforeAutospacing="0" w:after="0" w:afterAutospacing="0" w:line="360" w:lineRule="auto"/>
         <w:ind w:left="0" w:right="0" w:firstLine="0"/>
         <w:jc w:val="both"/>
         <w:rPr>
@@ -4587,7 +4590,7 @@
           <w:right w:val="none" w:color="auto" w:sz="0" w:space="0"/>
         </w:pBdr>
         <w:shd w:val="clear" w:fill="FFFFFF"/>
-        <w:spacing w:before="0" w:beforeAutospacing="0" w:after="0" w:afterAutospacing="0" w:line="15" w:lineRule="atLeast"/>
+        <w:spacing w:before="0" w:beforeAutospacing="0" w:after="0" w:afterAutospacing="0" w:line="360" w:lineRule="auto"/>
         <w:ind w:leftChars="0" w:right="0" w:rightChars="0"/>
         <w:jc w:val="both"/>
         <w:rPr>
@@ -4623,7 +4626,7 @@
           <w:right w:val="none" w:color="auto" w:sz="0" w:space="0"/>
         </w:pBdr>
         <w:shd w:val="clear" w:fill="FFFFFF"/>
-        <w:spacing w:before="0" w:beforeAutospacing="0" w:after="0" w:afterAutospacing="0" w:line="15" w:lineRule="atLeast"/>
+        <w:spacing w:before="0" w:beforeAutospacing="0" w:after="0" w:afterAutospacing="0" w:line="360" w:lineRule="auto"/>
         <w:ind w:left="0" w:right="0" w:firstLine="0"/>
         <w:jc w:val="both"/>
         <w:rPr>
@@ -5433,6 +5436,72 @@
         </w:pBdr>
         <w:shd w:val="clear" w:fill="FFFFFF"/>
         <w:spacing w:before="0" w:beforeAutospacing="0" w:after="0" w:afterAutospacing="0" w:line="360" w:lineRule="auto"/>
+        <w:ind w:right="0" w:rightChars="0"/>
+        <w:jc w:val="both"/>
+        <w:rPr>
+          <w:rStyle w:val="5"/>
+          <w:rFonts w:hint="default" w:ascii="Arial" w:hAnsi="Arial" w:eastAsia="SimSun" w:cs="Arial"/>
+          <w:i w:val="0"/>
+          <w:caps w:val="0"/>
+          <w:color w:val="000000"/>
+          <w:spacing w:val="0"/>
+          <w:sz w:val="24"/>
+          <w:szCs w:val="24"/>
+          <w:lang w:val="es-HN" w:eastAsia="zh-CN"/>
+        </w:rPr>
+      </w:pPr>
+    </w:p>
+    <w:p>
+      <w:pPr>
+        <w:keepNext w:val="0"/>
+        <w:keepLines w:val="0"/>
+        <w:widowControl/>
+        <w:numPr>
+          <w:ilvl w:val="0"/>
+          <w:numId w:val="0"/>
+        </w:numPr>
+        <w:suppressLineNumbers w:val="0"/>
+        <w:pBdr>
+          <w:top w:val="none" w:color="auto" w:sz="0" w:space="0"/>
+          <w:left w:val="none" w:color="auto" w:sz="0" w:space="0"/>
+          <w:bottom w:val="none" w:color="auto" w:sz="0" w:space="0"/>
+          <w:right w:val="none" w:color="auto" w:sz="0" w:space="0"/>
+        </w:pBdr>
+        <w:shd w:val="clear" w:fill="FFFFFF"/>
+        <w:spacing w:before="0" w:beforeAutospacing="0" w:after="0" w:afterAutospacing="0" w:line="360" w:lineRule="auto"/>
+        <w:ind w:right="0" w:rightChars="0"/>
+        <w:jc w:val="both"/>
+        <w:rPr>
+          <w:rStyle w:val="5"/>
+          <w:rFonts w:hint="default" w:ascii="Arial" w:hAnsi="Arial" w:eastAsia="SimSun" w:cs="Arial"/>
+          <w:i w:val="0"/>
+          <w:caps w:val="0"/>
+          <w:color w:val="000000"/>
+          <w:spacing w:val="0"/>
+          <w:sz w:val="24"/>
+          <w:szCs w:val="24"/>
+          <w:lang w:val="es-HN" w:eastAsia="zh-CN"/>
+        </w:rPr>
+      </w:pPr>
+    </w:p>
+    <w:p>
+      <w:pPr>
+        <w:keepNext w:val="0"/>
+        <w:keepLines w:val="0"/>
+        <w:widowControl/>
+        <w:numPr>
+          <w:ilvl w:val="0"/>
+          <w:numId w:val="0"/>
+        </w:numPr>
+        <w:suppressLineNumbers w:val="0"/>
+        <w:pBdr>
+          <w:top w:val="none" w:color="auto" w:sz="0" w:space="0"/>
+          <w:left w:val="none" w:color="auto" w:sz="0" w:space="0"/>
+          <w:bottom w:val="none" w:color="auto" w:sz="0" w:space="0"/>
+          <w:right w:val="none" w:color="auto" w:sz="0" w:space="0"/>
+        </w:pBdr>
+        <w:shd w:val="clear" w:fill="FFFFFF"/>
+        <w:spacing w:before="0" w:beforeAutospacing="0" w:after="0" w:afterAutospacing="0" w:line="360" w:lineRule="auto"/>
         <w:ind w:leftChars="0" w:right="0" w:rightChars="0" w:firstLine="420" w:firstLineChars="0"/>
         <w:jc w:val="both"/>
         <w:rPr>
@@ -5453,213 +5522,15 @@
         <w:keepNext w:val="0"/>
         <w:keepLines w:val="0"/>
         <w:widowControl/>
-        <w:numPr>
-          <w:ilvl w:val="0"/>
-          <w:numId w:val="0"/>
-        </w:numPr>
-        <w:suppressLineNumbers w:val="0"/>
-        <w:pBdr>
-          <w:top w:val="none" w:color="auto" w:sz="0" w:space="0"/>
-          <w:left w:val="none" w:color="auto" w:sz="0" w:space="0"/>
-          <w:bottom w:val="none" w:color="auto" w:sz="0" w:space="0"/>
-          <w:right w:val="none" w:color="auto" w:sz="0" w:space="0"/>
-        </w:pBdr>
-        <w:shd w:val="clear" w:fill="FFFFFF"/>
-        <w:spacing w:before="0" w:beforeAutospacing="0" w:after="0" w:afterAutospacing="0" w:line="360" w:lineRule="auto"/>
-        <w:ind w:leftChars="0" w:right="0" w:rightChars="0" w:firstLine="420" w:firstLineChars="0"/>
-        <w:jc w:val="both"/>
-        <w:rPr>
-          <w:rStyle w:val="5"/>
-          <w:rFonts w:hint="default" w:ascii="Arial" w:hAnsi="Arial" w:eastAsia="SimSun" w:cs="Arial"/>
-          <w:i w:val="0"/>
-          <w:caps w:val="0"/>
-          <w:color w:val="000000"/>
-          <w:spacing w:val="0"/>
-          <w:sz w:val="24"/>
-          <w:szCs w:val="24"/>
-          <w:lang w:val="es-HN" w:eastAsia="zh-CN"/>
-        </w:rPr>
-      </w:pPr>
-    </w:p>
-    <w:p>
-      <w:pPr>
-        <w:keepNext w:val="0"/>
-        <w:keepLines w:val="0"/>
-        <w:widowControl/>
-        <w:numPr>
-          <w:ilvl w:val="0"/>
-          <w:numId w:val="0"/>
-        </w:numPr>
-        <w:suppressLineNumbers w:val="0"/>
-        <w:pBdr>
-          <w:top w:val="none" w:color="auto" w:sz="0" w:space="0"/>
-          <w:left w:val="none" w:color="auto" w:sz="0" w:space="0"/>
-          <w:bottom w:val="none" w:color="auto" w:sz="0" w:space="0"/>
-          <w:right w:val="none" w:color="auto" w:sz="0" w:space="0"/>
-        </w:pBdr>
-        <w:shd w:val="clear" w:fill="FFFFFF"/>
-        <w:spacing w:before="0" w:beforeAutospacing="0" w:after="0" w:afterAutospacing="0" w:line="360" w:lineRule="auto"/>
-        <w:ind w:leftChars="0" w:right="0" w:rightChars="0" w:firstLine="420" w:firstLineChars="0"/>
-        <w:jc w:val="both"/>
-        <w:rPr>
-          <w:rStyle w:val="5"/>
-          <w:rFonts w:hint="default" w:ascii="Arial" w:hAnsi="Arial" w:eastAsia="SimSun" w:cs="Arial"/>
-          <w:i w:val="0"/>
-          <w:caps w:val="0"/>
-          <w:color w:val="000000"/>
-          <w:spacing w:val="0"/>
-          <w:sz w:val="24"/>
-          <w:szCs w:val="24"/>
-          <w:lang w:val="es-HN" w:eastAsia="zh-CN"/>
-        </w:rPr>
-      </w:pPr>
-    </w:p>
-    <w:p>
-      <w:pPr>
-        <w:keepNext w:val="0"/>
-        <w:keepLines w:val="0"/>
-        <w:widowControl/>
-        <w:numPr>
-          <w:ilvl w:val="0"/>
-          <w:numId w:val="0"/>
-        </w:numPr>
-        <w:suppressLineNumbers w:val="0"/>
-        <w:pBdr>
-          <w:top w:val="none" w:color="auto" w:sz="0" w:space="0"/>
-          <w:left w:val="none" w:color="auto" w:sz="0" w:space="0"/>
-          <w:bottom w:val="none" w:color="auto" w:sz="0" w:space="0"/>
-          <w:right w:val="none" w:color="auto" w:sz="0" w:space="0"/>
-        </w:pBdr>
-        <w:shd w:val="clear" w:fill="FFFFFF"/>
-        <w:spacing w:before="0" w:beforeAutospacing="0" w:after="0" w:afterAutospacing="0" w:line="360" w:lineRule="auto"/>
-        <w:ind w:leftChars="0" w:right="0" w:rightChars="0" w:firstLine="420" w:firstLineChars="0"/>
-        <w:jc w:val="both"/>
-        <w:rPr>
-          <w:rStyle w:val="5"/>
-          <w:rFonts w:hint="default" w:ascii="Arial" w:hAnsi="Arial" w:eastAsia="SimSun" w:cs="Arial"/>
-          <w:i w:val="0"/>
-          <w:caps w:val="0"/>
-          <w:color w:val="000000"/>
-          <w:spacing w:val="0"/>
-          <w:sz w:val="24"/>
-          <w:szCs w:val="24"/>
-          <w:lang w:val="es-HN" w:eastAsia="zh-CN"/>
-        </w:rPr>
-      </w:pPr>
-    </w:p>
-    <w:p>
-      <w:pPr>
-        <w:keepNext w:val="0"/>
-        <w:keepLines w:val="0"/>
-        <w:widowControl/>
-        <w:numPr>
-          <w:ilvl w:val="0"/>
-          <w:numId w:val="0"/>
-        </w:numPr>
-        <w:suppressLineNumbers w:val="0"/>
-        <w:pBdr>
-          <w:top w:val="none" w:color="auto" w:sz="0" w:space="0"/>
-          <w:left w:val="none" w:color="auto" w:sz="0" w:space="0"/>
-          <w:bottom w:val="none" w:color="auto" w:sz="0" w:space="0"/>
-          <w:right w:val="none" w:color="auto" w:sz="0" w:space="0"/>
-        </w:pBdr>
-        <w:shd w:val="clear" w:fill="FFFFFF"/>
-        <w:spacing w:before="0" w:beforeAutospacing="0" w:after="0" w:afterAutospacing="0" w:line="360" w:lineRule="auto"/>
-        <w:ind w:leftChars="0" w:right="0" w:rightChars="0" w:firstLine="420" w:firstLineChars="0"/>
-        <w:jc w:val="both"/>
-        <w:rPr>
-          <w:rStyle w:val="5"/>
-          <w:rFonts w:hint="default" w:ascii="Arial" w:hAnsi="Arial" w:eastAsia="SimSun" w:cs="Arial"/>
-          <w:i w:val="0"/>
-          <w:caps w:val="0"/>
-          <w:color w:val="000000"/>
-          <w:spacing w:val="0"/>
-          <w:sz w:val="24"/>
-          <w:szCs w:val="24"/>
-          <w:lang w:val="es-HN" w:eastAsia="zh-CN"/>
-        </w:rPr>
-      </w:pPr>
-    </w:p>
-    <w:p>
-      <w:pPr>
-        <w:keepNext w:val="0"/>
-        <w:keepLines w:val="0"/>
-        <w:widowControl/>
-        <w:numPr>
-          <w:ilvl w:val="0"/>
-          <w:numId w:val="0"/>
-        </w:numPr>
-        <w:suppressLineNumbers w:val="0"/>
-        <w:pBdr>
-          <w:top w:val="none" w:color="auto" w:sz="0" w:space="0"/>
-          <w:left w:val="none" w:color="auto" w:sz="0" w:space="0"/>
-          <w:bottom w:val="none" w:color="auto" w:sz="0" w:space="0"/>
-          <w:right w:val="none" w:color="auto" w:sz="0" w:space="0"/>
-        </w:pBdr>
-        <w:shd w:val="clear" w:fill="FFFFFF"/>
-        <w:spacing w:before="0" w:beforeAutospacing="0" w:after="0" w:afterAutospacing="0" w:line="360" w:lineRule="auto"/>
-        <w:ind w:right="0" w:rightChars="0"/>
-        <w:jc w:val="both"/>
-        <w:rPr>
-          <w:rStyle w:val="5"/>
-          <w:rFonts w:hint="default" w:ascii="Arial" w:hAnsi="Arial" w:eastAsia="SimSun" w:cs="Arial"/>
-          <w:i w:val="0"/>
-          <w:caps w:val="0"/>
-          <w:color w:val="000000"/>
-          <w:spacing w:val="0"/>
-          <w:sz w:val="24"/>
-          <w:szCs w:val="24"/>
-          <w:lang w:val="es-HN" w:eastAsia="zh-CN"/>
-        </w:rPr>
-      </w:pPr>
-    </w:p>
-    <w:p>
-      <w:pPr>
-        <w:keepNext w:val="0"/>
-        <w:keepLines w:val="0"/>
-        <w:widowControl/>
-        <w:numPr>
-          <w:ilvl w:val="0"/>
-          <w:numId w:val="0"/>
-        </w:numPr>
-        <w:suppressLineNumbers w:val="0"/>
-        <w:pBdr>
-          <w:top w:val="none" w:color="auto" w:sz="0" w:space="0"/>
-          <w:left w:val="none" w:color="auto" w:sz="0" w:space="0"/>
-          <w:bottom w:val="none" w:color="auto" w:sz="0" w:space="0"/>
-          <w:right w:val="none" w:color="auto" w:sz="0" w:space="0"/>
-        </w:pBdr>
-        <w:shd w:val="clear" w:fill="FFFFFF"/>
-        <w:spacing w:before="0" w:beforeAutospacing="0" w:after="0" w:afterAutospacing="0" w:line="360" w:lineRule="auto"/>
-        <w:ind w:leftChars="0" w:right="0" w:rightChars="0" w:firstLine="420" w:firstLineChars="0"/>
-        <w:jc w:val="both"/>
-        <w:rPr>
-          <w:rStyle w:val="5"/>
-          <w:rFonts w:hint="default" w:ascii="Arial" w:hAnsi="Arial" w:eastAsia="SimSun" w:cs="Arial"/>
-          <w:i w:val="0"/>
-          <w:caps w:val="0"/>
-          <w:color w:val="000000"/>
-          <w:spacing w:val="0"/>
-          <w:sz w:val="24"/>
-          <w:szCs w:val="24"/>
-          <w:lang w:val="es-HN" w:eastAsia="zh-CN"/>
-        </w:rPr>
-      </w:pPr>
-    </w:p>
-    <w:p>
-      <w:pPr>
-        <w:keepNext w:val="0"/>
-        <w:keepLines w:val="0"/>
-        <w:widowControl/>
-        <w:suppressLineNumbers w:val="0"/>
-        <w:pBdr>
-          <w:top w:val="none" w:color="auto" w:sz="0" w:space="0"/>
-          <w:left w:val="none" w:color="auto" w:sz="0" w:space="0"/>
-          <w:bottom w:val="none" w:color="auto" w:sz="0" w:space="0"/>
-          <w:right w:val="none" w:color="auto" w:sz="0" w:space="0"/>
-        </w:pBdr>
-        <w:shd w:val="clear" w:fill="FFFFFF"/>
-        <w:spacing w:before="0" w:beforeAutospacing="0" w:after="0" w:afterAutospacing="0" w:line="15" w:lineRule="atLeast"/>
+        <w:suppressLineNumbers w:val="0"/>
+        <w:pBdr>
+          <w:top w:val="none" w:color="auto" w:sz="0" w:space="0"/>
+          <w:left w:val="none" w:color="auto" w:sz="0" w:space="0"/>
+          <w:bottom w:val="none" w:color="auto" w:sz="0" w:space="0"/>
+          <w:right w:val="none" w:color="auto" w:sz="0" w:space="0"/>
+        </w:pBdr>
+        <w:shd w:val="clear" w:fill="FFFFFF"/>
+        <w:spacing w:before="0" w:beforeAutospacing="0" w:after="0" w:afterAutospacing="0" w:line="360" w:lineRule="auto"/>
         <w:ind w:left="0" w:right="0" w:firstLine="0"/>
         <w:jc w:val="center"/>
         <w:rPr>
@@ -5716,7 +5587,7 @@
           <w:right w:val="none" w:color="auto" w:sz="0" w:space="0"/>
         </w:pBdr>
         <w:shd w:val="clear" w:fill="FFFFFF"/>
-        <w:spacing w:before="0" w:beforeAutospacing="0" w:after="0" w:afterAutospacing="0" w:line="15" w:lineRule="atLeast"/>
+        <w:spacing w:before="0" w:beforeAutospacing="0" w:after="0" w:afterAutospacing="0" w:line="360" w:lineRule="auto"/>
         <w:ind w:left="0" w:right="0" w:firstLine="0"/>
         <w:jc w:val="both"/>
         <w:rPr>
@@ -5756,7 +5627,7 @@
           <w:right w:val="none" w:color="auto" w:sz="0" w:space="0"/>
         </w:pBdr>
         <w:shd w:val="clear" w:fill="FFFFFF"/>
-        <w:spacing w:before="0" w:beforeAutospacing="0" w:after="0" w:afterAutospacing="0" w:line="15" w:lineRule="atLeast"/>
+        <w:spacing w:before="0" w:beforeAutospacing="0" w:after="0" w:afterAutospacing="0" w:line="360" w:lineRule="auto"/>
         <w:ind w:leftChars="0" w:right="0" w:rightChars="0"/>
         <w:jc w:val="both"/>
         <w:rPr>
@@ -6650,34 +6521,6 @@
         <w:ind w:right="0" w:rightChars="0"/>
         <w:jc w:val="both"/>
         <w:rPr>
-          <w:rFonts w:hint="default" w:ascii="Arial" w:hAnsi="Arial" w:cs="Arial"/>
-          <w:sz w:val="24"/>
-          <w:szCs w:val="24"/>
-          <w:lang w:val="en-US" w:eastAsia="zh-CN"/>
-        </w:rPr>
-      </w:pPr>
-    </w:p>
-    <w:p>
-      <w:pPr>
-        <w:keepNext w:val="0"/>
-        <w:keepLines w:val="0"/>
-        <w:widowControl/>
-        <w:numPr>
-          <w:ilvl w:val="0"/>
-          <w:numId w:val="0"/>
-        </w:numPr>
-        <w:suppressLineNumbers w:val="0"/>
-        <w:pBdr>
-          <w:top w:val="none" w:color="auto" w:sz="0" w:space="0"/>
-          <w:left w:val="none" w:color="auto" w:sz="0" w:space="0"/>
-          <w:bottom w:val="none" w:color="auto" w:sz="0" w:space="0"/>
-          <w:right w:val="none" w:color="auto" w:sz="0" w:space="0"/>
-        </w:pBdr>
-        <w:shd w:val="clear" w:fill="FFFFFF"/>
-        <w:spacing w:before="0" w:beforeAutospacing="0" w:after="0" w:afterAutospacing="0" w:line="360" w:lineRule="auto"/>
-        <w:ind w:right="0" w:rightChars="0"/>
-        <w:jc w:val="both"/>
-        <w:rPr>
           <w:lang w:val="es-HN"/>
         </w:rPr>
       </w:pPr>
@@ -6785,32 +6628,6 @@
         <w:widowControl/>
         <w:numPr>
           <w:ilvl w:val="0"/>
-          <w:numId w:val="0"/>
-        </w:numPr>
-        <w:suppressLineNumbers w:val="0"/>
-        <w:pBdr>
-          <w:top w:val="none" w:color="auto" w:sz="0" w:space="0"/>
-          <w:left w:val="none" w:color="auto" w:sz="0" w:space="0"/>
-          <w:bottom w:val="none" w:color="auto" w:sz="0" w:space="0"/>
-          <w:right w:val="none" w:color="auto" w:sz="0" w:space="0"/>
-        </w:pBdr>
-        <w:shd w:val="clear" w:fill="FFFFFF"/>
-        <w:spacing w:before="0" w:beforeAutospacing="0" w:after="0" w:afterAutospacing="0" w:line="360" w:lineRule="auto"/>
-        <w:ind w:right="0" w:rightChars="0"/>
-        <w:jc w:val="both"/>
-        <w:rPr>
-          <w:rFonts w:hint="default"/>
-          <w:lang w:val="en-US" w:eastAsia="zh-CN"/>
-        </w:rPr>
-      </w:pPr>
-    </w:p>
-    <w:p>
-      <w:pPr>
-        <w:keepNext w:val="0"/>
-        <w:keepLines w:val="0"/>
-        <w:widowControl/>
-        <w:numPr>
-          <w:ilvl w:val="0"/>
           <w:numId w:val="5"/>
         </w:numPr>
         <w:suppressLineNumbers w:val="0"/>
@@ -7105,7 +6922,7 @@
           <w:spacing w:val="0"/>
           <w:sz w:val="24"/>
           <w:szCs w:val="24"/>
-          <w:lang w:val="es-HN" w:eastAsia="zh-CN"/>
+          <w:lang w:val="en-US" w:eastAsia="zh-CN"/>
         </w:rPr>
       </w:pPr>
     </w:p>
@@ -7216,83 +7033,15 @@
         <w:keepNext w:val="0"/>
         <w:keepLines w:val="0"/>
         <w:widowControl/>
-        <w:numPr>
-          <w:numId w:val="0"/>
-        </w:numPr>
-        <w:suppressLineNumbers w:val="0"/>
-        <w:pBdr>
-          <w:top w:val="none" w:color="auto" w:sz="0" w:space="0"/>
-          <w:left w:val="none" w:color="auto" w:sz="0" w:space="0"/>
-          <w:bottom w:val="none" w:color="auto" w:sz="0" w:space="0"/>
-          <w:right w:val="none" w:color="auto" w:sz="0" w:space="0"/>
-        </w:pBdr>
-        <w:shd w:val="clear" w:fill="FFFFFF"/>
-        <w:spacing w:before="0" w:beforeAutospacing="0" w:after="0" w:afterAutospacing="0" w:line="360" w:lineRule="auto"/>
-        <w:ind w:right="0" w:rightChars="0"/>
-        <w:jc w:val="both"/>
-        <w:rPr>
-          <w:rStyle w:val="5"/>
-          <w:rFonts w:hint="default" w:ascii="Arial" w:hAnsi="Arial" w:eastAsia="SimSun" w:cs="Arial"/>
-          <w:b w:val="0"/>
-          <w:bCs/>
-          <w:i w:val="0"/>
-          <w:caps w:val="0"/>
-          <w:color w:val="000000"/>
-          <w:spacing w:val="0"/>
-          <w:sz w:val="24"/>
-          <w:szCs w:val="24"/>
-          <w:lang w:val="en-US" w:eastAsia="zh-CN"/>
-        </w:rPr>
-      </w:pPr>
-    </w:p>
-    <w:p>
-      <w:pPr>
-        <w:keepNext w:val="0"/>
-        <w:keepLines w:val="0"/>
-        <w:widowControl/>
-        <w:numPr>
-          <w:numId w:val="0"/>
-        </w:numPr>
-        <w:suppressLineNumbers w:val="0"/>
-        <w:pBdr>
-          <w:top w:val="none" w:color="auto" w:sz="0" w:space="0"/>
-          <w:left w:val="none" w:color="auto" w:sz="0" w:space="0"/>
-          <w:bottom w:val="none" w:color="auto" w:sz="0" w:space="0"/>
-          <w:right w:val="none" w:color="auto" w:sz="0" w:space="0"/>
-        </w:pBdr>
-        <w:shd w:val="clear" w:fill="FFFFFF"/>
-        <w:spacing w:before="0" w:beforeAutospacing="0" w:after="0" w:afterAutospacing="0" w:line="360" w:lineRule="auto"/>
-        <w:ind w:right="0" w:rightChars="0"/>
-        <w:jc w:val="both"/>
-        <w:rPr>
-          <w:rStyle w:val="5"/>
-          <w:rFonts w:hint="default" w:ascii="Arial" w:hAnsi="Arial" w:eastAsia="SimSun" w:cs="Arial"/>
-          <w:b w:val="0"/>
-          <w:bCs/>
-          <w:i w:val="0"/>
-          <w:caps w:val="0"/>
-          <w:color w:val="000000"/>
-          <w:spacing w:val="0"/>
-          <w:sz w:val="24"/>
-          <w:szCs w:val="24"/>
-          <w:lang w:val="en-US" w:eastAsia="zh-CN"/>
-        </w:rPr>
-      </w:pPr>
-    </w:p>
-    <w:p>
-      <w:pPr>
-        <w:keepNext w:val="0"/>
-        <w:keepLines w:val="0"/>
-        <w:widowControl/>
-        <w:suppressLineNumbers w:val="0"/>
-        <w:pBdr>
-          <w:top w:val="none" w:color="auto" w:sz="0" w:space="0"/>
-          <w:left w:val="none" w:color="auto" w:sz="0" w:space="0"/>
-          <w:bottom w:val="none" w:color="auto" w:sz="0" w:space="0"/>
-          <w:right w:val="none" w:color="auto" w:sz="0" w:space="0"/>
-        </w:pBdr>
-        <w:shd w:val="clear" w:fill="FFFFFF"/>
-        <w:spacing w:before="0" w:beforeAutospacing="0" w:after="0" w:afterAutospacing="0" w:line="15" w:lineRule="atLeast"/>
+        <w:suppressLineNumbers w:val="0"/>
+        <w:pBdr>
+          <w:top w:val="none" w:color="auto" w:sz="0" w:space="0"/>
+          <w:left w:val="none" w:color="auto" w:sz="0" w:space="0"/>
+          <w:bottom w:val="none" w:color="auto" w:sz="0" w:space="0"/>
+          <w:right w:val="none" w:color="auto" w:sz="0" w:space="0"/>
+        </w:pBdr>
+        <w:shd w:val="clear" w:fill="FFFFFF"/>
+        <w:spacing w:before="0" w:beforeAutospacing="0" w:after="0" w:afterAutospacing="0" w:line="360" w:lineRule="auto"/>
         <w:ind w:left="0" w:right="0" w:firstLine="0"/>
         <w:jc w:val="center"/>
         <w:rPr>
@@ -7349,7 +7098,7 @@
           <w:right w:val="none" w:color="auto" w:sz="0" w:space="0"/>
         </w:pBdr>
         <w:shd w:val="clear" w:fill="FFFFFF"/>
-        <w:spacing w:before="0" w:beforeAutospacing="0" w:after="0" w:afterAutospacing="0" w:line="15" w:lineRule="atLeast"/>
+        <w:spacing w:before="0" w:beforeAutospacing="0" w:after="0" w:afterAutospacing="0" w:line="360" w:lineRule="auto"/>
         <w:ind w:left="0" w:right="0" w:firstLine="0"/>
         <w:jc w:val="center"/>
         <w:rPr>
@@ -7385,7 +7134,7 @@
           <w:right w:val="none" w:color="auto" w:sz="0" w:space="0"/>
         </w:pBdr>
         <w:shd w:val="clear" w:fill="FFFFFF"/>
-        <w:spacing w:before="0" w:beforeAutospacing="0" w:after="0" w:afterAutospacing="0" w:line="15" w:lineRule="atLeast"/>
+        <w:spacing w:before="0" w:beforeAutospacing="0" w:after="0" w:afterAutospacing="0" w:line="360" w:lineRule="auto"/>
         <w:ind w:left="0" w:right="0" w:firstLine="0"/>
         <w:jc w:val="center"/>
         <w:rPr>
@@ -7425,7 +7174,7 @@
           <w:right w:val="none" w:color="auto" w:sz="0" w:space="0"/>
         </w:pBdr>
         <w:shd w:val="clear" w:fill="FFFFFF"/>
-        <w:spacing w:before="0" w:beforeAutospacing="0" w:after="0" w:afterAutospacing="0" w:line="15" w:lineRule="atLeast"/>
+        <w:spacing w:before="0" w:beforeAutospacing="0" w:after="0" w:afterAutospacing="0" w:line="360" w:lineRule="auto"/>
         <w:ind w:left="0" w:right="0" w:firstLine="0"/>
         <w:jc w:val="both"/>
         <w:rPr>
@@ -7477,7 +7226,7 @@
           <w:right w:val="none" w:color="auto" w:sz="0" w:space="0"/>
         </w:pBdr>
         <w:shd w:val="clear" w:fill="FFFFFF"/>
-        <w:spacing w:before="0" w:beforeAutospacing="0" w:after="0" w:afterAutospacing="0" w:line="15" w:lineRule="atLeast"/>
+        <w:spacing w:before="0" w:beforeAutospacing="0" w:after="0" w:afterAutospacing="0" w:line="360" w:lineRule="auto"/>
         <w:ind w:leftChars="0" w:right="0" w:rightChars="0"/>
         <w:jc w:val="both"/>
         <w:rPr>
@@ -7512,7 +7261,7 @@
           <w:right w:val="none" w:color="auto" w:sz="0" w:space="0"/>
         </w:pBdr>
         <w:shd w:val="clear" w:fill="FFFFFF"/>
-        <w:spacing w:before="0" w:beforeAutospacing="0" w:after="0" w:afterAutospacing="0" w:line="15" w:lineRule="atLeast"/>
+        <w:spacing w:before="0" w:beforeAutospacing="0" w:after="0" w:afterAutospacing="0" w:line="360" w:lineRule="auto"/>
         <w:ind w:right="0" w:rightChars="0"/>
         <w:jc w:val="both"/>
         <w:rPr>
@@ -7547,7 +7296,7 @@
           <w:right w:val="none" w:color="auto" w:sz="0" w:space="0"/>
         </w:pBdr>
         <w:shd w:val="clear" w:fill="FFFFFF"/>
-        <w:spacing w:before="0" w:beforeAutospacing="0" w:after="0" w:afterAutospacing="0" w:line="15" w:lineRule="atLeast"/>
+        <w:spacing w:before="0" w:beforeAutospacing="0" w:after="0" w:afterAutospacing="0" w:line="360" w:lineRule="auto"/>
         <w:ind w:right="0" w:rightChars="0"/>
         <w:jc w:val="both"/>
       </w:pPr>
@@ -7612,7 +7361,7 @@
           <w:right w:val="none" w:color="auto" w:sz="0" w:space="0"/>
         </w:pBdr>
         <w:shd w:val="clear" w:fill="FFFFFF"/>
-        <w:spacing w:before="0" w:beforeAutospacing="0" w:after="0" w:afterAutospacing="0" w:line="15" w:lineRule="atLeast"/>
+        <w:spacing w:before="0" w:beforeAutospacing="0" w:after="0" w:afterAutospacing="0" w:line="360" w:lineRule="auto"/>
         <w:ind w:leftChars="0" w:right="0" w:rightChars="0"/>
         <w:jc w:val="both"/>
         <w:rPr>
@@ -7637,7 +7386,7 @@
           <w:right w:val="none" w:color="auto" w:sz="0" w:space="0"/>
         </w:pBdr>
         <w:shd w:val="clear" w:fill="FFFFFF"/>
-        <w:spacing w:before="0" w:beforeAutospacing="0" w:after="0" w:afterAutospacing="0" w:line="15" w:lineRule="atLeast"/>
+        <w:spacing w:before="0" w:beforeAutospacing="0" w:after="0" w:afterAutospacing="0" w:line="360" w:lineRule="auto"/>
         <w:ind w:leftChars="0" w:right="0" w:rightChars="0"/>
         <w:jc w:val="both"/>
         <w:rPr>
@@ -7662,7 +7411,7 @@
           <w:right w:val="none" w:color="auto" w:sz="0" w:space="0"/>
         </w:pBdr>
         <w:shd w:val="clear" w:fill="FFFFFF"/>
-        <w:spacing w:before="0" w:beforeAutospacing="0" w:after="0" w:afterAutospacing="0" w:line="15" w:lineRule="atLeast"/>
+        <w:spacing w:before="0" w:beforeAutospacing="0" w:after="0" w:afterAutospacing="0" w:line="360" w:lineRule="auto"/>
         <w:ind w:leftChars="0" w:right="0" w:rightChars="0"/>
         <w:jc w:val="both"/>
         <w:rPr>
@@ -7687,7 +7436,7 @@
           <w:right w:val="none" w:color="auto" w:sz="0" w:space="0"/>
         </w:pBdr>
         <w:shd w:val="clear" w:fill="FFFFFF"/>
-        <w:spacing w:before="0" w:beforeAutospacing="0" w:after="0" w:afterAutospacing="0" w:line="15" w:lineRule="atLeast"/>
+        <w:spacing w:before="0" w:beforeAutospacing="0" w:after="0" w:afterAutospacing="0" w:line="360" w:lineRule="auto"/>
         <w:ind w:leftChars="0" w:right="0" w:rightChars="0"/>
         <w:jc w:val="both"/>
         <w:rPr>
@@ -7712,7 +7461,7 @@
           <w:right w:val="none" w:color="auto" w:sz="0" w:space="0"/>
         </w:pBdr>
         <w:shd w:val="clear" w:fill="FFFFFF"/>
-        <w:spacing w:before="0" w:beforeAutospacing="0" w:after="0" w:afterAutospacing="0" w:line="15" w:lineRule="atLeast"/>
+        <w:spacing w:before="0" w:beforeAutospacing="0" w:after="0" w:afterAutospacing="0" w:line="360" w:lineRule="auto"/>
         <w:ind w:leftChars="0" w:right="0" w:rightChars="0"/>
         <w:jc w:val="both"/>
         <w:rPr>
@@ -7737,7 +7486,7 @@
           <w:right w:val="none" w:color="auto" w:sz="0" w:space="0"/>
         </w:pBdr>
         <w:shd w:val="clear" w:fill="FFFFFF"/>
-        <w:spacing w:before="0" w:beforeAutospacing="0" w:after="0" w:afterAutospacing="0" w:line="15" w:lineRule="atLeast"/>
+        <w:spacing w:before="0" w:beforeAutospacing="0" w:after="0" w:afterAutospacing="0" w:line="360" w:lineRule="auto"/>
         <w:ind w:leftChars="0" w:right="0" w:rightChars="0"/>
         <w:jc w:val="both"/>
         <w:rPr>
@@ -7745,24 +7494,31 @@
           <w:lang w:val="es-HN" w:eastAsia="zh-CN"/>
         </w:rPr>
       </w:pPr>
-    </w:p>
-    <w:p>
-      <w:pPr>
-        <w:keepNext w:val="0"/>
-        <w:keepLines w:val="0"/>
-        <w:widowControl/>
-        <w:numPr>
-          <w:numId w:val="0"/>
-        </w:numPr>
-        <w:suppressLineNumbers w:val="0"/>
-        <w:pBdr>
-          <w:top w:val="none" w:color="auto" w:sz="0" w:space="0"/>
-          <w:left w:val="none" w:color="auto" w:sz="0" w:space="0"/>
-          <w:bottom w:val="none" w:color="auto" w:sz="0" w:space="0"/>
-          <w:right w:val="none" w:color="auto" w:sz="0" w:space="0"/>
-        </w:pBdr>
-        <w:shd w:val="clear" w:fill="FFFFFF"/>
-        <w:spacing w:before="0" w:beforeAutospacing="0" w:after="0" w:afterAutospacing="0" w:line="15" w:lineRule="atLeast"/>
+      <w:r>
+        <w:rPr>
+          <w:rFonts w:hint="default"/>
+          <w:lang w:val="es-HN" w:eastAsia="zh-CN"/>
+        </w:rPr>
+        <w:t>Ó</w:t>
+      </w:r>
+    </w:p>
+    <w:p>
+      <w:pPr>
+        <w:keepNext w:val="0"/>
+        <w:keepLines w:val="0"/>
+        <w:widowControl/>
+        <w:numPr>
+          <w:numId w:val="0"/>
+        </w:numPr>
+        <w:suppressLineNumbers w:val="0"/>
+        <w:pBdr>
+          <w:top w:val="none" w:color="auto" w:sz="0" w:space="0"/>
+          <w:left w:val="none" w:color="auto" w:sz="0" w:space="0"/>
+          <w:bottom w:val="none" w:color="auto" w:sz="0" w:space="0"/>
+          <w:right w:val="none" w:color="auto" w:sz="0" w:space="0"/>
+        </w:pBdr>
+        <w:shd w:val="clear" w:fill="FFFFFF"/>
+        <w:spacing w:before="0" w:beforeAutospacing="0" w:after="0" w:afterAutospacing="0" w:line="360" w:lineRule="auto"/>
         <w:ind w:leftChars="0" w:right="0" w:rightChars="0"/>
         <w:jc w:val="both"/>
         <w:rPr>
@@ -7770,56 +7526,76 @@
           <w:lang w:val="es-HN" w:eastAsia="zh-CN"/>
         </w:rPr>
       </w:pPr>
-      <w:r>
-        <w:rPr>
-          <w:rFonts w:hint="default"/>
-          <w:lang w:val="es-HN" w:eastAsia="zh-CN"/>
-        </w:rPr>
-        <w:t>Ó</w:t>
-      </w:r>
-    </w:p>
-    <w:p>
-      <w:pPr>
-        <w:keepNext w:val="0"/>
-        <w:keepLines w:val="0"/>
-        <w:widowControl/>
-        <w:numPr>
-          <w:numId w:val="0"/>
-        </w:numPr>
-        <w:suppressLineNumbers w:val="0"/>
-        <w:pBdr>
-          <w:top w:val="none" w:color="auto" w:sz="0" w:space="0"/>
-          <w:left w:val="none" w:color="auto" w:sz="0" w:space="0"/>
-          <w:bottom w:val="none" w:color="auto" w:sz="0" w:space="0"/>
-          <w:right w:val="none" w:color="auto" w:sz="0" w:space="0"/>
-        </w:pBdr>
-        <w:shd w:val="clear" w:fill="FFFFFF"/>
-        <w:spacing w:before="0" w:beforeAutospacing="0" w:after="0" w:afterAutospacing="0" w:line="15" w:lineRule="atLeast"/>
+    </w:p>
+    <w:p>
+      <w:pPr>
+        <w:keepNext w:val="0"/>
+        <w:keepLines w:val="0"/>
+        <w:widowControl/>
+        <w:numPr>
+          <w:numId w:val="0"/>
+        </w:numPr>
+        <w:suppressLineNumbers w:val="0"/>
+        <w:pBdr>
+          <w:top w:val="none" w:color="auto" w:sz="0" w:space="0"/>
+          <w:left w:val="none" w:color="auto" w:sz="0" w:space="0"/>
+          <w:bottom w:val="none" w:color="auto" w:sz="0" w:space="0"/>
+          <w:right w:val="none" w:color="auto" w:sz="0" w:space="0"/>
+        </w:pBdr>
+        <w:shd w:val="clear" w:fill="FFFFFF"/>
+        <w:spacing w:before="0" w:beforeAutospacing="0" w:after="0" w:afterAutospacing="0" w:line="360" w:lineRule="auto"/>
         <w:ind w:leftChars="0" w:right="0" w:rightChars="0"/>
         <w:jc w:val="both"/>
         <w:rPr>
-          <w:rFonts w:hint="default"/>
-          <w:lang w:val="es-HN" w:eastAsia="zh-CN"/>
-        </w:rPr>
-      </w:pPr>
-    </w:p>
-    <w:p>
-      <w:pPr>
-        <w:keepNext w:val="0"/>
-        <w:keepLines w:val="0"/>
-        <w:widowControl/>
-        <w:numPr>
-          <w:numId w:val="0"/>
-        </w:numPr>
-        <w:suppressLineNumbers w:val="0"/>
-        <w:pBdr>
-          <w:top w:val="none" w:color="auto" w:sz="0" w:space="0"/>
-          <w:left w:val="none" w:color="auto" w:sz="0" w:space="0"/>
-          <w:bottom w:val="none" w:color="auto" w:sz="0" w:space="0"/>
-          <w:right w:val="none" w:color="auto" w:sz="0" w:space="0"/>
-        </w:pBdr>
-        <w:shd w:val="clear" w:fill="FFFFFF"/>
-        <w:spacing w:before="0" w:beforeAutospacing="0" w:after="0" w:afterAutospacing="0" w:line="15" w:lineRule="atLeast"/>
+          <w:rFonts w:hint="default" w:ascii="Arial" w:hAnsi="Arial" w:eastAsia="ff1" w:cs="Arial"/>
+          <w:b w:val="0"/>
+          <w:bCs/>
+          <w:i w:val="0"/>
+          <w:caps w:val="0"/>
+          <w:color w:val="auto"/>
+          <w:spacing w:val="0"/>
+          <w:kern w:val="0"/>
+          <w:sz w:val="24"/>
+          <w:szCs w:val="24"/>
+          <w:shd w:val="clear" w:fill="FFFFFF"/>
+          <w:lang w:val="es-HN" w:eastAsia="zh-CN" w:bidi="ar"/>
+        </w:rPr>
+      </w:pPr>
+      <w:r>
+        <w:rPr>
+          <w:rFonts w:hint="default" w:ascii="Arial" w:hAnsi="Arial" w:eastAsia="ff1" w:cs="Arial"/>
+          <w:b w:val="0"/>
+          <w:bCs/>
+          <w:i w:val="0"/>
+          <w:caps w:val="0"/>
+          <w:color w:val="auto"/>
+          <w:spacing w:val="0"/>
+          <w:kern w:val="0"/>
+          <w:sz w:val="24"/>
+          <w:szCs w:val="24"/>
+          <w:shd w:val="clear" w:fill="FFFFFF"/>
+          <w:lang w:val="es-HN" w:eastAsia="zh-CN" w:bidi="ar"/>
+        </w:rPr>
+        <w:t>Copiar la carpeta “IS501-ProyectoBasesI” en: C:\wamp64\www</w:t>
+      </w:r>
+    </w:p>
+    <w:p>
+      <w:pPr>
+        <w:keepNext w:val="0"/>
+        <w:keepLines w:val="0"/>
+        <w:widowControl/>
+        <w:numPr>
+          <w:numId w:val="0"/>
+        </w:numPr>
+        <w:suppressLineNumbers w:val="0"/>
+        <w:pBdr>
+          <w:top w:val="none" w:color="auto" w:sz="0" w:space="0"/>
+          <w:left w:val="none" w:color="auto" w:sz="0" w:space="0"/>
+          <w:bottom w:val="none" w:color="auto" w:sz="0" w:space="0"/>
+          <w:right w:val="none" w:color="auto" w:sz="0" w:space="0"/>
+        </w:pBdr>
+        <w:shd w:val="clear" w:fill="FFFFFF"/>
+        <w:spacing w:before="0" w:beforeAutospacing="0" w:after="0" w:afterAutospacing="0" w:line="360" w:lineRule="auto"/>
         <w:ind w:leftChars="0" w:right="0" w:rightChars="0"/>
         <w:jc w:val="both"/>
         <w:rPr>
@@ -7837,91 +7613,29 @@
           <w:lang w:val="es-HN" w:eastAsia="zh-CN" w:bidi="ar"/>
         </w:rPr>
       </w:pPr>
-      <w:r>
-        <w:rPr>
-          <w:rFonts w:hint="default" w:ascii="Arial" w:hAnsi="Arial" w:eastAsia="ff1" w:cs="Arial"/>
-          <w:b w:val="0"/>
-          <w:bCs/>
-          <w:i w:val="0"/>
-          <w:caps w:val="0"/>
-          <w:color w:val="auto"/>
-          <w:spacing w:val="0"/>
-          <w:kern w:val="0"/>
-          <w:sz w:val="24"/>
-          <w:szCs w:val="24"/>
-          <w:shd w:val="clear" w:fill="FFFFFF"/>
-          <w:lang w:val="es-HN" w:eastAsia="zh-CN" w:bidi="ar"/>
-        </w:rPr>
-        <w:t>Copiar la carpeta “IS501-ProyectoBasesI” en: C:\wamp64\www</w:t>
-      </w:r>
-    </w:p>
-    <w:p>
-      <w:pPr>
-        <w:keepNext w:val="0"/>
-        <w:keepLines w:val="0"/>
-        <w:widowControl/>
-        <w:numPr>
-          <w:numId w:val="0"/>
-        </w:numPr>
-        <w:suppressLineNumbers w:val="0"/>
-        <w:pBdr>
-          <w:top w:val="none" w:color="auto" w:sz="0" w:space="0"/>
-          <w:left w:val="none" w:color="auto" w:sz="0" w:space="0"/>
-          <w:bottom w:val="none" w:color="auto" w:sz="0" w:space="0"/>
-          <w:right w:val="none" w:color="auto" w:sz="0" w:space="0"/>
-        </w:pBdr>
-        <w:shd w:val="clear" w:fill="FFFFFF"/>
-        <w:spacing w:before="0" w:beforeAutospacing="0" w:after="0" w:afterAutospacing="0" w:line="15" w:lineRule="atLeast"/>
+    </w:p>
+    <w:p>
+      <w:pPr>
+        <w:keepNext w:val="0"/>
+        <w:keepLines w:val="0"/>
+        <w:widowControl/>
+        <w:numPr>
+          <w:numId w:val="0"/>
+        </w:numPr>
+        <w:suppressLineNumbers w:val="0"/>
+        <w:pBdr>
+          <w:top w:val="none" w:color="auto" w:sz="0" w:space="0"/>
+          <w:left w:val="none" w:color="auto" w:sz="0" w:space="0"/>
+          <w:bottom w:val="none" w:color="auto" w:sz="0" w:space="0"/>
+          <w:right w:val="none" w:color="auto" w:sz="0" w:space="0"/>
+        </w:pBdr>
+        <w:shd w:val="clear" w:fill="FFFFFF"/>
+        <w:spacing w:before="0" w:beforeAutospacing="0" w:after="0" w:afterAutospacing="0" w:line="360" w:lineRule="auto"/>
         <w:ind w:leftChars="0" w:right="0" w:rightChars="0"/>
         <w:jc w:val="both"/>
         <w:rPr>
-          <w:rFonts w:hint="default" w:ascii="Arial" w:hAnsi="Arial" w:eastAsia="ff1" w:cs="Arial"/>
-          <w:b w:val="0"/>
-          <w:bCs/>
-          <w:i w:val="0"/>
-          <w:caps w:val="0"/>
-          <w:color w:val="auto"/>
-          <w:spacing w:val="0"/>
-          <w:kern w:val="0"/>
-          <w:sz w:val="24"/>
-          <w:szCs w:val="24"/>
-          <w:shd w:val="clear" w:fill="FFFFFF"/>
-          <w:lang w:val="es-HN" w:eastAsia="zh-CN" w:bidi="ar"/>
-        </w:rPr>
-      </w:pPr>
-    </w:p>
-    <w:p>
-      <w:pPr>
-        <w:keepNext w:val="0"/>
-        <w:keepLines w:val="0"/>
-        <w:widowControl/>
-        <w:numPr>
-          <w:numId w:val="0"/>
-        </w:numPr>
-        <w:suppressLineNumbers w:val="0"/>
-        <w:pBdr>
-          <w:top w:val="none" w:color="auto" w:sz="0" w:space="0"/>
-          <w:left w:val="none" w:color="auto" w:sz="0" w:space="0"/>
-          <w:bottom w:val="none" w:color="auto" w:sz="0" w:space="0"/>
-          <w:right w:val="none" w:color="auto" w:sz="0" w:space="0"/>
-        </w:pBdr>
-        <w:shd w:val="clear" w:fill="FFFFFF"/>
-        <w:spacing w:before="0" w:beforeAutospacing="0" w:after="0" w:afterAutospacing="0" w:line="15" w:lineRule="atLeast"/>
-        <w:ind w:leftChars="0" w:right="0" w:rightChars="0"/>
-        <w:jc w:val="both"/>
-        <w:rPr>
-          <w:rFonts w:hint="default" w:ascii="Arial" w:hAnsi="Arial" w:eastAsia="ff1" w:cs="Arial"/>
-          <w:b w:val="0"/>
-          <w:bCs/>
-          <w:i w:val="0"/>
-          <w:caps w:val="0"/>
-          <w:color w:val="auto"/>
-          <w:spacing w:val="0"/>
-          <w:kern w:val="0"/>
-          <w:sz w:val="24"/>
-          <w:szCs w:val="24"/>
-          <w:shd w:val="clear" w:fill="FFFFFF"/>
-          <w:lang w:val="es-HN" w:eastAsia="zh-CN" w:bidi="ar"/>
+          <w:rFonts w:hint="default"/>
+          <w:lang w:val="es-HN" w:eastAsia="zh-CN"/>
         </w:rPr>
       </w:pPr>
       <w:r>
@@ -7985,7 +7699,7 @@
           <w:right w:val="none" w:color="auto" w:sz="0" w:space="0"/>
         </w:pBdr>
         <w:shd w:val="clear" w:fill="FFFFFF"/>
-        <w:spacing w:before="0" w:beforeAutospacing="0" w:after="0" w:afterAutospacing="0" w:line="15" w:lineRule="atLeast"/>
+        <w:spacing w:before="0" w:beforeAutospacing="0" w:after="0" w:afterAutospacing="0" w:line="360" w:lineRule="auto"/>
         <w:ind w:leftChars="0" w:right="0" w:rightChars="0"/>
         <w:jc w:val="both"/>
         <w:rPr>
@@ -8010,7 +7724,7 @@
           <w:right w:val="none" w:color="auto" w:sz="0" w:space="0"/>
         </w:pBdr>
         <w:shd w:val="clear" w:fill="FFFFFF"/>
-        <w:spacing w:before="0" w:beforeAutospacing="0" w:after="0" w:afterAutospacing="0" w:line="15" w:lineRule="atLeast"/>
+        <w:spacing w:before="0" w:beforeAutospacing="0" w:after="0" w:afterAutospacing="0" w:line="360" w:lineRule="auto"/>
         <w:ind w:leftChars="0" w:right="0" w:rightChars="0"/>
         <w:jc w:val="both"/>
         <w:rPr>
@@ -8025,81 +7739,6 @@
         <w:keepLines w:val="0"/>
         <w:widowControl/>
         <w:numPr>
-          <w:numId w:val="0"/>
-        </w:numPr>
-        <w:suppressLineNumbers w:val="0"/>
-        <w:pBdr>
-          <w:top w:val="none" w:color="auto" w:sz="0" w:space="0"/>
-          <w:left w:val="none" w:color="auto" w:sz="0" w:space="0"/>
-          <w:bottom w:val="none" w:color="auto" w:sz="0" w:space="0"/>
-          <w:right w:val="none" w:color="auto" w:sz="0" w:space="0"/>
-        </w:pBdr>
-        <w:shd w:val="clear" w:fill="FFFFFF"/>
-        <w:spacing w:before="0" w:beforeAutospacing="0" w:after="0" w:afterAutospacing="0" w:line="15" w:lineRule="atLeast"/>
-        <w:ind w:leftChars="0" w:right="0" w:rightChars="0"/>
-        <w:jc w:val="both"/>
-        <w:rPr>
-          <w:rFonts w:hint="default"/>
-          <w:lang w:val="es-HN" w:eastAsia="zh-CN"/>
-        </w:rPr>
-      </w:pPr>
-    </w:p>
-    <w:p>
-      <w:pPr>
-        <w:keepNext w:val="0"/>
-        <w:keepLines w:val="0"/>
-        <w:widowControl/>
-        <w:numPr>
-          <w:numId w:val="0"/>
-        </w:numPr>
-        <w:suppressLineNumbers w:val="0"/>
-        <w:pBdr>
-          <w:top w:val="none" w:color="auto" w:sz="0" w:space="0"/>
-          <w:left w:val="none" w:color="auto" w:sz="0" w:space="0"/>
-          <w:bottom w:val="none" w:color="auto" w:sz="0" w:space="0"/>
-          <w:right w:val="none" w:color="auto" w:sz="0" w:space="0"/>
-        </w:pBdr>
-        <w:shd w:val="clear" w:fill="FFFFFF"/>
-        <w:spacing w:before="0" w:beforeAutospacing="0" w:after="0" w:afterAutospacing="0" w:line="15" w:lineRule="atLeast"/>
-        <w:ind w:leftChars="0" w:right="0" w:rightChars="0"/>
-        <w:jc w:val="both"/>
-        <w:rPr>
-          <w:rFonts w:hint="default"/>
-          <w:lang w:val="es-HN" w:eastAsia="zh-CN"/>
-        </w:rPr>
-      </w:pPr>
-    </w:p>
-    <w:p>
-      <w:pPr>
-        <w:keepNext w:val="0"/>
-        <w:keepLines w:val="0"/>
-        <w:widowControl/>
-        <w:numPr>
-          <w:numId w:val="0"/>
-        </w:numPr>
-        <w:suppressLineNumbers w:val="0"/>
-        <w:pBdr>
-          <w:top w:val="none" w:color="auto" w:sz="0" w:space="0"/>
-          <w:left w:val="none" w:color="auto" w:sz="0" w:space="0"/>
-          <w:bottom w:val="none" w:color="auto" w:sz="0" w:space="0"/>
-          <w:right w:val="none" w:color="auto" w:sz="0" w:space="0"/>
-        </w:pBdr>
-        <w:shd w:val="clear" w:fill="FFFFFF"/>
-        <w:spacing w:before="0" w:beforeAutospacing="0" w:after="0" w:afterAutospacing="0" w:line="15" w:lineRule="atLeast"/>
-        <w:ind w:leftChars="0" w:right="0" w:rightChars="0"/>
-        <w:jc w:val="both"/>
-        <w:rPr>
-          <w:rFonts w:hint="default"/>
-          <w:lang w:val="es-HN" w:eastAsia="zh-CN"/>
-        </w:rPr>
-      </w:pPr>
-    </w:p>
-    <w:p>
-      <w:pPr>
-        <w:keepNext w:val="0"/>
-        <w:keepLines w:val="0"/>
-        <w:widowControl/>
-        <w:numPr>
           <w:ilvl w:val="0"/>
           <w:numId w:val="7"/>
         </w:numPr>
@@ -8111,7 +7750,7 @@
           <w:right w:val="none" w:color="auto" w:sz="0" w:space="0"/>
         </w:pBdr>
         <w:shd w:val="clear" w:fill="FFFFFF"/>
-        <w:spacing w:before="0" w:beforeAutospacing="0" w:after="0" w:afterAutospacing="0" w:line="15" w:lineRule="atLeast"/>
+        <w:spacing w:before="0" w:beforeAutospacing="0" w:after="0" w:afterAutospacing="0" w:line="360" w:lineRule="auto"/>
         <w:ind w:left="0" w:right="0" w:firstLine="0"/>
         <w:jc w:val="both"/>
         <w:rPr>
@@ -8163,7 +7802,7 @@
           <w:right w:val="none" w:color="auto" w:sz="0" w:space="0"/>
         </w:pBdr>
         <w:shd w:val="clear" w:fill="FFFFFF"/>
-        <w:spacing w:before="0" w:beforeAutospacing="0" w:after="0" w:afterAutospacing="0" w:line="15" w:lineRule="atLeast"/>
+        <w:spacing w:before="0" w:beforeAutospacing="0" w:after="0" w:afterAutospacing="0" w:line="360" w:lineRule="auto"/>
         <w:ind w:right="0" w:rightChars="0"/>
         <w:jc w:val="both"/>
         <w:rPr>
@@ -8198,7 +7837,7 @@
           <w:right w:val="none" w:color="auto" w:sz="0" w:space="0"/>
         </w:pBdr>
         <w:shd w:val="clear" w:fill="FFFFFF"/>
-        <w:spacing w:before="0" w:beforeAutospacing="0" w:after="0" w:afterAutospacing="0" w:line="15" w:lineRule="atLeast"/>
+        <w:spacing w:before="0" w:beforeAutospacing="0" w:after="0" w:afterAutospacing="0" w:line="360" w:lineRule="auto"/>
         <w:ind w:right="0" w:rightChars="0"/>
         <w:jc w:val="both"/>
       </w:pPr>
@@ -8263,7 +7902,7 @@
           <w:right w:val="none" w:color="auto" w:sz="0" w:space="0"/>
         </w:pBdr>
         <w:shd w:val="clear" w:fill="FFFFFF"/>
-        <w:spacing w:before="0" w:beforeAutospacing="0" w:after="0" w:afterAutospacing="0" w:line="15" w:lineRule="atLeast"/>
+        <w:spacing w:before="0" w:beforeAutospacing="0" w:after="0" w:afterAutospacing="0" w:line="360" w:lineRule="auto"/>
         <w:ind w:right="0" w:rightChars="0"/>
         <w:jc w:val="both"/>
       </w:pPr>
@@ -8284,9 +7923,30 @@
           <w:right w:val="none" w:color="auto" w:sz="0" w:space="0"/>
         </w:pBdr>
         <w:shd w:val="clear" w:fill="FFFFFF"/>
-        <w:spacing w:before="0" w:beforeAutospacing="0" w:after="0" w:afterAutospacing="0" w:line="15" w:lineRule="atLeast"/>
+        <w:spacing w:before="0" w:beforeAutospacing="0" w:after="0" w:afterAutospacing="0" w:line="360" w:lineRule="auto"/>
         <w:ind w:right="0" w:rightChars="0"/>
         <w:jc w:val="both"/>
+      </w:pPr>
+    </w:p>
+    <w:p>
+      <w:pPr>
+        <w:keepNext w:val="0"/>
+        <w:keepLines w:val="0"/>
+        <w:widowControl/>
+        <w:numPr>
+          <w:numId w:val="0"/>
+        </w:numPr>
+        <w:suppressLineNumbers w:val="0"/>
+        <w:pBdr>
+          <w:top w:val="none" w:color="auto" w:sz="0" w:space="0"/>
+          <w:left w:val="none" w:color="auto" w:sz="0" w:space="0"/>
+          <w:bottom w:val="none" w:color="auto" w:sz="0" w:space="0"/>
+          <w:right w:val="none" w:color="auto" w:sz="0" w:space="0"/>
+        </w:pBdr>
+        <w:shd w:val="clear" w:fill="FFFFFF"/>
+        <w:spacing w:before="0" w:beforeAutospacing="0" w:after="0" w:afterAutospacing="0" w:line="360" w:lineRule="auto"/>
+        <w:ind w:right="0" w:rightChars="0"/>
+        <w:jc w:val="both"/>
         <w:rPr>
           <w:rFonts w:hint="default"/>
           <w:lang w:val="es-HN" w:eastAsia="zh-CN"/>
@@ -8309,7 +7969,7 @@
           <w:right w:val="none" w:color="auto" w:sz="0" w:space="0"/>
         </w:pBdr>
         <w:shd w:val="clear" w:fill="FFFFFF"/>
-        <w:spacing w:before="0" w:beforeAutospacing="0" w:after="0" w:afterAutospacing="0" w:line="15" w:lineRule="atLeast"/>
+        <w:spacing w:before="0" w:beforeAutospacing="0" w:after="0" w:afterAutospacing="0" w:line="360" w:lineRule="auto"/>
         <w:ind w:right="0" w:rightChars="0"/>
         <w:jc w:val="both"/>
         <w:rPr>
@@ -8317,11 +7977,36 @@
           <w:lang w:val="es-HN" w:eastAsia="zh-CN"/>
         </w:rPr>
       </w:pPr>
-      <w:r>
+    </w:p>
+    <w:p>
+      <w:pPr>
+        <w:keepNext w:val="0"/>
+        <w:keepLines w:val="0"/>
+        <w:widowControl/>
+        <w:numPr>
+          <w:numId w:val="0"/>
+        </w:numPr>
+        <w:suppressLineNumbers w:val="0"/>
+        <w:pBdr>
+          <w:top w:val="none" w:color="auto" w:sz="0" w:space="0"/>
+          <w:left w:val="none" w:color="auto" w:sz="0" w:space="0"/>
+          <w:bottom w:val="none" w:color="auto" w:sz="0" w:space="0"/>
+          <w:right w:val="none" w:color="auto" w:sz="0" w:space="0"/>
+        </w:pBdr>
+        <w:shd w:val="clear" w:fill="FFFFFF"/>
+        <w:spacing w:before="0" w:beforeAutospacing="0" w:after="0" w:afterAutospacing="0" w:line="360" w:lineRule="auto"/>
+        <w:ind w:right="0" w:rightChars="0"/>
+        <w:jc w:val="both"/>
         <w:rPr>
           <w:rFonts w:hint="default"/>
           <w:lang w:val="es-HN" w:eastAsia="zh-CN"/>
         </w:rPr>
+      </w:pPr>
+      <w:r>
+        <w:rPr>
+          <w:rFonts w:hint="default"/>
+          <w:lang w:val="es-HN" w:eastAsia="zh-CN"/>
+        </w:rPr>
         <w:t>Ó</w:t>
       </w:r>
     </w:p>
@@ -8341,7 +8026,7 @@
           <w:right w:val="none" w:color="auto" w:sz="0" w:space="0"/>
         </w:pBdr>
         <w:shd w:val="clear" w:fill="FFFFFF"/>
-        <w:spacing w:before="0" w:beforeAutospacing="0" w:after="0" w:afterAutospacing="0" w:line="15" w:lineRule="atLeast"/>
+        <w:spacing w:before="0" w:beforeAutospacing="0" w:after="0" w:afterAutospacing="0" w:line="360" w:lineRule="auto"/>
         <w:ind w:right="0" w:rightChars="0"/>
         <w:jc w:val="both"/>
         <w:rPr>
@@ -8349,106 +8034,6 @@
           <w:lang w:val="es-HN" w:eastAsia="zh-CN"/>
         </w:rPr>
       </w:pPr>
-    </w:p>
-    <w:p>
-      <w:pPr>
-        <w:keepNext w:val="0"/>
-        <w:keepLines w:val="0"/>
-        <w:widowControl/>
-        <w:numPr>
-          <w:numId w:val="0"/>
-        </w:numPr>
-        <w:suppressLineNumbers w:val="0"/>
-        <w:pBdr>
-          <w:top w:val="none" w:color="auto" w:sz="0" w:space="0"/>
-          <w:left w:val="none" w:color="auto" w:sz="0" w:space="0"/>
-          <w:bottom w:val="none" w:color="auto" w:sz="0" w:space="0"/>
-          <w:right w:val="none" w:color="auto" w:sz="0" w:space="0"/>
-        </w:pBdr>
-        <w:shd w:val="clear" w:fill="FFFFFF"/>
-        <w:spacing w:before="0" w:beforeAutospacing="0" w:after="0" w:afterAutospacing="0" w:line="15" w:lineRule="atLeast"/>
-        <w:ind w:right="0" w:rightChars="0"/>
-        <w:jc w:val="both"/>
-        <w:rPr>
-          <w:rFonts w:hint="default"/>
-          <w:lang w:val="es-HN" w:eastAsia="zh-CN"/>
-        </w:rPr>
-      </w:pPr>
-    </w:p>
-    <w:p>
-      <w:pPr>
-        <w:keepNext w:val="0"/>
-        <w:keepLines w:val="0"/>
-        <w:widowControl/>
-        <w:numPr>
-          <w:numId w:val="0"/>
-        </w:numPr>
-        <w:suppressLineNumbers w:val="0"/>
-        <w:pBdr>
-          <w:top w:val="none" w:color="auto" w:sz="0" w:space="0"/>
-          <w:left w:val="none" w:color="auto" w:sz="0" w:space="0"/>
-          <w:bottom w:val="none" w:color="auto" w:sz="0" w:space="0"/>
-          <w:right w:val="none" w:color="auto" w:sz="0" w:space="0"/>
-        </w:pBdr>
-        <w:shd w:val="clear" w:fill="FFFFFF"/>
-        <w:spacing w:before="0" w:beforeAutospacing="0" w:after="0" w:afterAutospacing="0" w:line="15" w:lineRule="atLeast"/>
-        <w:ind w:right="0" w:rightChars="0"/>
-        <w:jc w:val="both"/>
-        <w:rPr>
-          <w:rFonts w:hint="default"/>
-          <w:lang w:val="es-HN" w:eastAsia="zh-CN"/>
-        </w:rPr>
-      </w:pPr>
-    </w:p>
-    <w:p>
-      <w:pPr>
-        <w:keepNext w:val="0"/>
-        <w:keepLines w:val="0"/>
-        <w:widowControl/>
-        <w:numPr>
-          <w:numId w:val="0"/>
-        </w:numPr>
-        <w:suppressLineNumbers w:val="0"/>
-        <w:pBdr>
-          <w:top w:val="none" w:color="auto" w:sz="0" w:space="0"/>
-          <w:left w:val="none" w:color="auto" w:sz="0" w:space="0"/>
-          <w:bottom w:val="none" w:color="auto" w:sz="0" w:space="0"/>
-          <w:right w:val="none" w:color="auto" w:sz="0" w:space="0"/>
-        </w:pBdr>
-        <w:shd w:val="clear" w:fill="FFFFFF"/>
-        <w:spacing w:before="0" w:beforeAutospacing="0" w:after="0" w:afterAutospacing="0" w:line="15" w:lineRule="atLeast"/>
-        <w:ind w:right="0" w:rightChars="0"/>
-        <w:jc w:val="both"/>
-        <w:rPr>
-          <w:rFonts w:hint="default"/>
-          <w:lang w:val="es-HN" w:eastAsia="zh-CN"/>
-        </w:rPr>
-      </w:pPr>
-    </w:p>
-    <w:p>
-      <w:pPr>
-        <w:keepNext w:val="0"/>
-        <w:keepLines w:val="0"/>
-        <w:widowControl/>
-        <w:numPr>
-          <w:numId w:val="0"/>
-        </w:numPr>
-        <w:suppressLineNumbers w:val="0"/>
-        <w:pBdr>
-          <w:top w:val="none" w:color="auto" w:sz="0" w:space="0"/>
-          <w:left w:val="none" w:color="auto" w:sz="0" w:space="0"/>
-          <w:bottom w:val="none" w:color="auto" w:sz="0" w:space="0"/>
-          <w:right w:val="none" w:color="auto" w:sz="0" w:space="0"/>
-        </w:pBdr>
-        <w:shd w:val="clear" w:fill="FFFFFF"/>
-        <w:spacing w:before="0" w:beforeAutospacing="0" w:after="0" w:afterAutospacing="0" w:line="15" w:lineRule="atLeast"/>
-        <w:ind w:right="0" w:rightChars="0"/>
-        <w:jc w:val="both"/>
-        <w:rPr>
-          <w:rFonts w:hint="default"/>
-          <w:lang w:val="es-HN" w:eastAsia="zh-CN"/>
-        </w:rPr>
-      </w:pPr>
       <w:r>
         <w:rPr>
           <w:rFonts w:hint="default" w:ascii="Arial" w:hAnsi="Arial" w:eastAsia="ff1" w:cs="Arial"/>
@@ -8472,32 +8057,8 @@
         <w:keepNext w:val="0"/>
         <w:keepLines w:val="0"/>
         <w:widowControl/>
-        <w:numPr>
-          <w:numId w:val="0"/>
-        </w:numPr>
-        <w:suppressLineNumbers w:val="0"/>
-        <w:pBdr>
-          <w:top w:val="none" w:color="auto" w:sz="0" w:space="0"/>
-          <w:left w:val="none" w:color="auto" w:sz="0" w:space="0"/>
-          <w:bottom w:val="none" w:color="auto" w:sz="0" w:space="0"/>
-          <w:right w:val="none" w:color="auto" w:sz="0" w:space="0"/>
-        </w:pBdr>
-        <w:shd w:val="clear" w:fill="FFFFFF"/>
-        <w:spacing w:before="0" w:beforeAutospacing="0" w:after="0" w:afterAutospacing="0" w:line="15" w:lineRule="atLeast"/>
-        <w:ind w:right="0" w:rightChars="0"/>
-        <w:jc w:val="both"/>
-        <w:rPr>
-          <w:rFonts w:hint="default"/>
-          <w:lang w:val="es-HN" w:eastAsia="zh-CN"/>
-        </w:rPr>
-      </w:pPr>
-    </w:p>
-    <w:p>
-      <w:pPr>
-        <w:keepNext w:val="0"/>
-        <w:keepLines w:val="0"/>
-        <w:widowControl/>
-        <w:suppressLineNumbers w:val="0"/>
+        <w:suppressLineNumbers w:val="0"/>
+        <w:spacing w:line="360" w:lineRule="auto"/>
         <w:jc w:val="left"/>
         <w:rPr>
           <w:rFonts w:ascii="SimSun" w:hAnsi="SimSun" w:eastAsia="SimSun" w:cs="SimSun"/>
@@ -8563,59 +8124,18 @@
         <w:keepNext w:val="0"/>
         <w:keepLines w:val="0"/>
         <w:widowControl/>
-        <w:suppressLineNumbers w:val="0"/>
-        <w:jc w:val="left"/>
-        <w:rPr>
-          <w:rFonts w:ascii="SimSun" w:hAnsi="SimSun" w:eastAsia="SimSun" w:cs="SimSun"/>
-          <w:kern w:val="0"/>
-          <w:sz w:val="24"/>
-          <w:szCs w:val="24"/>
-          <w:lang w:val="en-US" w:eastAsia="zh-CN" w:bidi="ar"/>
-        </w:rPr>
-      </w:pPr>
-    </w:p>
-    <w:p>
-      <w:pPr>
-        <w:keepNext w:val="0"/>
-        <w:keepLines w:val="0"/>
-        <w:widowControl/>
-        <w:numPr>
-          <w:numId w:val="0"/>
-        </w:numPr>
-        <w:suppressLineNumbers w:val="0"/>
-        <w:pBdr>
-          <w:top w:val="none" w:color="auto" w:sz="0" w:space="0"/>
-          <w:left w:val="none" w:color="auto" w:sz="0" w:space="0"/>
-          <w:bottom w:val="none" w:color="auto" w:sz="0" w:space="0"/>
-          <w:right w:val="none" w:color="auto" w:sz="0" w:space="0"/>
-        </w:pBdr>
-        <w:shd w:val="clear" w:fill="FFFFFF"/>
-        <w:spacing w:before="0" w:beforeAutospacing="0" w:after="0" w:afterAutospacing="0" w:line="15" w:lineRule="atLeast"/>
-        <w:ind w:right="0" w:rightChars="0"/>
-        <w:jc w:val="both"/>
-        <w:rPr>
-          <w:rFonts w:hint="default"/>
-          <w:lang w:val="es-HN" w:eastAsia="zh-CN"/>
-        </w:rPr>
-      </w:pPr>
-    </w:p>
-    <w:p>
-      <w:pPr>
-        <w:keepNext w:val="0"/>
-        <w:keepLines w:val="0"/>
-        <w:widowControl/>
-        <w:numPr>
-          <w:numId w:val="0"/>
-        </w:numPr>
-        <w:suppressLineNumbers w:val="0"/>
-        <w:pBdr>
-          <w:top w:val="none" w:color="auto" w:sz="0" w:space="0"/>
-          <w:left w:val="none" w:color="auto" w:sz="0" w:space="0"/>
-          <w:bottom w:val="none" w:color="auto" w:sz="0" w:space="0"/>
-          <w:right w:val="none" w:color="auto" w:sz="0" w:space="0"/>
-        </w:pBdr>
-        <w:shd w:val="clear" w:fill="FFFFFF"/>
-        <w:spacing w:before="0" w:beforeAutospacing="0" w:after="0" w:afterAutospacing="0" w:line="15" w:lineRule="atLeast"/>
+        <w:numPr>
+          <w:numId w:val="0"/>
+        </w:numPr>
+        <w:suppressLineNumbers w:val="0"/>
+        <w:pBdr>
+          <w:top w:val="none" w:color="auto" w:sz="0" w:space="0"/>
+          <w:left w:val="none" w:color="auto" w:sz="0" w:space="0"/>
+          <w:bottom w:val="none" w:color="auto" w:sz="0" w:space="0"/>
+          <w:right w:val="none" w:color="auto" w:sz="0" w:space="0"/>
+        </w:pBdr>
+        <w:shd w:val="clear" w:fill="FFFFFF"/>
+        <w:spacing w:before="0" w:beforeAutospacing="0" w:after="0" w:afterAutospacing="0" w:line="360" w:lineRule="auto"/>
         <w:ind w:leftChars="0" w:right="0" w:rightChars="0"/>
         <w:jc w:val="both"/>
         <w:rPr>
@@ -8630,6 +8150,31 @@
         <w:keepLines w:val="0"/>
         <w:widowControl/>
         <w:numPr>
+          <w:numId w:val="0"/>
+        </w:numPr>
+        <w:suppressLineNumbers w:val="0"/>
+        <w:pBdr>
+          <w:top w:val="none" w:color="auto" w:sz="0" w:space="0"/>
+          <w:left w:val="none" w:color="auto" w:sz="0" w:space="0"/>
+          <w:bottom w:val="none" w:color="auto" w:sz="0" w:space="0"/>
+          <w:right w:val="none" w:color="auto" w:sz="0" w:space="0"/>
+        </w:pBdr>
+        <w:shd w:val="clear" w:fill="FFFFFF"/>
+        <w:spacing w:before="0" w:beforeAutospacing="0" w:after="0" w:afterAutospacing="0" w:line="360" w:lineRule="auto"/>
+        <w:ind w:leftChars="0" w:right="0" w:rightChars="0"/>
+        <w:jc w:val="both"/>
+        <w:rPr>
+          <w:rFonts w:hint="default"/>
+          <w:lang w:val="es-HN" w:eastAsia="zh-CN"/>
+        </w:rPr>
+      </w:pPr>
+    </w:p>
+    <w:p>
+      <w:pPr>
+        <w:keepNext w:val="0"/>
+        <w:keepLines w:val="0"/>
+        <w:widowControl/>
+        <w:numPr>
           <w:ilvl w:val="0"/>
           <w:numId w:val="7"/>
         </w:numPr>
@@ -8641,7 +8186,7 @@
           <w:right w:val="none" w:color="auto" w:sz="0" w:space="0"/>
         </w:pBdr>
         <w:shd w:val="clear" w:fill="FFFFFF"/>
-        <w:spacing w:before="0" w:beforeAutospacing="0" w:after="0" w:afterAutospacing="0" w:line="15" w:lineRule="atLeast"/>
+        <w:spacing w:before="0" w:beforeAutospacing="0" w:after="0" w:afterAutospacing="0" w:line="360" w:lineRule="auto"/>
         <w:ind w:left="0" w:right="0" w:firstLine="0"/>
         <w:jc w:val="both"/>
         <w:rPr>
@@ -8693,7 +8238,7 @@
           <w:right w:val="none" w:color="auto" w:sz="0" w:space="0"/>
         </w:pBdr>
         <w:shd w:val="clear" w:fill="FFFFFF"/>
-        <w:spacing w:before="0" w:beforeAutospacing="0" w:after="0" w:afterAutospacing="0" w:line="15" w:lineRule="atLeast"/>
+        <w:spacing w:before="0" w:beforeAutospacing="0" w:after="0" w:afterAutospacing="0" w:line="360" w:lineRule="auto"/>
         <w:ind w:leftChars="0" w:right="0" w:rightChars="0"/>
         <w:jc w:val="both"/>
         <w:rPr>
@@ -8813,7 +8358,7 @@
           <w:right w:val="none" w:color="auto" w:sz="0" w:space="0"/>
         </w:pBdr>
         <w:shd w:val="clear" w:fill="FFFFFF"/>
-        <w:spacing w:before="0" w:beforeAutospacing="0" w:after="0" w:afterAutospacing="0" w:line="15" w:lineRule="atLeast"/>
+        <w:spacing w:before="0" w:beforeAutospacing="0" w:after="0" w:afterAutospacing="0" w:line="360" w:lineRule="auto"/>
         <w:ind w:leftChars="0" w:right="0" w:rightChars="0"/>
         <w:jc w:val="both"/>
         <w:rPr>
@@ -8848,44 +8393,13 @@
           <w:right w:val="none" w:color="auto" w:sz="0" w:space="0"/>
         </w:pBdr>
         <w:shd w:val="clear" w:fill="FFFFFF"/>
-        <w:spacing w:before="0" w:beforeAutospacing="0" w:after="0" w:afterAutospacing="0" w:line="15" w:lineRule="atLeast"/>
+        <w:spacing w:before="0" w:beforeAutospacing="0" w:after="0" w:afterAutospacing="0" w:line="360" w:lineRule="auto"/>
         <w:ind w:leftChars="0" w:right="0" w:rightChars="0"/>
         <w:jc w:val="both"/>
         <w:rPr>
-          <w:rFonts w:hint="default" w:ascii="Arial" w:hAnsi="Arial" w:eastAsia="ff1" w:cs="Arial"/>
-          <w:b w:val="0"/>
-          <w:bCs/>
-          <w:i w:val="0"/>
-          <w:caps w:val="0"/>
-          <w:color w:val="auto"/>
-          <w:spacing w:val="0"/>
-          <w:kern w:val="0"/>
-          <w:sz w:val="24"/>
-          <w:szCs w:val="24"/>
-          <w:shd w:val="clear" w:fill="FFFFFF"/>
-          <w:lang w:val="es-HN" w:eastAsia="zh-CN" w:bidi="ar"/>
-        </w:rPr>
-      </w:pPr>
-    </w:p>
-    <w:p>
-      <w:pPr>
-        <w:keepNext w:val="0"/>
-        <w:keepLines w:val="0"/>
-        <w:widowControl/>
-        <w:numPr>
-          <w:numId w:val="0"/>
-        </w:numPr>
-        <w:suppressLineNumbers w:val="0"/>
-        <w:pBdr>
-          <w:top w:val="none" w:color="auto" w:sz="0" w:space="0"/>
-          <w:left w:val="none" w:color="auto" w:sz="0" w:space="0"/>
-          <w:bottom w:val="none" w:color="auto" w:sz="0" w:space="0"/>
-          <w:right w:val="none" w:color="auto" w:sz="0" w:space="0"/>
-        </w:pBdr>
-        <w:shd w:val="clear" w:fill="FFFFFF"/>
-        <w:spacing w:before="0" w:beforeAutospacing="0" w:after="0" w:afterAutospacing="0" w:line="15" w:lineRule="atLeast"/>
-        <w:ind w:leftChars="0" w:right="0" w:rightChars="0"/>
-        <w:jc w:val="both"/>
+          <w:rFonts w:hint="default"/>
+          <w:lang w:val="es-HN" w:eastAsia="zh-CN"/>
+        </w:rPr>
       </w:pPr>
       <w:r>
         <w:drawing>
@@ -8948,28 +8462,32 @@
           <w:right w:val="none" w:color="auto" w:sz="0" w:space="0"/>
         </w:pBdr>
         <w:shd w:val="clear" w:fill="FFFFFF"/>
-        <w:spacing w:before="0" w:beforeAutospacing="0" w:after="0" w:afterAutospacing="0" w:line="15" w:lineRule="atLeast"/>
+        <w:spacing w:before="0" w:beforeAutospacing="0" w:after="0" w:afterAutospacing="0" w:line="360" w:lineRule="auto"/>
         <w:ind w:leftChars="0" w:right="0" w:rightChars="0"/>
         <w:jc w:val="both"/>
-      </w:pPr>
-    </w:p>
-    <w:p>
-      <w:pPr>
-        <w:keepNext w:val="0"/>
-        <w:keepLines w:val="0"/>
-        <w:widowControl/>
-        <w:numPr>
-          <w:numId w:val="0"/>
-        </w:numPr>
-        <w:suppressLineNumbers w:val="0"/>
-        <w:pBdr>
-          <w:top w:val="none" w:color="auto" w:sz="0" w:space="0"/>
-          <w:left w:val="none" w:color="auto" w:sz="0" w:space="0"/>
-          <w:bottom w:val="none" w:color="auto" w:sz="0" w:space="0"/>
-          <w:right w:val="none" w:color="auto" w:sz="0" w:space="0"/>
-        </w:pBdr>
-        <w:shd w:val="clear" w:fill="FFFFFF"/>
-        <w:spacing w:before="0" w:beforeAutospacing="0" w:after="0" w:afterAutospacing="0" w:line="15" w:lineRule="atLeast"/>
+        <w:rPr>
+          <w:rFonts w:hint="default"/>
+          <w:lang w:val="es-HN" w:eastAsia="zh-CN"/>
+        </w:rPr>
+      </w:pPr>
+    </w:p>
+    <w:p>
+      <w:pPr>
+        <w:keepNext w:val="0"/>
+        <w:keepLines w:val="0"/>
+        <w:widowControl/>
+        <w:numPr>
+          <w:numId w:val="0"/>
+        </w:numPr>
+        <w:suppressLineNumbers w:val="0"/>
+        <w:pBdr>
+          <w:top w:val="none" w:color="auto" w:sz="0" w:space="0"/>
+          <w:left w:val="none" w:color="auto" w:sz="0" w:space="0"/>
+          <w:bottom w:val="none" w:color="auto" w:sz="0" w:space="0"/>
+          <w:right w:val="none" w:color="auto" w:sz="0" w:space="0"/>
+        </w:pBdr>
+        <w:shd w:val="clear" w:fill="FFFFFF"/>
+        <w:spacing w:before="0" w:beforeAutospacing="0" w:after="0" w:afterAutospacing="0" w:line="360" w:lineRule="auto"/>
         <w:ind w:leftChars="0" w:right="0" w:rightChars="0"/>
         <w:jc w:val="both"/>
         <w:rPr>
@@ -8984,56 +8502,6 @@
         <w:keepLines w:val="0"/>
         <w:widowControl/>
         <w:numPr>
-          <w:numId w:val="0"/>
-        </w:numPr>
-        <w:suppressLineNumbers w:val="0"/>
-        <w:pBdr>
-          <w:top w:val="none" w:color="auto" w:sz="0" w:space="0"/>
-          <w:left w:val="none" w:color="auto" w:sz="0" w:space="0"/>
-          <w:bottom w:val="none" w:color="auto" w:sz="0" w:space="0"/>
-          <w:right w:val="none" w:color="auto" w:sz="0" w:space="0"/>
-        </w:pBdr>
-        <w:shd w:val="clear" w:fill="FFFFFF"/>
-        <w:spacing w:before="0" w:beforeAutospacing="0" w:after="0" w:afterAutospacing="0" w:line="15" w:lineRule="atLeast"/>
-        <w:ind w:leftChars="0" w:right="0" w:rightChars="0"/>
-        <w:jc w:val="both"/>
-        <w:rPr>
-          <w:rFonts w:hint="default"/>
-          <w:lang w:val="es-HN" w:eastAsia="zh-CN"/>
-        </w:rPr>
-      </w:pPr>
-    </w:p>
-    <w:p>
-      <w:pPr>
-        <w:keepNext w:val="0"/>
-        <w:keepLines w:val="0"/>
-        <w:widowControl/>
-        <w:numPr>
-          <w:numId w:val="0"/>
-        </w:numPr>
-        <w:suppressLineNumbers w:val="0"/>
-        <w:pBdr>
-          <w:top w:val="none" w:color="auto" w:sz="0" w:space="0"/>
-          <w:left w:val="none" w:color="auto" w:sz="0" w:space="0"/>
-          <w:bottom w:val="none" w:color="auto" w:sz="0" w:space="0"/>
-          <w:right w:val="none" w:color="auto" w:sz="0" w:space="0"/>
-        </w:pBdr>
-        <w:shd w:val="clear" w:fill="FFFFFF"/>
-        <w:spacing w:before="0" w:beforeAutospacing="0" w:after="0" w:afterAutospacing="0" w:line="15" w:lineRule="atLeast"/>
-        <w:ind w:leftChars="0" w:right="0" w:rightChars="0"/>
-        <w:jc w:val="both"/>
-        <w:rPr>
-          <w:rFonts w:hint="default"/>
-          <w:lang w:val="es-HN" w:eastAsia="zh-CN"/>
-        </w:rPr>
-      </w:pPr>
-    </w:p>
-    <w:p>
-      <w:pPr>
-        <w:keepNext w:val="0"/>
-        <w:keepLines w:val="0"/>
-        <w:widowControl/>
-        <w:numPr>
           <w:ilvl w:val="0"/>
           <w:numId w:val="7"/>
         </w:numPr>
@@ -9045,7 +8513,7 @@
           <w:right w:val="none" w:color="auto" w:sz="0" w:space="0"/>
         </w:pBdr>
         <w:shd w:val="clear" w:fill="FFFFFF"/>
-        <w:spacing w:before="0" w:beforeAutospacing="0" w:after="0" w:afterAutospacing="0" w:line="15" w:lineRule="atLeast"/>
+        <w:spacing w:before="0" w:beforeAutospacing="0" w:after="0" w:afterAutospacing="0" w:line="360" w:lineRule="auto"/>
         <w:ind w:left="0" w:right="0" w:firstLine="0"/>
         <w:jc w:val="both"/>
         <w:rPr>
@@ -9097,41 +8565,6 @@
           <w:right w:val="none" w:color="auto" w:sz="0" w:space="0"/>
         </w:pBdr>
         <w:shd w:val="clear" w:fill="FFFFFF"/>
-        <w:spacing w:before="0" w:beforeAutospacing="0" w:after="0" w:afterAutospacing="0" w:line="15" w:lineRule="atLeast"/>
-        <w:ind w:leftChars="0" w:right="0" w:rightChars="0"/>
-        <w:jc w:val="both"/>
-        <w:rPr>
-          <w:rFonts w:hint="default" w:ascii="Arial" w:hAnsi="Arial" w:eastAsia="ff1" w:cs="Arial"/>
-          <w:b w:val="0"/>
-          <w:bCs/>
-          <w:i w:val="0"/>
-          <w:caps w:val="0"/>
-          <w:color w:val="auto"/>
-          <w:spacing w:val="0"/>
-          <w:kern w:val="0"/>
-          <w:sz w:val="24"/>
-          <w:szCs w:val="24"/>
-          <w:shd w:val="clear" w:fill="FFFFFF"/>
-          <w:lang w:val="es-HN" w:eastAsia="zh-CN" w:bidi="ar"/>
-        </w:rPr>
-      </w:pPr>
-    </w:p>
-    <w:p>
-      <w:pPr>
-        <w:keepNext w:val="0"/>
-        <w:keepLines w:val="0"/>
-        <w:widowControl/>
-        <w:numPr>
-          <w:numId w:val="0"/>
-        </w:numPr>
-        <w:suppressLineNumbers w:val="0"/>
-        <w:pBdr>
-          <w:top w:val="none" w:color="auto" w:sz="0" w:space="0"/>
-          <w:left w:val="none" w:color="auto" w:sz="0" w:space="0"/>
-          <w:bottom w:val="none" w:color="auto" w:sz="0" w:space="0"/>
-          <w:right w:val="none" w:color="auto" w:sz="0" w:space="0"/>
-        </w:pBdr>
-        <w:shd w:val="clear" w:fill="FFFFFF"/>
         <w:spacing w:before="0" w:beforeAutospacing="0" w:after="0" w:afterAutospacing="0" w:line="360" w:lineRule="auto"/>
         <w:ind w:right="0" w:rightChars="0"/>
         <w:jc w:val="both"/>
@@ -9146,40 +8579,6 @@
           <w:spacing w:val="0"/>
           <w:sz w:val="24"/>
           <w:szCs w:val="24"/>
-          <w:lang w:val="es-HN" w:eastAsia="zh-CN"/>
-        </w:rPr>
-      </w:pPr>
-    </w:p>
-    <w:p>
-      <w:pPr>
-        <w:keepNext w:val="0"/>
-        <w:keepLines w:val="0"/>
-        <w:widowControl/>
-        <w:numPr>
-          <w:numId w:val="0"/>
-        </w:numPr>
-        <w:suppressLineNumbers w:val="0"/>
-        <w:pBdr>
-          <w:top w:val="none" w:color="auto" w:sz="0" w:space="0"/>
-          <w:left w:val="none" w:color="auto" w:sz="0" w:space="0"/>
-          <w:bottom w:val="none" w:color="auto" w:sz="0" w:space="0"/>
-          <w:right w:val="none" w:color="auto" w:sz="0" w:space="0"/>
-        </w:pBdr>
-        <w:shd w:val="clear" w:fill="FFFFFF"/>
-        <w:spacing w:before="0" w:beforeAutospacing="0" w:after="0" w:afterAutospacing="0" w:line="360" w:lineRule="auto"/>
-        <w:ind w:right="0" w:rightChars="0"/>
-        <w:jc w:val="both"/>
-        <w:rPr>
-          <w:rStyle w:val="5"/>
-          <w:rFonts w:hint="default" w:ascii="Arial" w:hAnsi="Arial" w:eastAsia="SimSun" w:cs="Arial"/>
-          <w:b w:val="0"/>
-          <w:bCs/>
-          <w:i w:val="0"/>
-          <w:caps w:val="0"/>
-          <w:color w:val="000000"/>
-          <w:spacing w:val="0"/>
-          <w:sz w:val="24"/>
-          <w:szCs w:val="24"/>
           <w:lang w:val="en-US" w:eastAsia="zh-CN"/>
         </w:rPr>
       </w:pPr>
@@ -9197,7 +8596,7 @@
           <w:right w:val="none" w:color="auto" w:sz="0" w:space="0"/>
         </w:pBdr>
         <w:shd w:val="clear" w:fill="FFFFFF"/>
-        <w:spacing w:before="0" w:beforeAutospacing="0" w:after="0" w:afterAutospacing="0" w:line="15" w:lineRule="atLeast"/>
+        <w:spacing w:before="0" w:beforeAutospacing="0" w:after="0" w:afterAutospacing="0" w:line="360" w:lineRule="auto"/>
         <w:ind w:left="0" w:right="0" w:firstLine="0"/>
         <w:jc w:val="center"/>
         <w:rPr>
@@ -9233,7 +8632,7 @@
           <w:right w:val="none" w:color="auto" w:sz="0" w:space="0"/>
         </w:pBdr>
         <w:shd w:val="clear" w:fill="FFFFFF"/>
-        <w:spacing w:before="0" w:beforeAutospacing="0" w:after="0" w:afterAutospacing="0" w:line="15" w:lineRule="atLeast"/>
+        <w:spacing w:before="0" w:beforeAutospacing="0" w:after="0" w:afterAutospacing="0" w:line="360" w:lineRule="auto"/>
         <w:ind w:left="0" w:right="0" w:firstLine="0"/>
         <w:jc w:val="center"/>
         <w:rPr>
@@ -9255,8 +8654,6 @@
           </w14:textFill>
         </w:rPr>
       </w:pPr>
-      <w:bookmarkStart w:id="0" w:name="_GoBack"/>
-      <w:bookmarkEnd w:id="0"/>
       <w:r>
         <w:rPr>
           <w:rFonts w:hint="default" w:ascii="Arial" w:hAnsi="Arial" w:eastAsia="ff1" w:cs="Arial"/>
@@ -13811,6 +13208,106 @@
         <w:keepLines w:val="0"/>
         <w:widowControl/>
         <w:numPr>
+          <w:numId w:val="0"/>
+        </w:numPr>
+        <w:suppressLineNumbers w:val="0"/>
+        <w:pBdr>
+          <w:top w:val="none" w:color="auto" w:sz="0" w:space="0"/>
+          <w:left w:val="none" w:color="auto" w:sz="0" w:space="0"/>
+          <w:bottom w:val="none" w:color="auto" w:sz="0" w:space="0"/>
+          <w:right w:val="none" w:color="auto" w:sz="0" w:space="0"/>
+        </w:pBdr>
+        <w:shd w:val="clear" w:fill="FFFFFF"/>
+        <w:spacing w:before="0" w:beforeAutospacing="0" w:after="0" w:afterAutospacing="0" w:line="360" w:lineRule="auto"/>
+        <w:ind w:right="0" w:rightChars="0"/>
+        <w:jc w:val="left"/>
+        <w:rPr>
+          <w:rFonts w:hint="default" w:ascii="Courier New" w:hAnsi="Courier New" w:cs="Courier New"/>
+          <w:lang w:val="es-HN" w:eastAsia="zh-CN"/>
+        </w:rPr>
+      </w:pPr>
+    </w:p>
+    <w:p>
+      <w:pPr>
+        <w:keepNext w:val="0"/>
+        <w:keepLines w:val="0"/>
+        <w:widowControl/>
+        <w:numPr>
+          <w:numId w:val="0"/>
+        </w:numPr>
+        <w:suppressLineNumbers w:val="0"/>
+        <w:pBdr>
+          <w:top w:val="none" w:color="auto" w:sz="0" w:space="0"/>
+          <w:left w:val="none" w:color="auto" w:sz="0" w:space="0"/>
+          <w:bottom w:val="none" w:color="auto" w:sz="0" w:space="0"/>
+          <w:right w:val="none" w:color="auto" w:sz="0" w:space="0"/>
+        </w:pBdr>
+        <w:shd w:val="clear" w:fill="FFFFFF"/>
+        <w:spacing w:before="0" w:beforeAutospacing="0" w:after="0" w:afterAutospacing="0" w:line="360" w:lineRule="auto"/>
+        <w:ind w:right="0" w:rightChars="0"/>
+        <w:jc w:val="left"/>
+        <w:rPr>
+          <w:rFonts w:hint="default" w:ascii="Courier New" w:hAnsi="Courier New" w:cs="Courier New"/>
+          <w:lang w:val="es-HN" w:eastAsia="zh-CN"/>
+        </w:rPr>
+      </w:pPr>
+    </w:p>
+    <w:p>
+      <w:pPr>
+        <w:keepNext w:val="0"/>
+        <w:keepLines w:val="0"/>
+        <w:widowControl/>
+        <w:numPr>
+          <w:numId w:val="0"/>
+        </w:numPr>
+        <w:suppressLineNumbers w:val="0"/>
+        <w:pBdr>
+          <w:top w:val="none" w:color="auto" w:sz="0" w:space="0"/>
+          <w:left w:val="none" w:color="auto" w:sz="0" w:space="0"/>
+          <w:bottom w:val="none" w:color="auto" w:sz="0" w:space="0"/>
+          <w:right w:val="none" w:color="auto" w:sz="0" w:space="0"/>
+        </w:pBdr>
+        <w:shd w:val="clear" w:fill="FFFFFF"/>
+        <w:spacing w:before="0" w:beforeAutospacing="0" w:after="0" w:afterAutospacing="0" w:line="360" w:lineRule="auto"/>
+        <w:ind w:right="0" w:rightChars="0"/>
+        <w:jc w:val="left"/>
+        <w:rPr>
+          <w:rFonts w:hint="default" w:ascii="Courier New" w:hAnsi="Courier New" w:cs="Courier New"/>
+          <w:lang w:val="es-HN" w:eastAsia="zh-CN"/>
+        </w:rPr>
+      </w:pPr>
+    </w:p>
+    <w:p>
+      <w:pPr>
+        <w:keepNext w:val="0"/>
+        <w:keepLines w:val="0"/>
+        <w:widowControl/>
+        <w:numPr>
+          <w:numId w:val="0"/>
+        </w:numPr>
+        <w:suppressLineNumbers w:val="0"/>
+        <w:pBdr>
+          <w:top w:val="none" w:color="auto" w:sz="0" w:space="0"/>
+          <w:left w:val="none" w:color="auto" w:sz="0" w:space="0"/>
+          <w:bottom w:val="none" w:color="auto" w:sz="0" w:space="0"/>
+          <w:right w:val="none" w:color="auto" w:sz="0" w:space="0"/>
+        </w:pBdr>
+        <w:shd w:val="clear" w:fill="FFFFFF"/>
+        <w:spacing w:before="0" w:beforeAutospacing="0" w:after="0" w:afterAutospacing="0" w:line="360" w:lineRule="auto"/>
+        <w:ind w:right="0" w:rightChars="0"/>
+        <w:jc w:val="left"/>
+        <w:rPr>
+          <w:rFonts w:hint="default" w:ascii="Courier New" w:hAnsi="Courier New" w:cs="Courier New"/>
+          <w:lang w:val="es-HN" w:eastAsia="zh-CN"/>
+        </w:rPr>
+      </w:pPr>
+    </w:p>
+    <w:p>
+      <w:pPr>
+        <w:keepNext w:val="0"/>
+        <w:keepLines w:val="0"/>
+        <w:widowControl/>
+        <w:numPr>
           <w:ilvl w:val="0"/>
           <w:numId w:val="0"/>
         </w:numPr>
@@ -15968,6 +15465,8 @@
           <w:lang w:val="es-HN" w:eastAsia="zh-CN"/>
         </w:rPr>
       </w:pPr>
+      <w:bookmarkStart w:id="0" w:name="_GoBack"/>
+      <w:bookmarkEnd w:id="0"/>
     </w:p>
     <w:sectPr>
       <w:pgSz w:w="11906" w:h="16838"/>

</xml_diff>

<commit_message>
bueno, si me queda tiempo termino esto
</commit_message>
<xml_diff>
--- a/Manual Técnico.docx
+++ b/Manual Técnico.docx
@@ -24505,2137 +24505,2146 @@
           <w:szCs w:val="24"/>
           <w:lang w:val="es-HN" w:eastAsia="zh-CN"/>
         </w:rPr>
-        <w:t>(Función para registrar una sucursal mandando a llamar al procedimiento almacenado SP_RegistrarSucursales )</w:t>
-      </w:r>
-    </w:p>
-    <w:p>
-      <w:pPr>
-        <w:keepNext w:val="0"/>
-        <w:keepLines w:val="0"/>
-        <w:widowControl/>
-        <w:numPr>
-          <w:ilvl w:val="0"/>
-          <w:numId w:val="0"/>
-        </w:numPr>
-        <w:suppressLineNumbers w:val="0"/>
-        <w:pBdr>
-          <w:top w:val="none" w:color="auto" w:sz="0" w:space="0"/>
-          <w:left w:val="none" w:color="auto" w:sz="0" w:space="0"/>
-          <w:bottom w:val="none" w:color="auto" w:sz="0" w:space="0"/>
-          <w:right w:val="none" w:color="auto" w:sz="0" w:space="0"/>
-        </w:pBdr>
-        <w:shd w:val="clear" w:fill="FFFFFF"/>
-        <w:spacing w:before="0" w:beforeAutospacing="0" w:after="0" w:afterAutospacing="0" w:line="360" w:lineRule="auto"/>
-        <w:ind w:right="0" w:rightChars="0"/>
-        <w:jc w:val="left"/>
-        <w:rPr>
-          <w:rFonts w:hint="default" w:ascii="Arial" w:hAnsi="Arial" w:cs="Arial"/>
-          <w:sz w:val="24"/>
-          <w:szCs w:val="24"/>
-          <w:lang w:val="es-HN" w:eastAsia="zh-CN"/>
-        </w:rPr>
-      </w:pPr>
-    </w:p>
-    <w:p>
-      <w:pPr>
-        <w:keepNext w:val="0"/>
-        <w:keepLines w:val="0"/>
-        <w:widowControl/>
-        <w:numPr>
-          <w:ilvl w:val="0"/>
-          <w:numId w:val="0"/>
-        </w:numPr>
-        <w:suppressLineNumbers w:val="0"/>
-        <w:pBdr>
-          <w:top w:val="none" w:color="auto" w:sz="0" w:space="0"/>
-          <w:left w:val="none" w:color="auto" w:sz="0" w:space="0"/>
-          <w:bottom w:val="none" w:color="auto" w:sz="0" w:space="0"/>
-          <w:right w:val="none" w:color="auto" w:sz="0" w:space="0"/>
-        </w:pBdr>
-        <w:shd w:val="clear" w:fill="FFFFFF"/>
-        <w:spacing w:before="0" w:beforeAutospacing="0" w:after="0" w:afterAutospacing="0" w:line="360" w:lineRule="auto"/>
-        <w:ind w:right="0" w:rightChars="0"/>
-        <w:jc w:val="left"/>
-        <w:rPr>
-          <w:rFonts w:hint="default" w:ascii="Courier New" w:hAnsi="Courier New" w:cs="Courier New"/>
-          <w:sz w:val="24"/>
-          <w:szCs w:val="24"/>
-          <w:lang w:val="es-HN" w:eastAsia="zh-CN"/>
-        </w:rPr>
-      </w:pPr>
-      <w:r>
-        <w:rPr>
-          <w:rFonts w:hint="default" w:ascii="Courier New" w:hAnsi="Courier New" w:cs="Courier New"/>
-          <w:sz w:val="24"/>
-          <w:szCs w:val="24"/>
-          <w:lang w:val="es-HN" w:eastAsia="zh-CN"/>
-        </w:rPr>
-        <w:t>public function registrarSucursal($conexion, $descripcionHotel){</w:t>
-      </w:r>
-    </w:p>
-    <w:p>
-      <w:pPr>
-        <w:keepNext w:val="0"/>
-        <w:keepLines w:val="0"/>
-        <w:widowControl/>
-        <w:numPr>
-          <w:ilvl w:val="0"/>
-          <w:numId w:val="0"/>
-        </w:numPr>
-        <w:suppressLineNumbers w:val="0"/>
-        <w:pBdr>
-          <w:top w:val="none" w:color="auto" w:sz="0" w:space="0"/>
-          <w:left w:val="none" w:color="auto" w:sz="0" w:space="0"/>
-          <w:bottom w:val="none" w:color="auto" w:sz="0" w:space="0"/>
-          <w:right w:val="none" w:color="auto" w:sz="0" w:space="0"/>
-        </w:pBdr>
-        <w:shd w:val="clear" w:fill="FFFFFF"/>
-        <w:spacing w:before="0" w:beforeAutospacing="0" w:after="0" w:afterAutospacing="0" w:line="360" w:lineRule="auto"/>
-        <w:ind w:right="0" w:rightChars="0"/>
-        <w:jc w:val="left"/>
-        <w:rPr>
-          <w:rFonts w:hint="default" w:ascii="Courier New" w:hAnsi="Courier New" w:cs="Courier New"/>
-          <w:sz w:val="24"/>
-          <w:szCs w:val="24"/>
-          <w:lang w:val="es-HN" w:eastAsia="zh-CN"/>
-        </w:rPr>
-      </w:pPr>
-    </w:p>
-    <w:p>
-      <w:pPr>
-        <w:keepNext w:val="0"/>
-        <w:keepLines w:val="0"/>
-        <w:widowControl/>
-        <w:numPr>
-          <w:ilvl w:val="0"/>
-          <w:numId w:val="0"/>
-        </w:numPr>
-        <w:suppressLineNumbers w:val="0"/>
-        <w:pBdr>
-          <w:top w:val="none" w:color="auto" w:sz="0" w:space="0"/>
-          <w:left w:val="none" w:color="auto" w:sz="0" w:space="0"/>
-          <w:bottom w:val="none" w:color="auto" w:sz="0" w:space="0"/>
-          <w:right w:val="none" w:color="auto" w:sz="0" w:space="0"/>
-        </w:pBdr>
-        <w:shd w:val="clear" w:fill="FFFFFF"/>
-        <w:spacing w:before="0" w:beforeAutospacing="0" w:after="0" w:afterAutospacing="0" w:line="360" w:lineRule="auto"/>
-        <w:ind w:right="0" w:rightChars="0"/>
-        <w:jc w:val="left"/>
-        <w:rPr>
-          <w:rFonts w:hint="default" w:ascii="Courier New" w:hAnsi="Courier New" w:cs="Courier New"/>
-          <w:sz w:val="24"/>
-          <w:szCs w:val="24"/>
-          <w:lang w:val="es-HN" w:eastAsia="zh-CN"/>
-        </w:rPr>
-      </w:pPr>
-      <w:r>
-        <w:rPr>
-          <w:rFonts w:hint="default" w:ascii="Courier New" w:hAnsi="Courier New" w:cs="Courier New"/>
-          <w:sz w:val="24"/>
-          <w:szCs w:val="24"/>
-          <w:lang w:val="es-HN" w:eastAsia="zh-CN"/>
-        </w:rPr>
-        <w:tab/>
-      </w:r>
-      <w:r>
-        <w:rPr>
-          <w:rFonts w:hint="default" w:ascii="Courier New" w:hAnsi="Courier New" w:cs="Courier New"/>
-          <w:sz w:val="24"/>
-          <w:szCs w:val="24"/>
-          <w:lang w:val="es-HN" w:eastAsia="zh-CN"/>
-        </w:rPr>
-        <w:tab/>
-      </w:r>
-      <w:r>
-        <w:rPr>
-          <w:rFonts w:hint="default" w:ascii="Courier New" w:hAnsi="Courier New" w:cs="Courier New"/>
-          <w:sz w:val="24"/>
-          <w:szCs w:val="24"/>
-          <w:lang w:val="es-HN" w:eastAsia="zh-CN"/>
-        </w:rPr>
-        <w:tab/>
-      </w:r>
-      <w:r>
-        <w:rPr>
-          <w:rFonts w:hint="default" w:ascii="Courier New" w:hAnsi="Courier New" w:cs="Courier New"/>
-          <w:sz w:val="24"/>
-          <w:szCs w:val="24"/>
-          <w:lang w:val="es-HN" w:eastAsia="zh-CN"/>
-        </w:rPr>
-        <w:t>$accion = "Agregar";</w:t>
-      </w:r>
-    </w:p>
-    <w:p>
-      <w:pPr>
-        <w:keepNext w:val="0"/>
-        <w:keepLines w:val="0"/>
-        <w:widowControl/>
-        <w:numPr>
-          <w:ilvl w:val="0"/>
-          <w:numId w:val="0"/>
-        </w:numPr>
-        <w:suppressLineNumbers w:val="0"/>
-        <w:pBdr>
-          <w:top w:val="none" w:color="auto" w:sz="0" w:space="0"/>
-          <w:left w:val="none" w:color="auto" w:sz="0" w:space="0"/>
-          <w:bottom w:val="none" w:color="auto" w:sz="0" w:space="0"/>
-          <w:right w:val="none" w:color="auto" w:sz="0" w:space="0"/>
-        </w:pBdr>
-        <w:shd w:val="clear" w:fill="FFFFFF"/>
-        <w:spacing w:before="0" w:beforeAutospacing="0" w:after="0" w:afterAutospacing="0" w:line="360" w:lineRule="auto"/>
-        <w:ind w:right="0" w:rightChars="0"/>
-        <w:jc w:val="left"/>
-        <w:rPr>
-          <w:rFonts w:hint="default" w:ascii="Courier New" w:hAnsi="Courier New" w:cs="Courier New"/>
-          <w:sz w:val="24"/>
-          <w:szCs w:val="24"/>
-          <w:lang w:val="es-HN" w:eastAsia="zh-CN"/>
-        </w:rPr>
-      </w:pPr>
-      <w:r>
-        <w:rPr>
-          <w:rFonts w:hint="default" w:ascii="Courier New" w:hAnsi="Courier New" w:cs="Courier New"/>
-          <w:sz w:val="24"/>
-          <w:szCs w:val="24"/>
-          <w:lang w:val="es-HN" w:eastAsia="zh-CN"/>
-        </w:rPr>
-        <w:tab/>
-      </w:r>
-      <w:r>
-        <w:rPr>
-          <w:rFonts w:hint="default" w:ascii="Courier New" w:hAnsi="Courier New" w:cs="Courier New"/>
-          <w:sz w:val="24"/>
-          <w:szCs w:val="24"/>
-          <w:lang w:val="es-HN" w:eastAsia="zh-CN"/>
-        </w:rPr>
-        <w:tab/>
-      </w:r>
-      <w:r>
-        <w:rPr>
-          <w:rFonts w:hint="default" w:ascii="Courier New" w:hAnsi="Courier New" w:cs="Courier New"/>
-          <w:sz w:val="24"/>
-          <w:szCs w:val="24"/>
-          <w:lang w:val="es-HN" w:eastAsia="zh-CN"/>
-        </w:rPr>
-        <w:tab/>
-      </w:r>
-      <w:r>
-        <w:rPr>
-          <w:rFonts w:hint="default" w:ascii="Courier New" w:hAnsi="Courier New" w:cs="Courier New"/>
-          <w:sz w:val="24"/>
-          <w:szCs w:val="24"/>
-          <w:lang w:val="es-HN" w:eastAsia="zh-CN"/>
-        </w:rPr>
-        <w:t>$null = "null";</w:t>
-      </w:r>
-    </w:p>
-    <w:p>
-      <w:pPr>
-        <w:keepNext w:val="0"/>
-        <w:keepLines w:val="0"/>
-        <w:widowControl/>
-        <w:numPr>
-          <w:ilvl w:val="0"/>
-          <w:numId w:val="0"/>
-        </w:numPr>
-        <w:suppressLineNumbers w:val="0"/>
-        <w:pBdr>
-          <w:top w:val="none" w:color="auto" w:sz="0" w:space="0"/>
-          <w:left w:val="none" w:color="auto" w:sz="0" w:space="0"/>
-          <w:bottom w:val="none" w:color="auto" w:sz="0" w:space="0"/>
-          <w:right w:val="none" w:color="auto" w:sz="0" w:space="0"/>
-        </w:pBdr>
-        <w:shd w:val="clear" w:fill="FFFFFF"/>
-        <w:spacing w:before="0" w:beforeAutospacing="0" w:after="0" w:afterAutospacing="0" w:line="360" w:lineRule="auto"/>
-        <w:ind w:right="0" w:rightChars="0"/>
-        <w:jc w:val="left"/>
-        <w:rPr>
-          <w:rFonts w:hint="default" w:ascii="Courier New" w:hAnsi="Courier New" w:cs="Courier New"/>
-          <w:sz w:val="24"/>
-          <w:szCs w:val="24"/>
-          <w:lang w:val="es-HN" w:eastAsia="zh-CN"/>
-        </w:rPr>
-      </w:pPr>
-    </w:p>
-    <w:p>
-      <w:pPr>
-        <w:keepNext w:val="0"/>
-        <w:keepLines w:val="0"/>
-        <w:widowControl/>
-        <w:numPr>
-          <w:ilvl w:val="0"/>
-          <w:numId w:val="0"/>
-        </w:numPr>
-        <w:suppressLineNumbers w:val="0"/>
-        <w:pBdr>
-          <w:top w:val="none" w:color="auto" w:sz="0" w:space="0"/>
-          <w:left w:val="none" w:color="auto" w:sz="0" w:space="0"/>
-          <w:bottom w:val="none" w:color="auto" w:sz="0" w:space="0"/>
-          <w:right w:val="none" w:color="auto" w:sz="0" w:space="0"/>
-        </w:pBdr>
-        <w:shd w:val="clear" w:fill="FFFFFF"/>
-        <w:spacing w:before="0" w:beforeAutospacing="0" w:after="0" w:afterAutospacing="0" w:line="360" w:lineRule="auto"/>
-        <w:ind w:right="0" w:rightChars="0"/>
-        <w:jc w:val="left"/>
-        <w:rPr>
-          <w:rFonts w:hint="default" w:ascii="Courier New" w:hAnsi="Courier New" w:cs="Courier New"/>
-          <w:sz w:val="24"/>
-          <w:szCs w:val="24"/>
-          <w:lang w:val="es-HN" w:eastAsia="zh-CN"/>
-        </w:rPr>
-      </w:pPr>
-      <w:r>
-        <w:rPr>
-          <w:rFonts w:hint="default" w:ascii="Courier New" w:hAnsi="Courier New" w:cs="Courier New"/>
-          <w:sz w:val="24"/>
-          <w:szCs w:val="24"/>
-          <w:lang w:val="es-HN" w:eastAsia="zh-CN"/>
-        </w:rPr>
-        <w:tab/>
-      </w:r>
-      <w:r>
-        <w:rPr>
-          <w:rFonts w:hint="default" w:ascii="Courier New" w:hAnsi="Courier New" w:cs="Courier New"/>
-          <w:sz w:val="24"/>
-          <w:szCs w:val="24"/>
-          <w:lang w:val="es-HN" w:eastAsia="zh-CN"/>
-        </w:rPr>
-        <w:tab/>
-      </w:r>
-      <w:r>
-        <w:rPr>
-          <w:rFonts w:hint="default" w:ascii="Courier New" w:hAnsi="Courier New" w:cs="Courier New"/>
-          <w:sz w:val="24"/>
-          <w:szCs w:val="24"/>
-          <w:lang w:val="es-HN" w:eastAsia="zh-CN"/>
-        </w:rPr>
-        <w:tab/>
-      </w:r>
-      <w:r>
-        <w:rPr>
-          <w:rFonts w:hint="default" w:ascii="Courier New" w:hAnsi="Courier New" w:cs="Courier New"/>
-          <w:sz w:val="24"/>
-          <w:szCs w:val="24"/>
-          <w:lang w:val="es-HN" w:eastAsia="zh-CN"/>
-        </w:rPr>
-        <w:t>$sql_callSP = "CALL SP_RegistrarSucursales("</w:t>
-      </w:r>
-    </w:p>
-    <w:p>
-      <w:pPr>
-        <w:keepNext w:val="0"/>
-        <w:keepLines w:val="0"/>
-        <w:widowControl/>
-        <w:numPr>
-          <w:ilvl w:val="0"/>
-          <w:numId w:val="0"/>
-        </w:numPr>
-        <w:suppressLineNumbers w:val="0"/>
-        <w:pBdr>
-          <w:top w:val="none" w:color="auto" w:sz="0" w:space="0"/>
-          <w:left w:val="none" w:color="auto" w:sz="0" w:space="0"/>
-          <w:bottom w:val="none" w:color="auto" w:sz="0" w:space="0"/>
-          <w:right w:val="none" w:color="auto" w:sz="0" w:space="0"/>
-        </w:pBdr>
-        <w:shd w:val="clear" w:fill="FFFFFF"/>
-        <w:spacing w:before="0" w:beforeAutospacing="0" w:after="0" w:afterAutospacing="0" w:line="360" w:lineRule="auto"/>
-        <w:ind w:right="0" w:rightChars="0"/>
-        <w:jc w:val="left"/>
-        <w:rPr>
-          <w:rFonts w:hint="default" w:ascii="Courier New" w:hAnsi="Courier New" w:cs="Courier New"/>
-          <w:sz w:val="24"/>
-          <w:szCs w:val="24"/>
-          <w:lang w:val="es-HN" w:eastAsia="zh-CN"/>
-        </w:rPr>
-      </w:pPr>
-      <w:r>
-        <w:rPr>
-          <w:rFonts w:hint="default" w:ascii="Courier New" w:hAnsi="Courier New" w:cs="Courier New"/>
-          <w:sz w:val="24"/>
-          <w:szCs w:val="24"/>
-          <w:lang w:val="es-HN" w:eastAsia="zh-CN"/>
-        </w:rPr>
-        <w:tab/>
-      </w:r>
-      <w:r>
-        <w:rPr>
-          <w:rFonts w:hint="default" w:ascii="Courier New" w:hAnsi="Courier New" w:cs="Courier New"/>
-          <w:sz w:val="24"/>
-          <w:szCs w:val="24"/>
-          <w:lang w:val="es-HN" w:eastAsia="zh-CN"/>
-        </w:rPr>
-        <w:tab/>
-      </w:r>
-      <w:r>
-        <w:rPr>
-          <w:rFonts w:hint="default" w:ascii="Courier New" w:hAnsi="Courier New" w:cs="Courier New"/>
-          <w:sz w:val="24"/>
-          <w:szCs w:val="24"/>
-          <w:lang w:val="es-HN" w:eastAsia="zh-CN"/>
-        </w:rPr>
-        <w:tab/>
-      </w:r>
-      <w:r>
-        <w:rPr>
-          <w:rFonts w:hint="default" w:ascii="Courier New" w:hAnsi="Courier New" w:cs="Courier New"/>
-          <w:sz w:val="24"/>
-          <w:szCs w:val="24"/>
-          <w:lang w:val="es-HN" w:eastAsia="zh-CN"/>
-        </w:rPr>
-        <w:tab/>
-      </w:r>
-      <w:r>
-        <w:rPr>
-          <w:rFonts w:hint="default" w:ascii="Courier New" w:hAnsi="Courier New" w:cs="Courier New"/>
-          <w:sz w:val="24"/>
-          <w:szCs w:val="24"/>
-          <w:lang w:val="es-HN" w:eastAsia="zh-CN"/>
-        </w:rPr>
-        <w:tab/>
-      </w:r>
-      <w:r>
-        <w:rPr>
-          <w:rFonts w:hint="default" w:ascii="Courier New" w:hAnsi="Courier New" w:cs="Courier New"/>
-          <w:sz w:val="24"/>
-          <w:szCs w:val="24"/>
-          <w:lang w:val="es-HN" w:eastAsia="zh-CN"/>
-        </w:rPr>
-        <w:t xml:space="preserve">.$null. ",". </w:t>
-      </w:r>
-    </w:p>
-    <w:p>
-      <w:pPr>
-        <w:keepNext w:val="0"/>
-        <w:keepLines w:val="0"/>
-        <w:widowControl/>
-        <w:numPr>
-          <w:ilvl w:val="0"/>
-          <w:numId w:val="0"/>
-        </w:numPr>
-        <w:suppressLineNumbers w:val="0"/>
-        <w:pBdr>
-          <w:top w:val="none" w:color="auto" w:sz="0" w:space="0"/>
-          <w:left w:val="none" w:color="auto" w:sz="0" w:space="0"/>
-          <w:bottom w:val="none" w:color="auto" w:sz="0" w:space="0"/>
-          <w:right w:val="none" w:color="auto" w:sz="0" w:space="0"/>
-        </w:pBdr>
-        <w:shd w:val="clear" w:fill="FFFFFF"/>
-        <w:spacing w:before="0" w:beforeAutospacing="0" w:after="0" w:afterAutospacing="0" w:line="360" w:lineRule="auto"/>
-        <w:ind w:right="0" w:rightChars="0"/>
-        <w:jc w:val="left"/>
-        <w:rPr>
-          <w:rFonts w:hint="default" w:ascii="Courier New" w:hAnsi="Courier New" w:cs="Courier New"/>
-          <w:sz w:val="24"/>
-          <w:szCs w:val="24"/>
-          <w:lang w:val="es-HN" w:eastAsia="zh-CN"/>
-        </w:rPr>
-      </w:pPr>
-      <w:r>
-        <w:rPr>
-          <w:rFonts w:hint="default" w:ascii="Courier New" w:hAnsi="Courier New" w:cs="Courier New"/>
-          <w:sz w:val="24"/>
-          <w:szCs w:val="24"/>
-          <w:lang w:val="es-HN" w:eastAsia="zh-CN"/>
-        </w:rPr>
-        <w:tab/>
-      </w:r>
-      <w:r>
-        <w:rPr>
-          <w:rFonts w:hint="default" w:ascii="Courier New" w:hAnsi="Courier New" w:cs="Courier New"/>
-          <w:sz w:val="24"/>
-          <w:szCs w:val="24"/>
-          <w:lang w:val="es-HN" w:eastAsia="zh-CN"/>
-        </w:rPr>
-        <w:tab/>
-      </w:r>
-      <w:r>
-        <w:rPr>
-          <w:rFonts w:hint="default" w:ascii="Courier New" w:hAnsi="Courier New" w:cs="Courier New"/>
-          <w:sz w:val="24"/>
-          <w:szCs w:val="24"/>
-          <w:lang w:val="es-HN" w:eastAsia="zh-CN"/>
-        </w:rPr>
-        <w:tab/>
-      </w:r>
-      <w:r>
-        <w:rPr>
-          <w:rFonts w:hint="default" w:ascii="Courier New" w:hAnsi="Courier New" w:cs="Courier New"/>
-          <w:sz w:val="24"/>
-          <w:szCs w:val="24"/>
-          <w:lang w:val="es-HN" w:eastAsia="zh-CN"/>
-        </w:rPr>
-        <w:tab/>
-      </w:r>
-      <w:r>
-        <w:rPr>
-          <w:rFonts w:hint="default" w:ascii="Courier New" w:hAnsi="Courier New" w:cs="Courier New"/>
-          <w:sz w:val="24"/>
-          <w:szCs w:val="24"/>
-          <w:lang w:val="es-HN" w:eastAsia="zh-CN"/>
-        </w:rPr>
-        <w:t xml:space="preserve">  "'".$this-&gt;nombre. "'," </w:t>
-      </w:r>
-    </w:p>
-    <w:p>
-      <w:pPr>
-        <w:keepNext w:val="0"/>
-        <w:keepLines w:val="0"/>
-        <w:widowControl/>
-        <w:numPr>
-          <w:ilvl w:val="0"/>
-          <w:numId w:val="0"/>
-        </w:numPr>
-        <w:suppressLineNumbers w:val="0"/>
-        <w:pBdr>
-          <w:top w:val="none" w:color="auto" w:sz="0" w:space="0"/>
-          <w:left w:val="none" w:color="auto" w:sz="0" w:space="0"/>
-          <w:bottom w:val="none" w:color="auto" w:sz="0" w:space="0"/>
-          <w:right w:val="none" w:color="auto" w:sz="0" w:space="0"/>
-        </w:pBdr>
-        <w:shd w:val="clear" w:fill="FFFFFF"/>
-        <w:spacing w:before="0" w:beforeAutospacing="0" w:after="0" w:afterAutospacing="0" w:line="360" w:lineRule="auto"/>
-        <w:ind w:right="0" w:rightChars="0"/>
-        <w:jc w:val="left"/>
-        <w:rPr>
-          <w:rFonts w:hint="default" w:ascii="Courier New" w:hAnsi="Courier New" w:cs="Courier New"/>
-          <w:sz w:val="24"/>
-          <w:szCs w:val="24"/>
-          <w:lang w:val="es-HN" w:eastAsia="zh-CN"/>
-        </w:rPr>
-      </w:pPr>
-      <w:r>
-        <w:rPr>
-          <w:rFonts w:hint="default" w:ascii="Courier New" w:hAnsi="Courier New" w:cs="Courier New"/>
-          <w:sz w:val="24"/>
-          <w:szCs w:val="24"/>
-          <w:lang w:val="es-HN" w:eastAsia="zh-CN"/>
-        </w:rPr>
-        <w:tab/>
-      </w:r>
-      <w:r>
-        <w:rPr>
-          <w:rFonts w:hint="default" w:ascii="Courier New" w:hAnsi="Courier New" w:cs="Courier New"/>
-          <w:sz w:val="24"/>
-          <w:szCs w:val="24"/>
-          <w:lang w:val="es-HN" w:eastAsia="zh-CN"/>
-        </w:rPr>
-        <w:tab/>
-      </w:r>
-      <w:r>
-        <w:rPr>
-          <w:rFonts w:hint="default" w:ascii="Courier New" w:hAnsi="Courier New" w:cs="Courier New"/>
-          <w:sz w:val="24"/>
-          <w:szCs w:val="24"/>
-          <w:lang w:val="es-HN" w:eastAsia="zh-CN"/>
-        </w:rPr>
-        <w:tab/>
-      </w:r>
-      <w:r>
-        <w:rPr>
-          <w:rFonts w:hint="default" w:ascii="Courier New" w:hAnsi="Courier New" w:cs="Courier New"/>
-          <w:sz w:val="24"/>
-          <w:szCs w:val="24"/>
-          <w:lang w:val="es-HN" w:eastAsia="zh-CN"/>
-        </w:rPr>
-        <w:tab/>
-      </w:r>
-      <w:r>
-        <w:rPr>
-          <w:rFonts w:hint="default" w:ascii="Courier New" w:hAnsi="Courier New" w:cs="Courier New"/>
-          <w:sz w:val="24"/>
-          <w:szCs w:val="24"/>
-          <w:lang w:val="es-HN" w:eastAsia="zh-CN"/>
-        </w:rPr>
-        <w:t xml:space="preserve">  .$this-&gt;cantidadHabitaciones. ",".</w:t>
-      </w:r>
-    </w:p>
-    <w:p>
-      <w:pPr>
-        <w:keepNext w:val="0"/>
-        <w:keepLines w:val="0"/>
-        <w:widowControl/>
-        <w:numPr>
-          <w:ilvl w:val="0"/>
-          <w:numId w:val="0"/>
-        </w:numPr>
-        <w:suppressLineNumbers w:val="0"/>
-        <w:pBdr>
-          <w:top w:val="none" w:color="auto" w:sz="0" w:space="0"/>
-          <w:left w:val="none" w:color="auto" w:sz="0" w:space="0"/>
-          <w:bottom w:val="none" w:color="auto" w:sz="0" w:space="0"/>
-          <w:right w:val="none" w:color="auto" w:sz="0" w:space="0"/>
-        </w:pBdr>
-        <w:shd w:val="clear" w:fill="FFFFFF"/>
-        <w:spacing w:before="0" w:beforeAutospacing="0" w:after="0" w:afterAutospacing="0" w:line="360" w:lineRule="auto"/>
-        <w:ind w:right="0" w:rightChars="0"/>
-        <w:jc w:val="left"/>
-        <w:rPr>
-          <w:rFonts w:hint="default" w:ascii="Courier New" w:hAnsi="Courier New" w:cs="Courier New"/>
-          <w:sz w:val="24"/>
-          <w:szCs w:val="24"/>
-          <w:lang w:val="es-HN" w:eastAsia="zh-CN"/>
-        </w:rPr>
-      </w:pPr>
-      <w:r>
-        <w:rPr>
-          <w:rFonts w:hint="default" w:ascii="Courier New" w:hAnsi="Courier New" w:cs="Courier New"/>
-          <w:sz w:val="24"/>
-          <w:szCs w:val="24"/>
-          <w:lang w:val="es-HN" w:eastAsia="zh-CN"/>
-        </w:rPr>
-        <w:tab/>
-      </w:r>
-      <w:r>
-        <w:rPr>
-          <w:rFonts w:hint="default" w:ascii="Courier New" w:hAnsi="Courier New" w:cs="Courier New"/>
-          <w:sz w:val="24"/>
-          <w:szCs w:val="24"/>
-          <w:lang w:val="es-HN" w:eastAsia="zh-CN"/>
-        </w:rPr>
-        <w:tab/>
-      </w:r>
-      <w:r>
-        <w:rPr>
-          <w:rFonts w:hint="default" w:ascii="Courier New" w:hAnsi="Courier New" w:cs="Courier New"/>
-          <w:sz w:val="24"/>
-          <w:szCs w:val="24"/>
-          <w:lang w:val="es-HN" w:eastAsia="zh-CN"/>
-        </w:rPr>
-        <w:tab/>
-      </w:r>
-      <w:r>
-        <w:rPr>
-          <w:rFonts w:hint="default" w:ascii="Courier New" w:hAnsi="Courier New" w:cs="Courier New"/>
-          <w:sz w:val="24"/>
-          <w:szCs w:val="24"/>
-          <w:lang w:val="es-HN" w:eastAsia="zh-CN"/>
-        </w:rPr>
-        <w:tab/>
-      </w:r>
-      <w:r>
-        <w:rPr>
-          <w:rFonts w:hint="default" w:ascii="Courier New" w:hAnsi="Courier New" w:cs="Courier New"/>
-          <w:sz w:val="24"/>
-          <w:szCs w:val="24"/>
-          <w:lang w:val="es-HN" w:eastAsia="zh-CN"/>
-        </w:rPr>
-        <w:t xml:space="preserve">  "'".$this-&gt;telefono. "',".</w:t>
-      </w:r>
-    </w:p>
-    <w:p>
-      <w:pPr>
-        <w:keepNext w:val="0"/>
-        <w:keepLines w:val="0"/>
-        <w:widowControl/>
-        <w:numPr>
-          <w:ilvl w:val="0"/>
-          <w:numId w:val="0"/>
-        </w:numPr>
-        <w:suppressLineNumbers w:val="0"/>
-        <w:pBdr>
-          <w:top w:val="none" w:color="auto" w:sz="0" w:space="0"/>
-          <w:left w:val="none" w:color="auto" w:sz="0" w:space="0"/>
-          <w:bottom w:val="none" w:color="auto" w:sz="0" w:space="0"/>
-          <w:right w:val="none" w:color="auto" w:sz="0" w:space="0"/>
-        </w:pBdr>
-        <w:shd w:val="clear" w:fill="FFFFFF"/>
-        <w:spacing w:before="0" w:beforeAutospacing="0" w:after="0" w:afterAutospacing="0" w:line="360" w:lineRule="auto"/>
-        <w:ind w:right="0" w:rightChars="0"/>
-        <w:jc w:val="left"/>
-        <w:rPr>
-          <w:rFonts w:hint="default" w:ascii="Courier New" w:hAnsi="Courier New" w:cs="Courier New"/>
-          <w:sz w:val="24"/>
-          <w:szCs w:val="24"/>
-          <w:lang w:val="es-HN" w:eastAsia="zh-CN"/>
-        </w:rPr>
-      </w:pPr>
-      <w:r>
-        <w:rPr>
-          <w:rFonts w:hint="default" w:ascii="Courier New" w:hAnsi="Courier New" w:cs="Courier New"/>
-          <w:sz w:val="24"/>
-          <w:szCs w:val="24"/>
-          <w:lang w:val="es-HN" w:eastAsia="zh-CN"/>
-        </w:rPr>
-        <w:tab/>
-      </w:r>
-      <w:r>
-        <w:rPr>
-          <w:rFonts w:hint="default" w:ascii="Courier New" w:hAnsi="Courier New" w:cs="Courier New"/>
-          <w:sz w:val="24"/>
-          <w:szCs w:val="24"/>
-          <w:lang w:val="es-HN" w:eastAsia="zh-CN"/>
-        </w:rPr>
-        <w:tab/>
-      </w:r>
-      <w:r>
-        <w:rPr>
-          <w:rFonts w:hint="default" w:ascii="Courier New" w:hAnsi="Courier New" w:cs="Courier New"/>
-          <w:sz w:val="24"/>
-          <w:szCs w:val="24"/>
-          <w:lang w:val="es-HN" w:eastAsia="zh-CN"/>
-        </w:rPr>
-        <w:tab/>
-      </w:r>
-      <w:r>
-        <w:rPr>
-          <w:rFonts w:hint="default" w:ascii="Courier New" w:hAnsi="Courier New" w:cs="Courier New"/>
-          <w:sz w:val="24"/>
-          <w:szCs w:val="24"/>
-          <w:lang w:val="es-HN" w:eastAsia="zh-CN"/>
-        </w:rPr>
-        <w:tab/>
-      </w:r>
-      <w:r>
-        <w:rPr>
-          <w:rFonts w:hint="default" w:ascii="Courier New" w:hAnsi="Courier New" w:cs="Courier New"/>
-          <w:sz w:val="24"/>
-          <w:szCs w:val="24"/>
-          <w:lang w:val="es-HN" w:eastAsia="zh-CN"/>
-        </w:rPr>
-        <w:t xml:space="preserve">  "'".$this-&gt;email. "',".</w:t>
-      </w:r>
-    </w:p>
-    <w:p>
-      <w:pPr>
-        <w:keepNext w:val="0"/>
-        <w:keepLines w:val="0"/>
-        <w:widowControl/>
-        <w:numPr>
-          <w:ilvl w:val="0"/>
-          <w:numId w:val="0"/>
-        </w:numPr>
-        <w:suppressLineNumbers w:val="0"/>
-        <w:pBdr>
-          <w:top w:val="none" w:color="auto" w:sz="0" w:space="0"/>
-          <w:left w:val="none" w:color="auto" w:sz="0" w:space="0"/>
-          <w:bottom w:val="none" w:color="auto" w:sz="0" w:space="0"/>
-          <w:right w:val="none" w:color="auto" w:sz="0" w:space="0"/>
-        </w:pBdr>
-        <w:shd w:val="clear" w:fill="FFFFFF"/>
-        <w:spacing w:before="0" w:beforeAutospacing="0" w:after="0" w:afterAutospacing="0" w:line="360" w:lineRule="auto"/>
-        <w:ind w:right="0" w:rightChars="0"/>
-        <w:jc w:val="left"/>
-        <w:rPr>
-          <w:rFonts w:hint="default" w:ascii="Courier New" w:hAnsi="Courier New" w:cs="Courier New"/>
-          <w:sz w:val="24"/>
-          <w:szCs w:val="24"/>
-          <w:lang w:val="es-HN" w:eastAsia="zh-CN"/>
-        </w:rPr>
-      </w:pPr>
-      <w:r>
-        <w:rPr>
-          <w:rFonts w:hint="default" w:ascii="Courier New" w:hAnsi="Courier New" w:cs="Courier New"/>
-          <w:sz w:val="24"/>
-          <w:szCs w:val="24"/>
-          <w:lang w:val="es-HN" w:eastAsia="zh-CN"/>
-        </w:rPr>
-        <w:tab/>
-      </w:r>
-      <w:r>
-        <w:rPr>
-          <w:rFonts w:hint="default" w:ascii="Courier New" w:hAnsi="Courier New" w:cs="Courier New"/>
-          <w:sz w:val="24"/>
-          <w:szCs w:val="24"/>
-          <w:lang w:val="es-HN" w:eastAsia="zh-CN"/>
-        </w:rPr>
-        <w:tab/>
-      </w:r>
-      <w:r>
-        <w:rPr>
-          <w:rFonts w:hint="default" w:ascii="Courier New" w:hAnsi="Courier New" w:cs="Courier New"/>
-          <w:sz w:val="24"/>
-          <w:szCs w:val="24"/>
-          <w:lang w:val="es-HN" w:eastAsia="zh-CN"/>
-        </w:rPr>
-        <w:tab/>
-      </w:r>
-      <w:r>
-        <w:rPr>
-          <w:rFonts w:hint="default" w:ascii="Courier New" w:hAnsi="Courier New" w:cs="Courier New"/>
-          <w:sz w:val="24"/>
-          <w:szCs w:val="24"/>
-          <w:lang w:val="es-HN" w:eastAsia="zh-CN"/>
-        </w:rPr>
-        <w:tab/>
-      </w:r>
-      <w:r>
-        <w:rPr>
-          <w:rFonts w:hint="default" w:ascii="Courier New" w:hAnsi="Courier New" w:cs="Courier New"/>
-          <w:sz w:val="24"/>
-          <w:szCs w:val="24"/>
-          <w:lang w:val="es-HN" w:eastAsia="zh-CN"/>
-        </w:rPr>
-        <w:t xml:space="preserve">  "'".$this-&gt;direccion. "',".</w:t>
-      </w:r>
-    </w:p>
-    <w:p>
-      <w:pPr>
-        <w:keepNext w:val="0"/>
-        <w:keepLines w:val="0"/>
-        <w:widowControl/>
-        <w:numPr>
-          <w:ilvl w:val="0"/>
-          <w:numId w:val="0"/>
-        </w:numPr>
-        <w:suppressLineNumbers w:val="0"/>
-        <w:pBdr>
-          <w:top w:val="none" w:color="auto" w:sz="0" w:space="0"/>
-          <w:left w:val="none" w:color="auto" w:sz="0" w:space="0"/>
-          <w:bottom w:val="none" w:color="auto" w:sz="0" w:space="0"/>
-          <w:right w:val="none" w:color="auto" w:sz="0" w:space="0"/>
-        </w:pBdr>
-        <w:shd w:val="clear" w:fill="FFFFFF"/>
-        <w:spacing w:before="0" w:beforeAutospacing="0" w:after="0" w:afterAutospacing="0" w:line="360" w:lineRule="auto"/>
-        <w:ind w:right="0" w:rightChars="0"/>
-        <w:jc w:val="left"/>
-        <w:rPr>
-          <w:rFonts w:hint="default" w:ascii="Courier New" w:hAnsi="Courier New" w:cs="Courier New"/>
-          <w:sz w:val="24"/>
-          <w:szCs w:val="24"/>
-          <w:lang w:val="es-HN" w:eastAsia="zh-CN"/>
-        </w:rPr>
-      </w:pPr>
-      <w:r>
-        <w:rPr>
-          <w:rFonts w:hint="default" w:ascii="Courier New" w:hAnsi="Courier New" w:cs="Courier New"/>
-          <w:sz w:val="24"/>
-          <w:szCs w:val="24"/>
-          <w:lang w:val="es-HN" w:eastAsia="zh-CN"/>
-        </w:rPr>
-        <w:tab/>
-      </w:r>
-      <w:r>
-        <w:rPr>
-          <w:rFonts w:hint="default" w:ascii="Courier New" w:hAnsi="Courier New" w:cs="Courier New"/>
-          <w:sz w:val="24"/>
-          <w:szCs w:val="24"/>
-          <w:lang w:val="es-HN" w:eastAsia="zh-CN"/>
-        </w:rPr>
-        <w:tab/>
-      </w:r>
-      <w:r>
-        <w:rPr>
-          <w:rFonts w:hint="default" w:ascii="Courier New" w:hAnsi="Courier New" w:cs="Courier New"/>
-          <w:sz w:val="24"/>
-          <w:szCs w:val="24"/>
-          <w:lang w:val="es-HN" w:eastAsia="zh-CN"/>
-        </w:rPr>
-        <w:tab/>
-      </w:r>
-      <w:r>
-        <w:rPr>
-          <w:rFonts w:hint="default" w:ascii="Courier New" w:hAnsi="Courier New" w:cs="Courier New"/>
-          <w:sz w:val="24"/>
-          <w:szCs w:val="24"/>
-          <w:lang w:val="es-HN" w:eastAsia="zh-CN"/>
-        </w:rPr>
-        <w:tab/>
-      </w:r>
-      <w:r>
-        <w:rPr>
-          <w:rFonts w:hint="default" w:ascii="Courier New" w:hAnsi="Courier New" w:cs="Courier New"/>
-          <w:sz w:val="24"/>
-          <w:szCs w:val="24"/>
-          <w:lang w:val="es-HN" w:eastAsia="zh-CN"/>
-        </w:rPr>
-        <w:t xml:space="preserve">  "'".$this-&gt;descripcion. "',".</w:t>
-      </w:r>
-    </w:p>
-    <w:p>
-      <w:pPr>
-        <w:keepNext w:val="0"/>
-        <w:keepLines w:val="0"/>
-        <w:widowControl/>
-        <w:numPr>
-          <w:ilvl w:val="0"/>
-          <w:numId w:val="0"/>
-        </w:numPr>
-        <w:suppressLineNumbers w:val="0"/>
-        <w:pBdr>
-          <w:top w:val="none" w:color="auto" w:sz="0" w:space="0"/>
-          <w:left w:val="none" w:color="auto" w:sz="0" w:space="0"/>
-          <w:bottom w:val="none" w:color="auto" w:sz="0" w:space="0"/>
-          <w:right w:val="none" w:color="auto" w:sz="0" w:space="0"/>
-        </w:pBdr>
-        <w:shd w:val="clear" w:fill="FFFFFF"/>
-        <w:spacing w:before="0" w:beforeAutospacing="0" w:after="0" w:afterAutospacing="0" w:line="360" w:lineRule="auto"/>
-        <w:ind w:right="0" w:rightChars="0"/>
-        <w:jc w:val="left"/>
-        <w:rPr>
-          <w:rFonts w:hint="default" w:ascii="Courier New" w:hAnsi="Courier New" w:cs="Courier New"/>
-          <w:sz w:val="24"/>
-          <w:szCs w:val="24"/>
-          <w:lang w:val="es-HN" w:eastAsia="zh-CN"/>
-        </w:rPr>
-      </w:pPr>
-      <w:r>
-        <w:rPr>
-          <w:rFonts w:hint="default" w:ascii="Courier New" w:hAnsi="Courier New" w:cs="Courier New"/>
-          <w:sz w:val="24"/>
-          <w:szCs w:val="24"/>
-          <w:lang w:val="es-HN" w:eastAsia="zh-CN"/>
-        </w:rPr>
-        <w:tab/>
-      </w:r>
-      <w:r>
-        <w:rPr>
-          <w:rFonts w:hint="default" w:ascii="Courier New" w:hAnsi="Courier New" w:cs="Courier New"/>
-          <w:sz w:val="24"/>
-          <w:szCs w:val="24"/>
-          <w:lang w:val="es-HN" w:eastAsia="zh-CN"/>
-        </w:rPr>
-        <w:tab/>
-      </w:r>
-      <w:r>
-        <w:rPr>
-          <w:rFonts w:hint="default" w:ascii="Courier New" w:hAnsi="Courier New" w:cs="Courier New"/>
-          <w:sz w:val="24"/>
-          <w:szCs w:val="24"/>
-          <w:lang w:val="es-HN" w:eastAsia="zh-CN"/>
-        </w:rPr>
-        <w:tab/>
-      </w:r>
-      <w:r>
-        <w:rPr>
-          <w:rFonts w:hint="default" w:ascii="Courier New" w:hAnsi="Courier New" w:cs="Courier New"/>
-          <w:sz w:val="24"/>
-          <w:szCs w:val="24"/>
-          <w:lang w:val="es-HN" w:eastAsia="zh-CN"/>
-        </w:rPr>
-        <w:tab/>
-      </w:r>
-      <w:r>
-        <w:rPr>
-          <w:rFonts w:hint="default" w:ascii="Courier New" w:hAnsi="Courier New" w:cs="Courier New"/>
-          <w:sz w:val="24"/>
-          <w:szCs w:val="24"/>
-          <w:lang w:val="es-HN" w:eastAsia="zh-CN"/>
-        </w:rPr>
-        <w:t xml:space="preserve">  "'".$this-&gt;idRestaurante. "',"</w:t>
-      </w:r>
-    </w:p>
-    <w:p>
-      <w:pPr>
-        <w:keepNext w:val="0"/>
-        <w:keepLines w:val="0"/>
-        <w:widowControl/>
-        <w:numPr>
-          <w:ilvl w:val="0"/>
-          <w:numId w:val="0"/>
-        </w:numPr>
-        <w:suppressLineNumbers w:val="0"/>
-        <w:pBdr>
-          <w:top w:val="none" w:color="auto" w:sz="0" w:space="0"/>
-          <w:left w:val="none" w:color="auto" w:sz="0" w:space="0"/>
-          <w:bottom w:val="none" w:color="auto" w:sz="0" w:space="0"/>
-          <w:right w:val="none" w:color="auto" w:sz="0" w:space="0"/>
-        </w:pBdr>
-        <w:shd w:val="clear" w:fill="FFFFFF"/>
-        <w:spacing w:before="0" w:beforeAutospacing="0" w:after="0" w:afterAutospacing="0" w:line="360" w:lineRule="auto"/>
-        <w:ind w:right="0" w:rightChars="0"/>
-        <w:jc w:val="left"/>
-        <w:rPr>
-          <w:rFonts w:hint="default" w:ascii="Courier New" w:hAnsi="Courier New" w:cs="Courier New"/>
-          <w:sz w:val="24"/>
-          <w:szCs w:val="24"/>
-          <w:lang w:val="es-HN" w:eastAsia="zh-CN"/>
-        </w:rPr>
-      </w:pPr>
-      <w:r>
-        <w:rPr>
-          <w:rFonts w:hint="default" w:ascii="Courier New" w:hAnsi="Courier New" w:cs="Courier New"/>
-          <w:sz w:val="24"/>
-          <w:szCs w:val="24"/>
-          <w:lang w:val="es-HN" w:eastAsia="zh-CN"/>
-        </w:rPr>
-        <w:tab/>
-      </w:r>
-      <w:r>
-        <w:rPr>
-          <w:rFonts w:hint="default" w:ascii="Courier New" w:hAnsi="Courier New" w:cs="Courier New"/>
-          <w:sz w:val="24"/>
-          <w:szCs w:val="24"/>
-          <w:lang w:val="es-HN" w:eastAsia="zh-CN"/>
-        </w:rPr>
-        <w:tab/>
-      </w:r>
-      <w:r>
-        <w:rPr>
-          <w:rFonts w:hint="default" w:ascii="Courier New" w:hAnsi="Courier New" w:cs="Courier New"/>
-          <w:sz w:val="24"/>
-          <w:szCs w:val="24"/>
-          <w:lang w:val="es-HN" w:eastAsia="zh-CN"/>
-        </w:rPr>
-        <w:tab/>
-      </w:r>
-      <w:r>
-        <w:rPr>
-          <w:rFonts w:hint="default" w:ascii="Courier New" w:hAnsi="Courier New" w:cs="Courier New"/>
-          <w:sz w:val="24"/>
-          <w:szCs w:val="24"/>
-          <w:lang w:val="es-HN" w:eastAsia="zh-CN"/>
-        </w:rPr>
-        <w:tab/>
-      </w:r>
-      <w:r>
-        <w:rPr>
-          <w:rFonts w:hint="default" w:ascii="Courier New" w:hAnsi="Courier New" w:cs="Courier New"/>
-          <w:sz w:val="24"/>
-          <w:szCs w:val="24"/>
-          <w:lang w:val="es-HN" w:eastAsia="zh-CN"/>
-        </w:rPr>
-        <w:tab/>
-      </w:r>
-      <w:r>
-        <w:rPr>
-          <w:rFonts w:hint="default" w:ascii="Courier New" w:hAnsi="Courier New" w:cs="Courier New"/>
-          <w:sz w:val="24"/>
-          <w:szCs w:val="24"/>
-          <w:lang w:val="es-HN" w:eastAsia="zh-CN"/>
-        </w:rPr>
-        <w:t>.$null. ",".</w:t>
-      </w:r>
-    </w:p>
-    <w:p>
-      <w:pPr>
-        <w:keepNext w:val="0"/>
-        <w:keepLines w:val="0"/>
-        <w:widowControl/>
-        <w:numPr>
-          <w:ilvl w:val="0"/>
-          <w:numId w:val="0"/>
-        </w:numPr>
-        <w:suppressLineNumbers w:val="0"/>
-        <w:pBdr>
-          <w:top w:val="none" w:color="auto" w:sz="0" w:space="0"/>
-          <w:left w:val="none" w:color="auto" w:sz="0" w:space="0"/>
-          <w:bottom w:val="none" w:color="auto" w:sz="0" w:space="0"/>
-          <w:right w:val="none" w:color="auto" w:sz="0" w:space="0"/>
-        </w:pBdr>
-        <w:shd w:val="clear" w:fill="FFFFFF"/>
-        <w:spacing w:before="0" w:beforeAutospacing="0" w:after="0" w:afterAutospacing="0" w:line="360" w:lineRule="auto"/>
-        <w:ind w:right="0" w:rightChars="0"/>
-        <w:jc w:val="left"/>
-        <w:rPr>
-          <w:rFonts w:hint="default" w:ascii="Courier New" w:hAnsi="Courier New" w:cs="Courier New"/>
-          <w:sz w:val="24"/>
-          <w:szCs w:val="24"/>
-          <w:lang w:val="es-HN" w:eastAsia="zh-CN"/>
-        </w:rPr>
-      </w:pPr>
-      <w:r>
-        <w:rPr>
-          <w:rFonts w:hint="default" w:ascii="Courier New" w:hAnsi="Courier New" w:cs="Courier New"/>
-          <w:sz w:val="24"/>
-          <w:szCs w:val="24"/>
-          <w:lang w:val="es-HN" w:eastAsia="zh-CN"/>
-        </w:rPr>
-        <w:tab/>
-      </w:r>
-      <w:r>
-        <w:rPr>
-          <w:rFonts w:hint="default" w:ascii="Courier New" w:hAnsi="Courier New" w:cs="Courier New"/>
-          <w:sz w:val="24"/>
-          <w:szCs w:val="24"/>
-          <w:lang w:val="es-HN" w:eastAsia="zh-CN"/>
-        </w:rPr>
-        <w:tab/>
-      </w:r>
-      <w:r>
-        <w:rPr>
-          <w:rFonts w:hint="default" w:ascii="Courier New" w:hAnsi="Courier New" w:cs="Courier New"/>
-          <w:sz w:val="24"/>
-          <w:szCs w:val="24"/>
-          <w:lang w:val="es-HN" w:eastAsia="zh-CN"/>
-        </w:rPr>
-        <w:tab/>
-      </w:r>
-      <w:r>
-        <w:rPr>
-          <w:rFonts w:hint="default" w:ascii="Courier New" w:hAnsi="Courier New" w:cs="Courier New"/>
-          <w:sz w:val="24"/>
-          <w:szCs w:val="24"/>
-          <w:lang w:val="es-HN" w:eastAsia="zh-CN"/>
-        </w:rPr>
-        <w:tab/>
-      </w:r>
-      <w:r>
-        <w:rPr>
-          <w:rFonts w:hint="default" w:ascii="Courier New" w:hAnsi="Courier New" w:cs="Courier New"/>
-          <w:sz w:val="24"/>
-          <w:szCs w:val="24"/>
-          <w:lang w:val="es-HN" w:eastAsia="zh-CN"/>
-        </w:rPr>
-        <w:t xml:space="preserve">  "'".$descripcionHotel. "',".</w:t>
-      </w:r>
-    </w:p>
-    <w:p>
-      <w:pPr>
-        <w:keepNext w:val="0"/>
-        <w:keepLines w:val="0"/>
-        <w:widowControl/>
-        <w:numPr>
-          <w:ilvl w:val="0"/>
-          <w:numId w:val="0"/>
-        </w:numPr>
-        <w:suppressLineNumbers w:val="0"/>
-        <w:pBdr>
-          <w:top w:val="none" w:color="auto" w:sz="0" w:space="0"/>
-          <w:left w:val="none" w:color="auto" w:sz="0" w:space="0"/>
-          <w:bottom w:val="none" w:color="auto" w:sz="0" w:space="0"/>
-          <w:right w:val="none" w:color="auto" w:sz="0" w:space="0"/>
-        </w:pBdr>
-        <w:shd w:val="clear" w:fill="FFFFFF"/>
-        <w:spacing w:before="0" w:beforeAutospacing="0" w:after="0" w:afterAutospacing="0" w:line="360" w:lineRule="auto"/>
-        <w:ind w:right="0" w:rightChars="0"/>
-        <w:jc w:val="left"/>
-        <w:rPr>
-          <w:rFonts w:hint="default" w:ascii="Courier New" w:hAnsi="Courier New" w:cs="Courier New"/>
-          <w:sz w:val="24"/>
-          <w:szCs w:val="24"/>
-          <w:lang w:val="es-HN" w:eastAsia="zh-CN"/>
-        </w:rPr>
-      </w:pPr>
-      <w:r>
-        <w:rPr>
-          <w:rFonts w:hint="default" w:ascii="Courier New" w:hAnsi="Courier New" w:cs="Courier New"/>
-          <w:sz w:val="24"/>
-          <w:szCs w:val="24"/>
-          <w:lang w:val="es-HN" w:eastAsia="zh-CN"/>
-        </w:rPr>
-        <w:tab/>
-      </w:r>
-      <w:r>
-        <w:rPr>
-          <w:rFonts w:hint="default" w:ascii="Courier New" w:hAnsi="Courier New" w:cs="Courier New"/>
-          <w:sz w:val="24"/>
-          <w:szCs w:val="24"/>
-          <w:lang w:val="es-HN" w:eastAsia="zh-CN"/>
-        </w:rPr>
-        <w:tab/>
-      </w:r>
-      <w:r>
-        <w:rPr>
-          <w:rFonts w:hint="default" w:ascii="Courier New" w:hAnsi="Courier New" w:cs="Courier New"/>
-          <w:sz w:val="24"/>
-          <w:szCs w:val="24"/>
-          <w:lang w:val="es-HN" w:eastAsia="zh-CN"/>
-        </w:rPr>
-        <w:tab/>
-      </w:r>
-      <w:r>
-        <w:rPr>
-          <w:rFonts w:hint="default" w:ascii="Courier New" w:hAnsi="Courier New" w:cs="Courier New"/>
-          <w:sz w:val="24"/>
-          <w:szCs w:val="24"/>
-          <w:lang w:val="es-HN" w:eastAsia="zh-CN"/>
-        </w:rPr>
-        <w:tab/>
-      </w:r>
-      <w:r>
-        <w:rPr>
-          <w:rFonts w:hint="default" w:ascii="Courier New" w:hAnsi="Courier New" w:cs="Courier New"/>
-          <w:sz w:val="24"/>
-          <w:szCs w:val="24"/>
-          <w:lang w:val="es-HN" w:eastAsia="zh-CN"/>
-        </w:rPr>
-        <w:t xml:space="preserve">  "'".$accion."',". </w:t>
-      </w:r>
-    </w:p>
-    <w:p>
-      <w:pPr>
-        <w:keepNext w:val="0"/>
-        <w:keepLines w:val="0"/>
-        <w:widowControl/>
-        <w:numPr>
-          <w:ilvl w:val="0"/>
-          <w:numId w:val="0"/>
-        </w:numPr>
-        <w:suppressLineNumbers w:val="0"/>
-        <w:pBdr>
-          <w:top w:val="none" w:color="auto" w:sz="0" w:space="0"/>
-          <w:left w:val="none" w:color="auto" w:sz="0" w:space="0"/>
-          <w:bottom w:val="none" w:color="auto" w:sz="0" w:space="0"/>
-          <w:right w:val="none" w:color="auto" w:sz="0" w:space="0"/>
-        </w:pBdr>
-        <w:shd w:val="clear" w:fill="FFFFFF"/>
-        <w:spacing w:before="0" w:beforeAutospacing="0" w:after="0" w:afterAutospacing="0" w:line="360" w:lineRule="auto"/>
-        <w:ind w:right="0" w:rightChars="0"/>
-        <w:jc w:val="left"/>
-        <w:rPr>
-          <w:rFonts w:hint="default" w:ascii="Courier New" w:hAnsi="Courier New" w:cs="Courier New"/>
-          <w:sz w:val="24"/>
-          <w:szCs w:val="24"/>
-          <w:lang w:val="es-HN" w:eastAsia="zh-CN"/>
-        </w:rPr>
-      </w:pPr>
-      <w:r>
-        <w:rPr>
-          <w:rFonts w:hint="default" w:ascii="Courier New" w:hAnsi="Courier New" w:cs="Courier New"/>
-          <w:sz w:val="24"/>
-          <w:szCs w:val="24"/>
-          <w:lang w:val="es-HN" w:eastAsia="zh-CN"/>
-        </w:rPr>
-        <w:tab/>
-      </w:r>
-      <w:r>
-        <w:rPr>
-          <w:rFonts w:hint="default" w:ascii="Courier New" w:hAnsi="Courier New" w:cs="Courier New"/>
-          <w:sz w:val="24"/>
-          <w:szCs w:val="24"/>
-          <w:lang w:val="es-HN" w:eastAsia="zh-CN"/>
-        </w:rPr>
-        <w:tab/>
-      </w:r>
-      <w:r>
-        <w:rPr>
-          <w:rFonts w:hint="default" w:ascii="Courier New" w:hAnsi="Courier New" w:cs="Courier New"/>
-          <w:sz w:val="24"/>
-          <w:szCs w:val="24"/>
-          <w:lang w:val="es-HN" w:eastAsia="zh-CN"/>
-        </w:rPr>
-        <w:tab/>
-      </w:r>
-      <w:r>
-        <w:rPr>
-          <w:rFonts w:hint="default" w:ascii="Courier New" w:hAnsi="Courier New" w:cs="Courier New"/>
-          <w:sz w:val="24"/>
-          <w:szCs w:val="24"/>
-          <w:lang w:val="es-HN" w:eastAsia="zh-CN"/>
-        </w:rPr>
-        <w:tab/>
-      </w:r>
-      <w:r>
-        <w:rPr>
-          <w:rFonts w:hint="default" w:ascii="Courier New" w:hAnsi="Courier New" w:cs="Courier New"/>
-          <w:sz w:val="24"/>
-          <w:szCs w:val="24"/>
-          <w:lang w:val="es-HN" w:eastAsia="zh-CN"/>
-        </w:rPr>
-        <w:t xml:space="preserve">  "@pcMensaje, </w:t>
-      </w:r>
-    </w:p>
-    <w:p>
-      <w:pPr>
-        <w:keepNext w:val="0"/>
-        <w:keepLines w:val="0"/>
-        <w:widowControl/>
-        <w:numPr>
-          <w:ilvl w:val="0"/>
-          <w:numId w:val="0"/>
-        </w:numPr>
-        <w:suppressLineNumbers w:val="0"/>
-        <w:pBdr>
-          <w:top w:val="none" w:color="auto" w:sz="0" w:space="0"/>
-          <w:left w:val="none" w:color="auto" w:sz="0" w:space="0"/>
-          <w:bottom w:val="none" w:color="auto" w:sz="0" w:space="0"/>
-          <w:right w:val="none" w:color="auto" w:sz="0" w:space="0"/>
-        </w:pBdr>
-        <w:shd w:val="clear" w:fill="FFFFFF"/>
-        <w:spacing w:before="0" w:beforeAutospacing="0" w:after="0" w:afterAutospacing="0" w:line="360" w:lineRule="auto"/>
-        <w:ind w:right="0" w:rightChars="0"/>
-        <w:jc w:val="left"/>
-        <w:rPr>
-          <w:rFonts w:hint="default" w:ascii="Courier New" w:hAnsi="Courier New" w:cs="Courier New"/>
-          <w:sz w:val="24"/>
-          <w:szCs w:val="24"/>
-          <w:lang w:val="es-HN" w:eastAsia="zh-CN"/>
-        </w:rPr>
-      </w:pPr>
-      <w:r>
-        <w:rPr>
-          <w:rFonts w:hint="default" w:ascii="Courier New" w:hAnsi="Courier New" w:cs="Courier New"/>
-          <w:sz w:val="24"/>
-          <w:szCs w:val="24"/>
-          <w:lang w:val="es-HN" w:eastAsia="zh-CN"/>
-        </w:rPr>
-        <w:tab/>
-      </w:r>
-      <w:r>
-        <w:rPr>
-          <w:rFonts w:hint="default" w:ascii="Courier New" w:hAnsi="Courier New" w:cs="Courier New"/>
-          <w:sz w:val="24"/>
-          <w:szCs w:val="24"/>
-          <w:lang w:val="es-HN" w:eastAsia="zh-CN"/>
-        </w:rPr>
-        <w:tab/>
-      </w:r>
-      <w:r>
-        <w:rPr>
-          <w:rFonts w:hint="default" w:ascii="Courier New" w:hAnsi="Courier New" w:cs="Courier New"/>
-          <w:sz w:val="24"/>
-          <w:szCs w:val="24"/>
-          <w:lang w:val="es-HN" w:eastAsia="zh-CN"/>
-        </w:rPr>
-        <w:tab/>
-      </w:r>
-      <w:r>
-        <w:rPr>
-          <w:rFonts w:hint="default" w:ascii="Courier New" w:hAnsi="Courier New" w:cs="Courier New"/>
-          <w:sz w:val="24"/>
-          <w:szCs w:val="24"/>
-          <w:lang w:val="es-HN" w:eastAsia="zh-CN"/>
-        </w:rPr>
-        <w:tab/>
-      </w:r>
-      <w:r>
-        <w:rPr>
-          <w:rFonts w:hint="default" w:ascii="Courier New" w:hAnsi="Courier New" w:cs="Courier New"/>
-          <w:sz w:val="24"/>
-          <w:szCs w:val="24"/>
-          <w:lang w:val="es-HN" w:eastAsia="zh-CN"/>
-        </w:rPr>
-        <w:t xml:space="preserve">  @pbOcurrioError)";</w:t>
-      </w:r>
-    </w:p>
-    <w:p>
-      <w:pPr>
-        <w:keepNext w:val="0"/>
-        <w:keepLines w:val="0"/>
-        <w:widowControl/>
-        <w:numPr>
-          <w:ilvl w:val="0"/>
-          <w:numId w:val="0"/>
-        </w:numPr>
-        <w:suppressLineNumbers w:val="0"/>
-        <w:pBdr>
-          <w:top w:val="none" w:color="auto" w:sz="0" w:space="0"/>
-          <w:left w:val="none" w:color="auto" w:sz="0" w:space="0"/>
-          <w:bottom w:val="none" w:color="auto" w:sz="0" w:space="0"/>
-          <w:right w:val="none" w:color="auto" w:sz="0" w:space="0"/>
-        </w:pBdr>
-        <w:shd w:val="clear" w:fill="FFFFFF"/>
-        <w:spacing w:before="0" w:beforeAutospacing="0" w:after="0" w:afterAutospacing="0" w:line="360" w:lineRule="auto"/>
-        <w:ind w:right="0" w:rightChars="0"/>
-        <w:jc w:val="left"/>
-        <w:rPr>
-          <w:rFonts w:hint="default" w:ascii="Courier New" w:hAnsi="Courier New" w:cs="Courier New"/>
-          <w:sz w:val="24"/>
-          <w:szCs w:val="24"/>
-          <w:lang w:val="es-HN" w:eastAsia="zh-CN"/>
-        </w:rPr>
-      </w:pPr>
-    </w:p>
-    <w:p>
-      <w:pPr>
-        <w:keepNext w:val="0"/>
-        <w:keepLines w:val="0"/>
-        <w:widowControl/>
-        <w:numPr>
-          <w:ilvl w:val="0"/>
-          <w:numId w:val="0"/>
-        </w:numPr>
-        <w:suppressLineNumbers w:val="0"/>
-        <w:pBdr>
-          <w:top w:val="none" w:color="auto" w:sz="0" w:space="0"/>
-          <w:left w:val="none" w:color="auto" w:sz="0" w:space="0"/>
-          <w:bottom w:val="none" w:color="auto" w:sz="0" w:space="0"/>
-          <w:right w:val="none" w:color="auto" w:sz="0" w:space="0"/>
-        </w:pBdr>
-        <w:shd w:val="clear" w:fill="FFFFFF"/>
-        <w:spacing w:before="0" w:beforeAutospacing="0" w:after="0" w:afterAutospacing="0" w:line="360" w:lineRule="auto"/>
-        <w:ind w:right="0" w:rightChars="0"/>
-        <w:jc w:val="left"/>
-        <w:rPr>
-          <w:rFonts w:hint="default" w:ascii="Courier New" w:hAnsi="Courier New" w:cs="Courier New"/>
-          <w:sz w:val="24"/>
-          <w:szCs w:val="24"/>
-          <w:lang w:val="es-HN" w:eastAsia="zh-CN"/>
-        </w:rPr>
-      </w:pPr>
-      <w:r>
-        <w:rPr>
-          <w:rFonts w:hint="default" w:ascii="Courier New" w:hAnsi="Courier New" w:cs="Courier New"/>
-          <w:sz w:val="24"/>
-          <w:szCs w:val="24"/>
-          <w:lang w:val="es-HN" w:eastAsia="zh-CN"/>
-        </w:rPr>
-        <w:tab/>
-      </w:r>
-      <w:r>
-        <w:rPr>
-          <w:rFonts w:hint="default" w:ascii="Courier New" w:hAnsi="Courier New" w:cs="Courier New"/>
-          <w:sz w:val="24"/>
-          <w:szCs w:val="24"/>
-          <w:lang w:val="es-HN" w:eastAsia="zh-CN"/>
-        </w:rPr>
-        <w:tab/>
-      </w:r>
-      <w:r>
-        <w:rPr>
-          <w:rFonts w:hint="default" w:ascii="Courier New" w:hAnsi="Courier New" w:cs="Courier New"/>
-          <w:sz w:val="24"/>
-          <w:szCs w:val="24"/>
-          <w:lang w:val="es-HN" w:eastAsia="zh-CN"/>
-        </w:rPr>
-        <w:tab/>
-      </w:r>
-      <w:r>
-        <w:rPr>
-          <w:rFonts w:hint="default" w:ascii="Courier New" w:hAnsi="Courier New" w:cs="Courier New"/>
-          <w:sz w:val="24"/>
-          <w:szCs w:val="24"/>
-          <w:lang w:val="es-HN" w:eastAsia="zh-CN"/>
-        </w:rPr>
-        <w:t xml:space="preserve"> echo "&lt;br&gt;Lammado: " .$sql_callSP ."&lt;br&gt;"; </w:t>
-      </w:r>
-    </w:p>
-    <w:p>
-      <w:pPr>
-        <w:keepNext w:val="0"/>
-        <w:keepLines w:val="0"/>
-        <w:widowControl/>
-        <w:numPr>
-          <w:ilvl w:val="0"/>
-          <w:numId w:val="0"/>
-        </w:numPr>
-        <w:suppressLineNumbers w:val="0"/>
-        <w:pBdr>
-          <w:top w:val="none" w:color="auto" w:sz="0" w:space="0"/>
-          <w:left w:val="none" w:color="auto" w:sz="0" w:space="0"/>
-          <w:bottom w:val="none" w:color="auto" w:sz="0" w:space="0"/>
-          <w:right w:val="none" w:color="auto" w:sz="0" w:space="0"/>
-        </w:pBdr>
-        <w:shd w:val="clear" w:fill="FFFFFF"/>
-        <w:spacing w:before="0" w:beforeAutospacing="0" w:after="0" w:afterAutospacing="0" w:line="360" w:lineRule="auto"/>
-        <w:ind w:right="0" w:rightChars="0"/>
-        <w:jc w:val="left"/>
-        <w:rPr>
-          <w:rFonts w:hint="default" w:ascii="Courier New" w:hAnsi="Courier New" w:cs="Courier New"/>
-          <w:sz w:val="24"/>
-          <w:szCs w:val="24"/>
-          <w:lang w:val="es-HN" w:eastAsia="zh-CN"/>
-        </w:rPr>
-      </w:pPr>
-    </w:p>
-    <w:p>
-      <w:pPr>
-        <w:keepNext w:val="0"/>
-        <w:keepLines w:val="0"/>
-        <w:widowControl/>
-        <w:numPr>
-          <w:ilvl w:val="0"/>
-          <w:numId w:val="0"/>
-        </w:numPr>
-        <w:suppressLineNumbers w:val="0"/>
-        <w:pBdr>
-          <w:top w:val="none" w:color="auto" w:sz="0" w:space="0"/>
-          <w:left w:val="none" w:color="auto" w:sz="0" w:space="0"/>
-          <w:bottom w:val="none" w:color="auto" w:sz="0" w:space="0"/>
-          <w:right w:val="none" w:color="auto" w:sz="0" w:space="0"/>
-        </w:pBdr>
-        <w:shd w:val="clear" w:fill="FFFFFF"/>
-        <w:spacing w:before="0" w:beforeAutospacing="0" w:after="0" w:afterAutospacing="0" w:line="360" w:lineRule="auto"/>
-        <w:ind w:right="0" w:rightChars="0"/>
-        <w:jc w:val="left"/>
-        <w:rPr>
-          <w:rFonts w:hint="default" w:ascii="Courier New" w:hAnsi="Courier New" w:cs="Courier New"/>
-          <w:sz w:val="24"/>
-          <w:szCs w:val="24"/>
-          <w:lang w:val="es-HN" w:eastAsia="zh-CN"/>
-        </w:rPr>
-      </w:pPr>
-      <w:r>
-        <w:rPr>
-          <w:rFonts w:hint="default" w:ascii="Courier New" w:hAnsi="Courier New" w:cs="Courier New"/>
-          <w:sz w:val="24"/>
-          <w:szCs w:val="24"/>
-          <w:lang w:val="es-HN" w:eastAsia="zh-CN"/>
-        </w:rPr>
-        <w:tab/>
-      </w:r>
-      <w:r>
-        <w:rPr>
-          <w:rFonts w:hint="default" w:ascii="Courier New" w:hAnsi="Courier New" w:cs="Courier New"/>
-          <w:sz w:val="24"/>
-          <w:szCs w:val="24"/>
-          <w:lang w:val="es-HN" w:eastAsia="zh-CN"/>
-        </w:rPr>
-        <w:tab/>
-      </w:r>
-      <w:r>
-        <w:rPr>
-          <w:rFonts w:hint="default" w:ascii="Courier New" w:hAnsi="Courier New" w:cs="Courier New"/>
-          <w:sz w:val="24"/>
-          <w:szCs w:val="24"/>
-          <w:lang w:val="es-HN" w:eastAsia="zh-CN"/>
-        </w:rPr>
-        <w:tab/>
-      </w:r>
-      <w:r>
-        <w:rPr>
-          <w:rFonts w:hint="default" w:ascii="Courier New" w:hAnsi="Courier New" w:cs="Courier New"/>
-          <w:sz w:val="24"/>
-          <w:szCs w:val="24"/>
-          <w:lang w:val="es-HN" w:eastAsia="zh-CN"/>
-        </w:rPr>
-        <w:t>$resultado = $conexion-&gt;ejecutarConsulta($sql_callSP); // mysqli_query ($this-&gt;link, $sql);</w:t>
-      </w:r>
-    </w:p>
-    <w:p>
-      <w:pPr>
-        <w:keepNext w:val="0"/>
-        <w:keepLines w:val="0"/>
-        <w:widowControl/>
-        <w:numPr>
-          <w:ilvl w:val="0"/>
-          <w:numId w:val="0"/>
-        </w:numPr>
-        <w:suppressLineNumbers w:val="0"/>
-        <w:pBdr>
-          <w:top w:val="none" w:color="auto" w:sz="0" w:space="0"/>
-          <w:left w:val="none" w:color="auto" w:sz="0" w:space="0"/>
-          <w:bottom w:val="none" w:color="auto" w:sz="0" w:space="0"/>
-          <w:right w:val="none" w:color="auto" w:sz="0" w:space="0"/>
-        </w:pBdr>
-        <w:shd w:val="clear" w:fill="FFFFFF"/>
-        <w:spacing w:before="0" w:beforeAutospacing="0" w:after="0" w:afterAutospacing="0" w:line="360" w:lineRule="auto"/>
-        <w:ind w:right="0" w:rightChars="0"/>
-        <w:jc w:val="left"/>
-        <w:rPr>
-          <w:rFonts w:hint="default" w:ascii="Courier New" w:hAnsi="Courier New" w:cs="Courier New"/>
-          <w:sz w:val="24"/>
-          <w:szCs w:val="24"/>
-          <w:lang w:val="es-HN" w:eastAsia="zh-CN"/>
-        </w:rPr>
-      </w:pPr>
-    </w:p>
-    <w:p>
-      <w:pPr>
-        <w:keepNext w:val="0"/>
-        <w:keepLines w:val="0"/>
-        <w:widowControl/>
-        <w:numPr>
-          <w:ilvl w:val="0"/>
-          <w:numId w:val="0"/>
-        </w:numPr>
-        <w:suppressLineNumbers w:val="0"/>
-        <w:pBdr>
-          <w:top w:val="none" w:color="auto" w:sz="0" w:space="0"/>
-          <w:left w:val="none" w:color="auto" w:sz="0" w:space="0"/>
-          <w:bottom w:val="none" w:color="auto" w:sz="0" w:space="0"/>
-          <w:right w:val="none" w:color="auto" w:sz="0" w:space="0"/>
-        </w:pBdr>
-        <w:shd w:val="clear" w:fill="FFFFFF"/>
-        <w:spacing w:before="0" w:beforeAutospacing="0" w:after="0" w:afterAutospacing="0" w:line="360" w:lineRule="auto"/>
-        <w:ind w:right="0" w:rightChars="0"/>
-        <w:jc w:val="left"/>
-        <w:rPr>
-          <w:rFonts w:hint="default" w:ascii="Courier New" w:hAnsi="Courier New" w:cs="Courier New"/>
-          <w:sz w:val="24"/>
-          <w:szCs w:val="24"/>
-          <w:lang w:val="es-HN" w:eastAsia="zh-CN"/>
-        </w:rPr>
-      </w:pPr>
-      <w:r>
-        <w:rPr>
-          <w:rFonts w:hint="default" w:ascii="Courier New" w:hAnsi="Courier New" w:cs="Courier New"/>
-          <w:sz w:val="24"/>
-          <w:szCs w:val="24"/>
-          <w:lang w:val="es-HN" w:eastAsia="zh-CN"/>
-        </w:rPr>
-        <w:tab/>
-      </w:r>
-      <w:r>
-        <w:rPr>
-          <w:rFonts w:hint="default" w:ascii="Courier New" w:hAnsi="Courier New" w:cs="Courier New"/>
-          <w:sz w:val="24"/>
-          <w:szCs w:val="24"/>
-          <w:lang w:val="es-HN" w:eastAsia="zh-CN"/>
-        </w:rPr>
-        <w:tab/>
-      </w:r>
-      <w:r>
-        <w:rPr>
-          <w:rFonts w:hint="default" w:ascii="Courier New" w:hAnsi="Courier New" w:cs="Courier New"/>
-          <w:sz w:val="24"/>
-          <w:szCs w:val="24"/>
-          <w:lang w:val="es-HN" w:eastAsia="zh-CN"/>
-        </w:rPr>
-        <w:tab/>
-      </w:r>
-      <w:r>
-        <w:rPr>
-          <w:rFonts w:hint="default" w:ascii="Courier New" w:hAnsi="Courier New" w:cs="Courier New"/>
-          <w:sz w:val="24"/>
-          <w:szCs w:val="24"/>
-          <w:lang w:val="es-HN" w:eastAsia="zh-CN"/>
-        </w:rPr>
-        <w:t>$return = $conexion-&gt;getParametroSP("@pcMensaje, @pbOcurrioError");</w:t>
-      </w:r>
-    </w:p>
-    <w:p>
-      <w:pPr>
-        <w:keepNext w:val="0"/>
-        <w:keepLines w:val="0"/>
-        <w:widowControl/>
-        <w:numPr>
-          <w:ilvl w:val="0"/>
-          <w:numId w:val="0"/>
-        </w:numPr>
-        <w:suppressLineNumbers w:val="0"/>
-        <w:pBdr>
-          <w:top w:val="none" w:color="auto" w:sz="0" w:space="0"/>
-          <w:left w:val="none" w:color="auto" w:sz="0" w:space="0"/>
-          <w:bottom w:val="none" w:color="auto" w:sz="0" w:space="0"/>
-          <w:right w:val="none" w:color="auto" w:sz="0" w:space="0"/>
-        </w:pBdr>
-        <w:shd w:val="clear" w:fill="FFFFFF"/>
-        <w:spacing w:before="0" w:beforeAutospacing="0" w:after="0" w:afterAutospacing="0" w:line="360" w:lineRule="auto"/>
-        <w:ind w:right="0" w:rightChars="0"/>
-        <w:jc w:val="left"/>
-        <w:rPr>
-          <w:rFonts w:hint="default" w:ascii="Courier New" w:hAnsi="Courier New" w:cs="Courier New"/>
-          <w:sz w:val="24"/>
-          <w:szCs w:val="24"/>
-          <w:lang w:val="es-HN" w:eastAsia="zh-CN"/>
-        </w:rPr>
-      </w:pPr>
-    </w:p>
-    <w:p>
-      <w:pPr>
-        <w:keepNext w:val="0"/>
-        <w:keepLines w:val="0"/>
-        <w:widowControl/>
-        <w:numPr>
-          <w:ilvl w:val="0"/>
-          <w:numId w:val="0"/>
-        </w:numPr>
-        <w:suppressLineNumbers w:val="0"/>
-        <w:pBdr>
-          <w:top w:val="none" w:color="auto" w:sz="0" w:space="0"/>
-          <w:left w:val="none" w:color="auto" w:sz="0" w:space="0"/>
-          <w:bottom w:val="none" w:color="auto" w:sz="0" w:space="0"/>
-          <w:right w:val="none" w:color="auto" w:sz="0" w:space="0"/>
-        </w:pBdr>
-        <w:shd w:val="clear" w:fill="FFFFFF"/>
-        <w:spacing w:before="0" w:beforeAutospacing="0" w:after="0" w:afterAutospacing="0" w:line="360" w:lineRule="auto"/>
-        <w:ind w:right="0" w:rightChars="0"/>
-        <w:jc w:val="left"/>
-        <w:rPr>
-          <w:rFonts w:hint="default" w:ascii="Courier New" w:hAnsi="Courier New" w:cs="Courier New"/>
-          <w:sz w:val="24"/>
-          <w:szCs w:val="24"/>
-          <w:lang w:val="es-HN" w:eastAsia="zh-CN"/>
-        </w:rPr>
-      </w:pPr>
-      <w:r>
-        <w:rPr>
-          <w:rFonts w:hint="default" w:ascii="Courier New" w:hAnsi="Courier New" w:cs="Courier New"/>
-          <w:sz w:val="24"/>
-          <w:szCs w:val="24"/>
-          <w:lang w:val="es-HN" w:eastAsia="zh-CN"/>
-        </w:rPr>
-        <w:t xml:space="preserve">      if ($resultado != '1') { // </w:t>
-      </w:r>
-    </w:p>
-    <w:p>
-      <w:pPr>
-        <w:keepNext w:val="0"/>
-        <w:keepLines w:val="0"/>
-        <w:widowControl/>
-        <w:numPr>
-          <w:ilvl w:val="0"/>
-          <w:numId w:val="0"/>
-        </w:numPr>
-        <w:suppressLineNumbers w:val="0"/>
-        <w:pBdr>
-          <w:top w:val="none" w:color="auto" w:sz="0" w:space="0"/>
-          <w:left w:val="none" w:color="auto" w:sz="0" w:space="0"/>
-          <w:bottom w:val="none" w:color="auto" w:sz="0" w:space="0"/>
-          <w:right w:val="none" w:color="auto" w:sz="0" w:space="0"/>
-        </w:pBdr>
-        <w:shd w:val="clear" w:fill="FFFFFF"/>
-        <w:spacing w:before="0" w:beforeAutospacing="0" w:after="0" w:afterAutospacing="0" w:line="360" w:lineRule="auto"/>
-        <w:ind w:right="0" w:rightChars="0"/>
-        <w:jc w:val="left"/>
-        <w:rPr>
-          <w:rFonts w:hint="default" w:ascii="Courier New" w:hAnsi="Courier New" w:cs="Courier New"/>
-          <w:sz w:val="24"/>
-          <w:szCs w:val="24"/>
-          <w:lang w:val="es-HN" w:eastAsia="zh-CN"/>
-        </w:rPr>
-      </w:pPr>
-      <w:r>
-        <w:rPr>
-          <w:rFonts w:hint="default" w:ascii="Courier New" w:hAnsi="Courier New" w:cs="Courier New"/>
-          <w:sz w:val="24"/>
-          <w:szCs w:val="24"/>
-          <w:lang w:val="es-HN" w:eastAsia="zh-CN"/>
-        </w:rPr>
-        <w:t xml:space="preserve">        echo "Error: " . $resultado . " &lt;br&gt;";</w:t>
-      </w:r>
-    </w:p>
-    <w:p>
-      <w:pPr>
-        <w:keepNext w:val="0"/>
-        <w:keepLines w:val="0"/>
-        <w:widowControl/>
-        <w:numPr>
-          <w:ilvl w:val="0"/>
-          <w:numId w:val="0"/>
-        </w:numPr>
-        <w:suppressLineNumbers w:val="0"/>
-        <w:pBdr>
-          <w:top w:val="none" w:color="auto" w:sz="0" w:space="0"/>
-          <w:left w:val="none" w:color="auto" w:sz="0" w:space="0"/>
-          <w:bottom w:val="none" w:color="auto" w:sz="0" w:space="0"/>
-          <w:right w:val="none" w:color="auto" w:sz="0" w:space="0"/>
-        </w:pBdr>
-        <w:shd w:val="clear" w:fill="FFFFFF"/>
-        <w:spacing w:before="0" w:beforeAutospacing="0" w:after="0" w:afterAutospacing="0" w:line="360" w:lineRule="auto"/>
-        <w:ind w:right="0" w:rightChars="0"/>
-        <w:jc w:val="left"/>
-        <w:rPr>
-          <w:rFonts w:hint="default" w:ascii="Courier New" w:hAnsi="Courier New" w:cs="Courier New"/>
-          <w:sz w:val="24"/>
-          <w:szCs w:val="24"/>
-          <w:lang w:val="es-HN" w:eastAsia="zh-CN"/>
-        </w:rPr>
-      </w:pPr>
-    </w:p>
-    <w:p>
-      <w:pPr>
-        <w:keepNext w:val="0"/>
-        <w:keepLines w:val="0"/>
-        <w:widowControl/>
-        <w:numPr>
-          <w:ilvl w:val="0"/>
-          <w:numId w:val="0"/>
-        </w:numPr>
-        <w:suppressLineNumbers w:val="0"/>
-        <w:pBdr>
-          <w:top w:val="none" w:color="auto" w:sz="0" w:space="0"/>
-          <w:left w:val="none" w:color="auto" w:sz="0" w:space="0"/>
-          <w:bottom w:val="none" w:color="auto" w:sz="0" w:space="0"/>
-          <w:right w:val="none" w:color="auto" w:sz="0" w:space="0"/>
-        </w:pBdr>
-        <w:shd w:val="clear" w:fill="FFFFFF"/>
-        <w:spacing w:before="0" w:beforeAutospacing="0" w:after="0" w:afterAutospacing="0" w:line="360" w:lineRule="auto"/>
-        <w:ind w:right="0" w:rightChars="0"/>
-        <w:jc w:val="left"/>
-        <w:rPr>
-          <w:rFonts w:hint="default" w:ascii="Courier New" w:hAnsi="Courier New" w:cs="Courier New"/>
-          <w:sz w:val="24"/>
-          <w:szCs w:val="24"/>
-          <w:lang w:val="es-HN" w:eastAsia="zh-CN"/>
-        </w:rPr>
-      </w:pPr>
-      <w:r>
-        <w:rPr>
-          <w:rFonts w:hint="default" w:ascii="Courier New" w:hAnsi="Courier New" w:cs="Courier New"/>
-          <w:sz w:val="24"/>
-          <w:szCs w:val="24"/>
-          <w:lang w:val="es-HN" w:eastAsia="zh-CN"/>
-        </w:rPr>
-        <w:t xml:space="preserve">      }</w:t>
-      </w:r>
-    </w:p>
-    <w:p>
-      <w:pPr>
-        <w:keepNext w:val="0"/>
-        <w:keepLines w:val="0"/>
-        <w:widowControl/>
-        <w:numPr>
-          <w:ilvl w:val="0"/>
-          <w:numId w:val="0"/>
-        </w:numPr>
-        <w:suppressLineNumbers w:val="0"/>
-        <w:pBdr>
-          <w:top w:val="none" w:color="auto" w:sz="0" w:space="0"/>
-          <w:left w:val="none" w:color="auto" w:sz="0" w:space="0"/>
-          <w:bottom w:val="none" w:color="auto" w:sz="0" w:space="0"/>
-          <w:right w:val="none" w:color="auto" w:sz="0" w:space="0"/>
-        </w:pBdr>
-        <w:shd w:val="clear" w:fill="FFFFFF"/>
-        <w:spacing w:before="0" w:beforeAutospacing="0" w:after="0" w:afterAutospacing="0" w:line="360" w:lineRule="auto"/>
-        <w:ind w:right="0" w:rightChars="0"/>
-        <w:jc w:val="left"/>
-        <w:rPr>
-          <w:rFonts w:hint="default" w:ascii="Courier New" w:hAnsi="Courier New" w:cs="Courier New"/>
-          <w:sz w:val="24"/>
-          <w:szCs w:val="24"/>
-          <w:lang w:val="es-HN" w:eastAsia="zh-CN"/>
-        </w:rPr>
-      </w:pPr>
-    </w:p>
-    <w:p>
-      <w:pPr>
-        <w:keepNext w:val="0"/>
-        <w:keepLines w:val="0"/>
-        <w:widowControl/>
-        <w:numPr>
-          <w:ilvl w:val="0"/>
-          <w:numId w:val="0"/>
-        </w:numPr>
-        <w:suppressLineNumbers w:val="0"/>
-        <w:pBdr>
-          <w:top w:val="none" w:color="auto" w:sz="0" w:space="0"/>
-          <w:left w:val="none" w:color="auto" w:sz="0" w:space="0"/>
-          <w:bottom w:val="none" w:color="auto" w:sz="0" w:space="0"/>
-          <w:right w:val="none" w:color="auto" w:sz="0" w:space="0"/>
-        </w:pBdr>
-        <w:shd w:val="clear" w:fill="FFFFFF"/>
-        <w:spacing w:before="0" w:beforeAutospacing="0" w:after="0" w:afterAutospacing="0" w:line="360" w:lineRule="auto"/>
-        <w:ind w:right="0" w:rightChars="0"/>
-        <w:jc w:val="left"/>
-        <w:rPr>
-          <w:rFonts w:hint="default" w:ascii="Courier New" w:hAnsi="Courier New" w:cs="Courier New"/>
-          <w:sz w:val="24"/>
-          <w:szCs w:val="24"/>
-          <w:lang w:val="es-HN" w:eastAsia="zh-CN"/>
-        </w:rPr>
-      </w:pPr>
-      <w:r>
-        <w:rPr>
-          <w:rFonts w:hint="default" w:ascii="Courier New" w:hAnsi="Courier New" w:cs="Courier New"/>
-          <w:sz w:val="24"/>
-          <w:szCs w:val="24"/>
-          <w:lang w:val="es-HN" w:eastAsia="zh-CN"/>
-        </w:rPr>
-        <w:t xml:space="preserve">      $mensajeSP = $return['@pcMensaje'];</w:t>
-      </w:r>
-    </w:p>
-    <w:p>
-      <w:pPr>
-        <w:keepNext w:val="0"/>
-        <w:keepLines w:val="0"/>
-        <w:widowControl/>
-        <w:numPr>
-          <w:ilvl w:val="0"/>
-          <w:numId w:val="0"/>
-        </w:numPr>
-        <w:suppressLineNumbers w:val="0"/>
-        <w:pBdr>
-          <w:top w:val="none" w:color="auto" w:sz="0" w:space="0"/>
-          <w:left w:val="none" w:color="auto" w:sz="0" w:space="0"/>
-          <w:bottom w:val="none" w:color="auto" w:sz="0" w:space="0"/>
-          <w:right w:val="none" w:color="auto" w:sz="0" w:space="0"/>
-        </w:pBdr>
-        <w:shd w:val="clear" w:fill="FFFFFF"/>
-        <w:spacing w:before="0" w:beforeAutospacing="0" w:after="0" w:afterAutospacing="0" w:line="360" w:lineRule="auto"/>
-        <w:ind w:right="0" w:rightChars="0"/>
-        <w:jc w:val="left"/>
-        <w:rPr>
-          <w:rFonts w:hint="default" w:ascii="Courier New" w:hAnsi="Courier New" w:cs="Courier New"/>
-          <w:sz w:val="24"/>
-          <w:szCs w:val="24"/>
-          <w:lang w:val="es-HN" w:eastAsia="zh-CN"/>
-        </w:rPr>
-      </w:pPr>
-      <w:r>
-        <w:rPr>
-          <w:rFonts w:hint="default" w:ascii="Courier New" w:hAnsi="Courier New" w:cs="Courier New"/>
-          <w:sz w:val="24"/>
-          <w:szCs w:val="24"/>
-          <w:lang w:val="es-HN" w:eastAsia="zh-CN"/>
-        </w:rPr>
-        <w:t xml:space="preserve">      $ocurreError = $return['@pbOcurrioError'];</w:t>
-      </w:r>
-    </w:p>
-    <w:p>
-      <w:pPr>
-        <w:keepNext w:val="0"/>
-        <w:keepLines w:val="0"/>
-        <w:widowControl/>
-        <w:numPr>
-          <w:ilvl w:val="0"/>
-          <w:numId w:val="0"/>
-        </w:numPr>
-        <w:suppressLineNumbers w:val="0"/>
-        <w:pBdr>
-          <w:top w:val="none" w:color="auto" w:sz="0" w:space="0"/>
-          <w:left w:val="none" w:color="auto" w:sz="0" w:space="0"/>
-          <w:bottom w:val="none" w:color="auto" w:sz="0" w:space="0"/>
-          <w:right w:val="none" w:color="auto" w:sz="0" w:space="0"/>
-        </w:pBdr>
-        <w:shd w:val="clear" w:fill="FFFFFF"/>
-        <w:spacing w:before="0" w:beforeAutospacing="0" w:after="0" w:afterAutospacing="0" w:line="360" w:lineRule="auto"/>
-        <w:ind w:right="0" w:rightChars="0"/>
-        <w:jc w:val="left"/>
-        <w:rPr>
-          <w:rFonts w:hint="default" w:ascii="Courier New" w:hAnsi="Courier New" w:cs="Courier New"/>
-          <w:sz w:val="24"/>
-          <w:szCs w:val="24"/>
-          <w:lang w:val="es-HN" w:eastAsia="zh-CN"/>
-        </w:rPr>
-      </w:pPr>
-      <w:r>
-        <w:rPr>
-          <w:rFonts w:hint="default" w:ascii="Courier New" w:hAnsi="Courier New" w:cs="Courier New"/>
-          <w:sz w:val="24"/>
-          <w:szCs w:val="24"/>
-          <w:lang w:val="es-HN" w:eastAsia="zh-CN"/>
-        </w:rPr>
-        <w:t xml:space="preserve">      </w:t>
-      </w:r>
-    </w:p>
-    <w:p>
-      <w:pPr>
-        <w:keepNext w:val="0"/>
-        <w:keepLines w:val="0"/>
-        <w:widowControl/>
-        <w:numPr>
-          <w:ilvl w:val="0"/>
-          <w:numId w:val="0"/>
-        </w:numPr>
-        <w:suppressLineNumbers w:val="0"/>
-        <w:pBdr>
-          <w:top w:val="none" w:color="auto" w:sz="0" w:space="0"/>
-          <w:left w:val="none" w:color="auto" w:sz="0" w:space="0"/>
-          <w:bottom w:val="none" w:color="auto" w:sz="0" w:space="0"/>
-          <w:right w:val="none" w:color="auto" w:sz="0" w:space="0"/>
-        </w:pBdr>
-        <w:shd w:val="clear" w:fill="FFFFFF"/>
-        <w:spacing w:before="0" w:beforeAutospacing="0" w:after="0" w:afterAutospacing="0" w:line="360" w:lineRule="auto"/>
-        <w:ind w:right="0" w:rightChars="0"/>
-        <w:jc w:val="left"/>
-        <w:rPr>
-          <w:rFonts w:hint="default" w:ascii="Courier New" w:hAnsi="Courier New" w:cs="Courier New"/>
-          <w:sz w:val="24"/>
-          <w:szCs w:val="24"/>
-          <w:lang w:val="es-HN" w:eastAsia="zh-CN"/>
-        </w:rPr>
-      </w:pPr>
-      <w:r>
-        <w:rPr>
-          <w:rFonts w:hint="default" w:ascii="Courier New" w:hAnsi="Courier New" w:cs="Courier New"/>
-          <w:sz w:val="24"/>
-          <w:szCs w:val="24"/>
-          <w:lang w:val="es-HN" w:eastAsia="zh-CN"/>
-        </w:rPr>
-        <w:t xml:space="preserve">      if ($ocurreError == "1"){</w:t>
-      </w:r>
-    </w:p>
-    <w:p>
-      <w:pPr>
-        <w:keepNext w:val="0"/>
-        <w:keepLines w:val="0"/>
-        <w:widowControl/>
-        <w:numPr>
-          <w:ilvl w:val="0"/>
-          <w:numId w:val="0"/>
-        </w:numPr>
-        <w:suppressLineNumbers w:val="0"/>
-        <w:pBdr>
-          <w:top w:val="none" w:color="auto" w:sz="0" w:space="0"/>
-          <w:left w:val="none" w:color="auto" w:sz="0" w:space="0"/>
-          <w:bottom w:val="none" w:color="auto" w:sz="0" w:space="0"/>
-          <w:right w:val="none" w:color="auto" w:sz="0" w:space="0"/>
-        </w:pBdr>
-        <w:shd w:val="clear" w:fill="FFFFFF"/>
-        <w:spacing w:before="0" w:beforeAutospacing="0" w:after="0" w:afterAutospacing="0" w:line="360" w:lineRule="auto"/>
-        <w:ind w:right="0" w:rightChars="0"/>
-        <w:jc w:val="left"/>
-        <w:rPr>
-          <w:rFonts w:hint="default" w:ascii="Courier New" w:hAnsi="Courier New" w:cs="Courier New"/>
-          <w:sz w:val="24"/>
-          <w:szCs w:val="24"/>
-          <w:lang w:val="es-HN" w:eastAsia="zh-CN"/>
-        </w:rPr>
-      </w:pPr>
-      <w:r>
-        <w:rPr>
-          <w:rFonts w:hint="default" w:ascii="Courier New" w:hAnsi="Courier New" w:cs="Courier New"/>
-          <w:sz w:val="24"/>
-          <w:szCs w:val="24"/>
-          <w:lang w:val="es-HN" w:eastAsia="zh-CN"/>
-        </w:rPr>
-        <w:t xml:space="preserve">          echo '&lt;b&gt;'. $mensajeSP . '&lt;/b&gt;'." !@!true" . " &lt;br&gt;";</w:t>
-      </w:r>
-    </w:p>
-    <w:p>
-      <w:pPr>
-        <w:keepNext w:val="0"/>
-        <w:keepLines w:val="0"/>
-        <w:widowControl/>
-        <w:numPr>
-          <w:ilvl w:val="0"/>
-          <w:numId w:val="0"/>
-        </w:numPr>
-        <w:suppressLineNumbers w:val="0"/>
-        <w:pBdr>
-          <w:top w:val="none" w:color="auto" w:sz="0" w:space="0"/>
-          <w:left w:val="none" w:color="auto" w:sz="0" w:space="0"/>
-          <w:bottom w:val="none" w:color="auto" w:sz="0" w:space="0"/>
-          <w:right w:val="none" w:color="auto" w:sz="0" w:space="0"/>
-        </w:pBdr>
-        <w:shd w:val="clear" w:fill="FFFFFF"/>
-        <w:spacing w:before="0" w:beforeAutospacing="0" w:after="0" w:afterAutospacing="0" w:line="360" w:lineRule="auto"/>
-        <w:ind w:right="0" w:rightChars="0"/>
-        <w:jc w:val="left"/>
-        <w:rPr>
-          <w:rFonts w:hint="default" w:ascii="Courier New" w:hAnsi="Courier New" w:cs="Courier New"/>
-          <w:sz w:val="24"/>
-          <w:szCs w:val="24"/>
-          <w:lang w:val="es-HN" w:eastAsia="zh-CN"/>
-        </w:rPr>
-      </w:pPr>
-      <w:r>
-        <w:rPr>
-          <w:rFonts w:hint="default" w:ascii="Courier New" w:hAnsi="Courier New" w:cs="Courier New"/>
-          <w:sz w:val="24"/>
-          <w:szCs w:val="24"/>
-          <w:lang w:val="es-HN" w:eastAsia="zh-CN"/>
-        </w:rPr>
-        <w:t xml:space="preserve">      } else {</w:t>
-      </w:r>
-    </w:p>
-    <w:p>
-      <w:pPr>
-        <w:keepNext w:val="0"/>
-        <w:keepLines w:val="0"/>
-        <w:widowControl/>
-        <w:numPr>
-          <w:ilvl w:val="0"/>
-          <w:numId w:val="0"/>
-        </w:numPr>
-        <w:suppressLineNumbers w:val="0"/>
-        <w:pBdr>
-          <w:top w:val="none" w:color="auto" w:sz="0" w:space="0"/>
-          <w:left w:val="none" w:color="auto" w:sz="0" w:space="0"/>
-          <w:bottom w:val="none" w:color="auto" w:sz="0" w:space="0"/>
-          <w:right w:val="none" w:color="auto" w:sz="0" w:space="0"/>
-        </w:pBdr>
-        <w:shd w:val="clear" w:fill="FFFFFF"/>
-        <w:spacing w:before="0" w:beforeAutospacing="0" w:after="0" w:afterAutospacing="0" w:line="360" w:lineRule="auto"/>
-        <w:ind w:right="0" w:rightChars="0"/>
-        <w:jc w:val="left"/>
-        <w:rPr>
-          <w:rFonts w:hint="default" w:ascii="Courier New" w:hAnsi="Courier New" w:cs="Courier New"/>
-          <w:sz w:val="24"/>
-          <w:szCs w:val="24"/>
-          <w:lang w:val="es-HN" w:eastAsia="zh-CN"/>
-        </w:rPr>
-      </w:pPr>
-      <w:r>
-        <w:rPr>
-          <w:rFonts w:hint="default" w:ascii="Courier New" w:hAnsi="Courier New" w:cs="Courier New"/>
-          <w:sz w:val="24"/>
-          <w:szCs w:val="24"/>
-          <w:lang w:val="es-HN" w:eastAsia="zh-CN"/>
-        </w:rPr>
-        <w:t xml:space="preserve">      </w:t>
-      </w:r>
-      <w:r>
-        <w:rPr>
-          <w:rFonts w:hint="default" w:ascii="Courier New" w:hAnsi="Courier New" w:cs="Courier New"/>
-          <w:sz w:val="24"/>
-          <w:szCs w:val="24"/>
-          <w:lang w:val="es-HN" w:eastAsia="zh-CN"/>
-        </w:rPr>
-        <w:tab/>
-      </w:r>
-      <w:r>
-        <w:rPr>
-          <w:rFonts w:hint="default" w:ascii="Courier New" w:hAnsi="Courier New" w:cs="Courier New"/>
-          <w:sz w:val="24"/>
-          <w:szCs w:val="24"/>
-          <w:lang w:val="es-HN" w:eastAsia="zh-CN"/>
-        </w:rPr>
-        <w:t>echo "&lt;b&gt;Registro Insertado con Exito&lt;/b&gt;&lt;br&gt;";</w:t>
-      </w:r>
-    </w:p>
-    <w:p>
-      <w:pPr>
-        <w:keepNext w:val="0"/>
-        <w:keepLines w:val="0"/>
-        <w:widowControl/>
-        <w:numPr>
-          <w:ilvl w:val="0"/>
-          <w:numId w:val="0"/>
-        </w:numPr>
-        <w:suppressLineNumbers w:val="0"/>
-        <w:pBdr>
-          <w:top w:val="none" w:color="auto" w:sz="0" w:space="0"/>
-          <w:left w:val="none" w:color="auto" w:sz="0" w:space="0"/>
-          <w:bottom w:val="none" w:color="auto" w:sz="0" w:space="0"/>
-          <w:right w:val="none" w:color="auto" w:sz="0" w:space="0"/>
-        </w:pBdr>
-        <w:shd w:val="clear" w:fill="FFFFFF"/>
-        <w:spacing w:before="0" w:beforeAutospacing="0" w:after="0" w:afterAutospacing="0" w:line="360" w:lineRule="auto"/>
-        <w:ind w:right="0" w:rightChars="0"/>
-        <w:jc w:val="left"/>
-        <w:rPr>
-          <w:rFonts w:hint="default" w:ascii="Courier New" w:hAnsi="Courier New" w:cs="Courier New"/>
-          <w:sz w:val="24"/>
-          <w:szCs w:val="24"/>
-          <w:lang w:val="es-HN" w:eastAsia="zh-CN"/>
-        </w:rPr>
-      </w:pPr>
-      <w:r>
-        <w:rPr>
-          <w:rFonts w:hint="default" w:ascii="Courier New" w:hAnsi="Courier New" w:cs="Courier New"/>
-          <w:sz w:val="24"/>
-          <w:szCs w:val="24"/>
-          <w:lang w:val="es-HN" w:eastAsia="zh-CN"/>
-        </w:rPr>
-        <w:t xml:space="preserve">        //echo $mensajeSP . " !@!false" . " &lt;br&gt;";</w:t>
-      </w:r>
-    </w:p>
-    <w:p>
-      <w:pPr>
-        <w:keepNext w:val="0"/>
-        <w:keepLines w:val="0"/>
-        <w:widowControl/>
-        <w:numPr>
-          <w:ilvl w:val="0"/>
-          <w:numId w:val="0"/>
-        </w:numPr>
-        <w:suppressLineNumbers w:val="0"/>
-        <w:pBdr>
-          <w:top w:val="none" w:color="auto" w:sz="0" w:space="0"/>
-          <w:left w:val="none" w:color="auto" w:sz="0" w:space="0"/>
-          <w:bottom w:val="none" w:color="auto" w:sz="0" w:space="0"/>
-          <w:right w:val="none" w:color="auto" w:sz="0" w:space="0"/>
-        </w:pBdr>
-        <w:shd w:val="clear" w:fill="FFFFFF"/>
-        <w:spacing w:before="0" w:beforeAutospacing="0" w:after="0" w:afterAutospacing="0" w:line="360" w:lineRule="auto"/>
-        <w:ind w:right="0" w:rightChars="0"/>
-        <w:jc w:val="left"/>
-        <w:rPr>
-          <w:rFonts w:hint="default" w:ascii="Courier New" w:hAnsi="Courier New" w:cs="Courier New"/>
-          <w:sz w:val="24"/>
-          <w:szCs w:val="24"/>
-          <w:lang w:val="es-HN" w:eastAsia="zh-CN"/>
-        </w:rPr>
-      </w:pPr>
-      <w:r>
-        <w:rPr>
-          <w:rFonts w:hint="default" w:ascii="Courier New" w:hAnsi="Courier New" w:cs="Courier New"/>
-          <w:sz w:val="24"/>
-          <w:szCs w:val="24"/>
-          <w:lang w:val="es-HN" w:eastAsia="zh-CN"/>
-        </w:rPr>
-        <w:t xml:space="preserve">      }</w:t>
-      </w:r>
-    </w:p>
-    <w:p>
-      <w:pPr>
-        <w:keepNext w:val="0"/>
-        <w:keepLines w:val="0"/>
-        <w:widowControl/>
-        <w:numPr>
-          <w:numId w:val="0"/>
-        </w:numPr>
-        <w:suppressLineNumbers w:val="0"/>
-        <w:pBdr>
-          <w:top w:val="none" w:color="auto" w:sz="0" w:space="0"/>
-          <w:left w:val="none" w:color="auto" w:sz="0" w:space="0"/>
-          <w:bottom w:val="none" w:color="auto" w:sz="0" w:space="0"/>
-          <w:right w:val="none" w:color="auto" w:sz="0" w:space="0"/>
-        </w:pBdr>
-        <w:shd w:val="clear" w:fill="FFFFFF"/>
-        <w:spacing w:before="0" w:beforeAutospacing="0" w:after="0" w:afterAutospacing="0" w:line="360" w:lineRule="auto"/>
-        <w:ind w:right="0" w:rightChars="0"/>
-        <w:jc w:val="both"/>
-        <w:rPr>
-          <w:rFonts w:hint="default" w:ascii="Courier New" w:hAnsi="Courier New" w:cs="Courier New"/>
-          <w:lang w:val="es-HN" w:eastAsia="zh-CN"/>
-        </w:rPr>
-      </w:pPr>
+        <w:t>(Función para registrar una sucursal mandando a llamar al procedimiento almacenado SP_RegistrarSucursales</w:t>
+      </w:r>
       <w:bookmarkStart w:id="0" w:name="_GoBack"/>
       <w:bookmarkEnd w:id="0"/>
+      <w:r>
+        <w:rPr>
+          <w:rFonts w:hint="default" w:ascii="Arial" w:hAnsi="Arial" w:cs="Arial"/>
+          <w:sz w:val="24"/>
+          <w:szCs w:val="24"/>
+          <w:lang w:val="es-HN" w:eastAsia="zh-CN"/>
+        </w:rPr>
+        <w:t xml:space="preserve"> )</w:t>
+      </w:r>
+    </w:p>
+    <w:p>
+      <w:pPr>
+        <w:keepNext w:val="0"/>
+        <w:keepLines w:val="0"/>
+        <w:widowControl/>
+        <w:numPr>
+          <w:ilvl w:val="0"/>
+          <w:numId w:val="0"/>
+        </w:numPr>
+        <w:suppressLineNumbers w:val="0"/>
+        <w:pBdr>
+          <w:top w:val="none" w:color="auto" w:sz="0" w:space="0"/>
+          <w:left w:val="none" w:color="auto" w:sz="0" w:space="0"/>
+          <w:bottom w:val="none" w:color="auto" w:sz="0" w:space="0"/>
+          <w:right w:val="none" w:color="auto" w:sz="0" w:space="0"/>
+        </w:pBdr>
+        <w:shd w:val="clear" w:fill="FFFFFF"/>
+        <w:spacing w:before="0" w:beforeAutospacing="0" w:after="0" w:afterAutospacing="0" w:line="360" w:lineRule="auto"/>
+        <w:ind w:right="0" w:rightChars="0"/>
+        <w:jc w:val="left"/>
+        <w:rPr>
+          <w:rFonts w:hint="default" w:ascii="Arial" w:hAnsi="Arial" w:cs="Arial"/>
+          <w:sz w:val="24"/>
+          <w:szCs w:val="24"/>
+          <w:lang w:val="es-HN" w:eastAsia="zh-CN"/>
+        </w:rPr>
+      </w:pPr>
+    </w:p>
+    <w:p>
+      <w:pPr>
+        <w:keepNext w:val="0"/>
+        <w:keepLines w:val="0"/>
+        <w:widowControl/>
+        <w:numPr>
+          <w:ilvl w:val="0"/>
+          <w:numId w:val="0"/>
+        </w:numPr>
+        <w:suppressLineNumbers w:val="0"/>
+        <w:pBdr>
+          <w:top w:val="none" w:color="auto" w:sz="0" w:space="0"/>
+          <w:left w:val="none" w:color="auto" w:sz="0" w:space="0"/>
+          <w:bottom w:val="none" w:color="auto" w:sz="0" w:space="0"/>
+          <w:right w:val="none" w:color="auto" w:sz="0" w:space="0"/>
+        </w:pBdr>
+        <w:shd w:val="clear" w:fill="FFFFFF"/>
+        <w:spacing w:before="0" w:beforeAutospacing="0" w:after="0" w:afterAutospacing="0" w:line="360" w:lineRule="auto"/>
+        <w:ind w:right="0" w:rightChars="0"/>
+        <w:jc w:val="left"/>
+        <w:rPr>
+          <w:rFonts w:hint="default" w:ascii="Courier New" w:hAnsi="Courier New" w:cs="Courier New"/>
+          <w:sz w:val="24"/>
+          <w:szCs w:val="24"/>
+          <w:lang w:val="es-HN" w:eastAsia="zh-CN"/>
+        </w:rPr>
+      </w:pPr>
+      <w:r>
+        <w:rPr>
+          <w:rFonts w:hint="default" w:ascii="Courier New" w:hAnsi="Courier New" w:cs="Courier New"/>
+          <w:sz w:val="24"/>
+          <w:szCs w:val="24"/>
+          <w:lang w:val="es-HN" w:eastAsia="zh-CN"/>
+        </w:rPr>
+        <w:t>public function registrarSucursal($conexion, $descripcionHotel){</w:t>
+      </w:r>
+    </w:p>
+    <w:p>
+      <w:pPr>
+        <w:keepNext w:val="0"/>
+        <w:keepLines w:val="0"/>
+        <w:widowControl/>
+        <w:numPr>
+          <w:ilvl w:val="0"/>
+          <w:numId w:val="0"/>
+        </w:numPr>
+        <w:suppressLineNumbers w:val="0"/>
+        <w:pBdr>
+          <w:top w:val="none" w:color="auto" w:sz="0" w:space="0"/>
+          <w:left w:val="none" w:color="auto" w:sz="0" w:space="0"/>
+          <w:bottom w:val="none" w:color="auto" w:sz="0" w:space="0"/>
+          <w:right w:val="none" w:color="auto" w:sz="0" w:space="0"/>
+        </w:pBdr>
+        <w:shd w:val="clear" w:fill="FFFFFF"/>
+        <w:spacing w:before="0" w:beforeAutospacing="0" w:after="0" w:afterAutospacing="0" w:line="360" w:lineRule="auto"/>
+        <w:ind w:right="0" w:rightChars="0"/>
+        <w:jc w:val="left"/>
+        <w:rPr>
+          <w:rFonts w:hint="default" w:ascii="Courier New" w:hAnsi="Courier New" w:cs="Courier New"/>
+          <w:sz w:val="24"/>
+          <w:szCs w:val="24"/>
+          <w:lang w:val="es-HN" w:eastAsia="zh-CN"/>
+        </w:rPr>
+      </w:pPr>
+    </w:p>
+    <w:p>
+      <w:pPr>
+        <w:keepNext w:val="0"/>
+        <w:keepLines w:val="0"/>
+        <w:widowControl/>
+        <w:numPr>
+          <w:ilvl w:val="0"/>
+          <w:numId w:val="0"/>
+        </w:numPr>
+        <w:suppressLineNumbers w:val="0"/>
+        <w:pBdr>
+          <w:top w:val="none" w:color="auto" w:sz="0" w:space="0"/>
+          <w:left w:val="none" w:color="auto" w:sz="0" w:space="0"/>
+          <w:bottom w:val="none" w:color="auto" w:sz="0" w:space="0"/>
+          <w:right w:val="none" w:color="auto" w:sz="0" w:space="0"/>
+        </w:pBdr>
+        <w:shd w:val="clear" w:fill="FFFFFF"/>
+        <w:spacing w:before="0" w:beforeAutospacing="0" w:after="0" w:afterAutospacing="0" w:line="360" w:lineRule="auto"/>
+        <w:ind w:right="0" w:rightChars="0"/>
+        <w:jc w:val="left"/>
+        <w:rPr>
+          <w:rFonts w:hint="default" w:ascii="Courier New" w:hAnsi="Courier New" w:cs="Courier New"/>
+          <w:sz w:val="24"/>
+          <w:szCs w:val="24"/>
+          <w:lang w:val="es-HN" w:eastAsia="zh-CN"/>
+        </w:rPr>
+      </w:pPr>
+      <w:r>
+        <w:rPr>
+          <w:rFonts w:hint="default" w:ascii="Courier New" w:hAnsi="Courier New" w:cs="Courier New"/>
+          <w:sz w:val="24"/>
+          <w:szCs w:val="24"/>
+          <w:lang w:val="es-HN" w:eastAsia="zh-CN"/>
+        </w:rPr>
+        <w:tab/>
+      </w:r>
+      <w:r>
+        <w:rPr>
+          <w:rFonts w:hint="default" w:ascii="Courier New" w:hAnsi="Courier New" w:cs="Courier New"/>
+          <w:sz w:val="24"/>
+          <w:szCs w:val="24"/>
+          <w:lang w:val="es-HN" w:eastAsia="zh-CN"/>
+        </w:rPr>
+        <w:tab/>
+      </w:r>
+      <w:r>
+        <w:rPr>
+          <w:rFonts w:hint="default" w:ascii="Courier New" w:hAnsi="Courier New" w:cs="Courier New"/>
+          <w:sz w:val="24"/>
+          <w:szCs w:val="24"/>
+          <w:lang w:val="es-HN" w:eastAsia="zh-CN"/>
+        </w:rPr>
+        <w:tab/>
+      </w:r>
+      <w:r>
+        <w:rPr>
+          <w:rFonts w:hint="default" w:ascii="Courier New" w:hAnsi="Courier New" w:cs="Courier New"/>
+          <w:sz w:val="24"/>
+          <w:szCs w:val="24"/>
+          <w:lang w:val="es-HN" w:eastAsia="zh-CN"/>
+        </w:rPr>
+        <w:t>$accion = "Agregar";</w:t>
+      </w:r>
+    </w:p>
+    <w:p>
+      <w:pPr>
+        <w:keepNext w:val="0"/>
+        <w:keepLines w:val="0"/>
+        <w:widowControl/>
+        <w:numPr>
+          <w:ilvl w:val="0"/>
+          <w:numId w:val="0"/>
+        </w:numPr>
+        <w:suppressLineNumbers w:val="0"/>
+        <w:pBdr>
+          <w:top w:val="none" w:color="auto" w:sz="0" w:space="0"/>
+          <w:left w:val="none" w:color="auto" w:sz="0" w:space="0"/>
+          <w:bottom w:val="none" w:color="auto" w:sz="0" w:space="0"/>
+          <w:right w:val="none" w:color="auto" w:sz="0" w:space="0"/>
+        </w:pBdr>
+        <w:shd w:val="clear" w:fill="FFFFFF"/>
+        <w:spacing w:before="0" w:beforeAutospacing="0" w:after="0" w:afterAutospacing="0" w:line="360" w:lineRule="auto"/>
+        <w:ind w:right="0" w:rightChars="0"/>
+        <w:jc w:val="left"/>
+        <w:rPr>
+          <w:rFonts w:hint="default" w:ascii="Courier New" w:hAnsi="Courier New" w:cs="Courier New"/>
+          <w:sz w:val="24"/>
+          <w:szCs w:val="24"/>
+          <w:lang w:val="es-HN" w:eastAsia="zh-CN"/>
+        </w:rPr>
+      </w:pPr>
+      <w:r>
+        <w:rPr>
+          <w:rFonts w:hint="default" w:ascii="Courier New" w:hAnsi="Courier New" w:cs="Courier New"/>
+          <w:sz w:val="24"/>
+          <w:szCs w:val="24"/>
+          <w:lang w:val="es-HN" w:eastAsia="zh-CN"/>
+        </w:rPr>
+        <w:tab/>
+      </w:r>
+      <w:r>
+        <w:rPr>
+          <w:rFonts w:hint="default" w:ascii="Courier New" w:hAnsi="Courier New" w:cs="Courier New"/>
+          <w:sz w:val="24"/>
+          <w:szCs w:val="24"/>
+          <w:lang w:val="es-HN" w:eastAsia="zh-CN"/>
+        </w:rPr>
+        <w:tab/>
+      </w:r>
+      <w:r>
+        <w:rPr>
+          <w:rFonts w:hint="default" w:ascii="Courier New" w:hAnsi="Courier New" w:cs="Courier New"/>
+          <w:sz w:val="24"/>
+          <w:szCs w:val="24"/>
+          <w:lang w:val="es-HN" w:eastAsia="zh-CN"/>
+        </w:rPr>
+        <w:tab/>
+      </w:r>
+      <w:r>
+        <w:rPr>
+          <w:rFonts w:hint="default" w:ascii="Courier New" w:hAnsi="Courier New" w:cs="Courier New"/>
+          <w:sz w:val="24"/>
+          <w:szCs w:val="24"/>
+          <w:lang w:val="es-HN" w:eastAsia="zh-CN"/>
+        </w:rPr>
+        <w:t>$null = "null";</w:t>
+      </w:r>
+    </w:p>
+    <w:p>
+      <w:pPr>
+        <w:keepNext w:val="0"/>
+        <w:keepLines w:val="0"/>
+        <w:widowControl/>
+        <w:numPr>
+          <w:ilvl w:val="0"/>
+          <w:numId w:val="0"/>
+        </w:numPr>
+        <w:suppressLineNumbers w:val="0"/>
+        <w:pBdr>
+          <w:top w:val="none" w:color="auto" w:sz="0" w:space="0"/>
+          <w:left w:val="none" w:color="auto" w:sz="0" w:space="0"/>
+          <w:bottom w:val="none" w:color="auto" w:sz="0" w:space="0"/>
+          <w:right w:val="none" w:color="auto" w:sz="0" w:space="0"/>
+        </w:pBdr>
+        <w:shd w:val="clear" w:fill="FFFFFF"/>
+        <w:spacing w:before="0" w:beforeAutospacing="0" w:after="0" w:afterAutospacing="0" w:line="360" w:lineRule="auto"/>
+        <w:ind w:right="0" w:rightChars="0"/>
+        <w:jc w:val="left"/>
+        <w:rPr>
+          <w:rFonts w:hint="default" w:ascii="Courier New" w:hAnsi="Courier New" w:cs="Courier New"/>
+          <w:sz w:val="24"/>
+          <w:szCs w:val="24"/>
+          <w:lang w:val="es-HN" w:eastAsia="zh-CN"/>
+        </w:rPr>
+      </w:pPr>
+    </w:p>
+    <w:p>
+      <w:pPr>
+        <w:keepNext w:val="0"/>
+        <w:keepLines w:val="0"/>
+        <w:widowControl/>
+        <w:numPr>
+          <w:ilvl w:val="0"/>
+          <w:numId w:val="0"/>
+        </w:numPr>
+        <w:suppressLineNumbers w:val="0"/>
+        <w:pBdr>
+          <w:top w:val="none" w:color="auto" w:sz="0" w:space="0"/>
+          <w:left w:val="none" w:color="auto" w:sz="0" w:space="0"/>
+          <w:bottom w:val="none" w:color="auto" w:sz="0" w:space="0"/>
+          <w:right w:val="none" w:color="auto" w:sz="0" w:space="0"/>
+        </w:pBdr>
+        <w:shd w:val="clear" w:fill="FFFFFF"/>
+        <w:spacing w:before="0" w:beforeAutospacing="0" w:after="0" w:afterAutospacing="0" w:line="360" w:lineRule="auto"/>
+        <w:ind w:right="0" w:rightChars="0"/>
+        <w:jc w:val="left"/>
+        <w:rPr>
+          <w:rFonts w:hint="default" w:ascii="Courier New" w:hAnsi="Courier New" w:cs="Courier New"/>
+          <w:sz w:val="24"/>
+          <w:szCs w:val="24"/>
+          <w:lang w:val="es-HN" w:eastAsia="zh-CN"/>
+        </w:rPr>
+      </w:pPr>
+      <w:r>
+        <w:rPr>
+          <w:rFonts w:hint="default" w:ascii="Courier New" w:hAnsi="Courier New" w:cs="Courier New"/>
+          <w:sz w:val="24"/>
+          <w:szCs w:val="24"/>
+          <w:lang w:val="es-HN" w:eastAsia="zh-CN"/>
+        </w:rPr>
+        <w:tab/>
+      </w:r>
+      <w:r>
+        <w:rPr>
+          <w:rFonts w:hint="default" w:ascii="Courier New" w:hAnsi="Courier New" w:cs="Courier New"/>
+          <w:sz w:val="24"/>
+          <w:szCs w:val="24"/>
+          <w:lang w:val="es-HN" w:eastAsia="zh-CN"/>
+        </w:rPr>
+        <w:tab/>
+      </w:r>
+      <w:r>
+        <w:rPr>
+          <w:rFonts w:hint="default" w:ascii="Courier New" w:hAnsi="Courier New" w:cs="Courier New"/>
+          <w:sz w:val="24"/>
+          <w:szCs w:val="24"/>
+          <w:lang w:val="es-HN" w:eastAsia="zh-CN"/>
+        </w:rPr>
+        <w:tab/>
+      </w:r>
+      <w:r>
+        <w:rPr>
+          <w:rFonts w:hint="default" w:ascii="Courier New" w:hAnsi="Courier New" w:cs="Courier New"/>
+          <w:sz w:val="24"/>
+          <w:szCs w:val="24"/>
+          <w:lang w:val="es-HN" w:eastAsia="zh-CN"/>
+        </w:rPr>
+        <w:t>$sql_callSP = "CALL SP_RegistrarSucursales("</w:t>
+      </w:r>
+    </w:p>
+    <w:p>
+      <w:pPr>
+        <w:keepNext w:val="0"/>
+        <w:keepLines w:val="0"/>
+        <w:widowControl/>
+        <w:numPr>
+          <w:ilvl w:val="0"/>
+          <w:numId w:val="0"/>
+        </w:numPr>
+        <w:suppressLineNumbers w:val="0"/>
+        <w:pBdr>
+          <w:top w:val="none" w:color="auto" w:sz="0" w:space="0"/>
+          <w:left w:val="none" w:color="auto" w:sz="0" w:space="0"/>
+          <w:bottom w:val="none" w:color="auto" w:sz="0" w:space="0"/>
+          <w:right w:val="none" w:color="auto" w:sz="0" w:space="0"/>
+        </w:pBdr>
+        <w:shd w:val="clear" w:fill="FFFFFF"/>
+        <w:spacing w:before="0" w:beforeAutospacing="0" w:after="0" w:afterAutospacing="0" w:line="360" w:lineRule="auto"/>
+        <w:ind w:right="0" w:rightChars="0"/>
+        <w:jc w:val="left"/>
+        <w:rPr>
+          <w:rFonts w:hint="default" w:ascii="Courier New" w:hAnsi="Courier New" w:cs="Courier New"/>
+          <w:sz w:val="24"/>
+          <w:szCs w:val="24"/>
+          <w:lang w:val="es-HN" w:eastAsia="zh-CN"/>
+        </w:rPr>
+      </w:pPr>
+      <w:r>
+        <w:rPr>
+          <w:rFonts w:hint="default" w:ascii="Courier New" w:hAnsi="Courier New" w:cs="Courier New"/>
+          <w:sz w:val="24"/>
+          <w:szCs w:val="24"/>
+          <w:lang w:val="es-HN" w:eastAsia="zh-CN"/>
+        </w:rPr>
+        <w:tab/>
+      </w:r>
+      <w:r>
+        <w:rPr>
+          <w:rFonts w:hint="default" w:ascii="Courier New" w:hAnsi="Courier New" w:cs="Courier New"/>
+          <w:sz w:val="24"/>
+          <w:szCs w:val="24"/>
+          <w:lang w:val="es-HN" w:eastAsia="zh-CN"/>
+        </w:rPr>
+        <w:tab/>
+      </w:r>
+      <w:r>
+        <w:rPr>
+          <w:rFonts w:hint="default" w:ascii="Courier New" w:hAnsi="Courier New" w:cs="Courier New"/>
+          <w:sz w:val="24"/>
+          <w:szCs w:val="24"/>
+          <w:lang w:val="es-HN" w:eastAsia="zh-CN"/>
+        </w:rPr>
+        <w:tab/>
+      </w:r>
+      <w:r>
+        <w:rPr>
+          <w:rFonts w:hint="default" w:ascii="Courier New" w:hAnsi="Courier New" w:cs="Courier New"/>
+          <w:sz w:val="24"/>
+          <w:szCs w:val="24"/>
+          <w:lang w:val="es-HN" w:eastAsia="zh-CN"/>
+        </w:rPr>
+        <w:tab/>
+      </w:r>
+      <w:r>
+        <w:rPr>
+          <w:rFonts w:hint="default" w:ascii="Courier New" w:hAnsi="Courier New" w:cs="Courier New"/>
+          <w:sz w:val="24"/>
+          <w:szCs w:val="24"/>
+          <w:lang w:val="es-HN" w:eastAsia="zh-CN"/>
+        </w:rPr>
+        <w:tab/>
+      </w:r>
+      <w:r>
+        <w:rPr>
+          <w:rFonts w:hint="default" w:ascii="Courier New" w:hAnsi="Courier New" w:cs="Courier New"/>
+          <w:sz w:val="24"/>
+          <w:szCs w:val="24"/>
+          <w:lang w:val="es-HN" w:eastAsia="zh-CN"/>
+        </w:rPr>
+        <w:t xml:space="preserve">.$null. ",". </w:t>
+      </w:r>
+    </w:p>
+    <w:p>
+      <w:pPr>
+        <w:keepNext w:val="0"/>
+        <w:keepLines w:val="0"/>
+        <w:widowControl/>
+        <w:numPr>
+          <w:ilvl w:val="0"/>
+          <w:numId w:val="0"/>
+        </w:numPr>
+        <w:suppressLineNumbers w:val="0"/>
+        <w:pBdr>
+          <w:top w:val="none" w:color="auto" w:sz="0" w:space="0"/>
+          <w:left w:val="none" w:color="auto" w:sz="0" w:space="0"/>
+          <w:bottom w:val="none" w:color="auto" w:sz="0" w:space="0"/>
+          <w:right w:val="none" w:color="auto" w:sz="0" w:space="0"/>
+        </w:pBdr>
+        <w:shd w:val="clear" w:fill="FFFFFF"/>
+        <w:spacing w:before="0" w:beforeAutospacing="0" w:after="0" w:afterAutospacing="0" w:line="360" w:lineRule="auto"/>
+        <w:ind w:right="0" w:rightChars="0"/>
+        <w:jc w:val="left"/>
+        <w:rPr>
+          <w:rFonts w:hint="default" w:ascii="Courier New" w:hAnsi="Courier New" w:cs="Courier New"/>
+          <w:sz w:val="24"/>
+          <w:szCs w:val="24"/>
+          <w:lang w:val="es-HN" w:eastAsia="zh-CN"/>
+        </w:rPr>
+      </w:pPr>
+      <w:r>
+        <w:rPr>
+          <w:rFonts w:hint="default" w:ascii="Courier New" w:hAnsi="Courier New" w:cs="Courier New"/>
+          <w:sz w:val="24"/>
+          <w:szCs w:val="24"/>
+          <w:lang w:val="es-HN" w:eastAsia="zh-CN"/>
+        </w:rPr>
+        <w:tab/>
+      </w:r>
+      <w:r>
+        <w:rPr>
+          <w:rFonts w:hint="default" w:ascii="Courier New" w:hAnsi="Courier New" w:cs="Courier New"/>
+          <w:sz w:val="24"/>
+          <w:szCs w:val="24"/>
+          <w:lang w:val="es-HN" w:eastAsia="zh-CN"/>
+        </w:rPr>
+        <w:tab/>
+      </w:r>
+      <w:r>
+        <w:rPr>
+          <w:rFonts w:hint="default" w:ascii="Courier New" w:hAnsi="Courier New" w:cs="Courier New"/>
+          <w:sz w:val="24"/>
+          <w:szCs w:val="24"/>
+          <w:lang w:val="es-HN" w:eastAsia="zh-CN"/>
+        </w:rPr>
+        <w:tab/>
+      </w:r>
+      <w:r>
+        <w:rPr>
+          <w:rFonts w:hint="default" w:ascii="Courier New" w:hAnsi="Courier New" w:cs="Courier New"/>
+          <w:sz w:val="24"/>
+          <w:szCs w:val="24"/>
+          <w:lang w:val="es-HN" w:eastAsia="zh-CN"/>
+        </w:rPr>
+        <w:tab/>
+      </w:r>
+      <w:r>
+        <w:rPr>
+          <w:rFonts w:hint="default" w:ascii="Courier New" w:hAnsi="Courier New" w:cs="Courier New"/>
+          <w:sz w:val="24"/>
+          <w:szCs w:val="24"/>
+          <w:lang w:val="es-HN" w:eastAsia="zh-CN"/>
+        </w:rPr>
+        <w:t xml:space="preserve">  "'".$this-&gt;nombre. "'," </w:t>
+      </w:r>
+    </w:p>
+    <w:p>
+      <w:pPr>
+        <w:keepNext w:val="0"/>
+        <w:keepLines w:val="0"/>
+        <w:widowControl/>
+        <w:numPr>
+          <w:ilvl w:val="0"/>
+          <w:numId w:val="0"/>
+        </w:numPr>
+        <w:suppressLineNumbers w:val="0"/>
+        <w:pBdr>
+          <w:top w:val="none" w:color="auto" w:sz="0" w:space="0"/>
+          <w:left w:val="none" w:color="auto" w:sz="0" w:space="0"/>
+          <w:bottom w:val="none" w:color="auto" w:sz="0" w:space="0"/>
+          <w:right w:val="none" w:color="auto" w:sz="0" w:space="0"/>
+        </w:pBdr>
+        <w:shd w:val="clear" w:fill="FFFFFF"/>
+        <w:spacing w:before="0" w:beforeAutospacing="0" w:after="0" w:afterAutospacing="0" w:line="360" w:lineRule="auto"/>
+        <w:ind w:right="0" w:rightChars="0"/>
+        <w:jc w:val="left"/>
+        <w:rPr>
+          <w:rFonts w:hint="default" w:ascii="Courier New" w:hAnsi="Courier New" w:cs="Courier New"/>
+          <w:sz w:val="24"/>
+          <w:szCs w:val="24"/>
+          <w:lang w:val="es-HN" w:eastAsia="zh-CN"/>
+        </w:rPr>
+      </w:pPr>
+      <w:r>
+        <w:rPr>
+          <w:rFonts w:hint="default" w:ascii="Courier New" w:hAnsi="Courier New" w:cs="Courier New"/>
+          <w:sz w:val="24"/>
+          <w:szCs w:val="24"/>
+          <w:lang w:val="es-HN" w:eastAsia="zh-CN"/>
+        </w:rPr>
+        <w:tab/>
+      </w:r>
+      <w:r>
+        <w:rPr>
+          <w:rFonts w:hint="default" w:ascii="Courier New" w:hAnsi="Courier New" w:cs="Courier New"/>
+          <w:sz w:val="24"/>
+          <w:szCs w:val="24"/>
+          <w:lang w:val="es-HN" w:eastAsia="zh-CN"/>
+        </w:rPr>
+        <w:tab/>
+      </w:r>
+      <w:r>
+        <w:rPr>
+          <w:rFonts w:hint="default" w:ascii="Courier New" w:hAnsi="Courier New" w:cs="Courier New"/>
+          <w:sz w:val="24"/>
+          <w:szCs w:val="24"/>
+          <w:lang w:val="es-HN" w:eastAsia="zh-CN"/>
+        </w:rPr>
+        <w:tab/>
+      </w:r>
+      <w:r>
+        <w:rPr>
+          <w:rFonts w:hint="default" w:ascii="Courier New" w:hAnsi="Courier New" w:cs="Courier New"/>
+          <w:sz w:val="24"/>
+          <w:szCs w:val="24"/>
+          <w:lang w:val="es-HN" w:eastAsia="zh-CN"/>
+        </w:rPr>
+        <w:tab/>
+      </w:r>
+      <w:r>
+        <w:rPr>
+          <w:rFonts w:hint="default" w:ascii="Courier New" w:hAnsi="Courier New" w:cs="Courier New"/>
+          <w:sz w:val="24"/>
+          <w:szCs w:val="24"/>
+          <w:lang w:val="es-HN" w:eastAsia="zh-CN"/>
+        </w:rPr>
+        <w:t xml:space="preserve">  .$this-&gt;cantidadHabitaciones. ",".</w:t>
+      </w:r>
+    </w:p>
+    <w:p>
+      <w:pPr>
+        <w:keepNext w:val="0"/>
+        <w:keepLines w:val="0"/>
+        <w:widowControl/>
+        <w:numPr>
+          <w:ilvl w:val="0"/>
+          <w:numId w:val="0"/>
+        </w:numPr>
+        <w:suppressLineNumbers w:val="0"/>
+        <w:pBdr>
+          <w:top w:val="none" w:color="auto" w:sz="0" w:space="0"/>
+          <w:left w:val="none" w:color="auto" w:sz="0" w:space="0"/>
+          <w:bottom w:val="none" w:color="auto" w:sz="0" w:space="0"/>
+          <w:right w:val="none" w:color="auto" w:sz="0" w:space="0"/>
+        </w:pBdr>
+        <w:shd w:val="clear" w:fill="FFFFFF"/>
+        <w:spacing w:before="0" w:beforeAutospacing="0" w:after="0" w:afterAutospacing="0" w:line="360" w:lineRule="auto"/>
+        <w:ind w:right="0" w:rightChars="0"/>
+        <w:jc w:val="left"/>
+        <w:rPr>
+          <w:rFonts w:hint="default" w:ascii="Courier New" w:hAnsi="Courier New" w:cs="Courier New"/>
+          <w:sz w:val="24"/>
+          <w:szCs w:val="24"/>
+          <w:lang w:val="es-HN" w:eastAsia="zh-CN"/>
+        </w:rPr>
+      </w:pPr>
+      <w:r>
+        <w:rPr>
+          <w:rFonts w:hint="default" w:ascii="Courier New" w:hAnsi="Courier New" w:cs="Courier New"/>
+          <w:sz w:val="24"/>
+          <w:szCs w:val="24"/>
+          <w:lang w:val="es-HN" w:eastAsia="zh-CN"/>
+        </w:rPr>
+        <w:tab/>
+      </w:r>
+      <w:r>
+        <w:rPr>
+          <w:rFonts w:hint="default" w:ascii="Courier New" w:hAnsi="Courier New" w:cs="Courier New"/>
+          <w:sz w:val="24"/>
+          <w:szCs w:val="24"/>
+          <w:lang w:val="es-HN" w:eastAsia="zh-CN"/>
+        </w:rPr>
+        <w:tab/>
+      </w:r>
+      <w:r>
+        <w:rPr>
+          <w:rFonts w:hint="default" w:ascii="Courier New" w:hAnsi="Courier New" w:cs="Courier New"/>
+          <w:sz w:val="24"/>
+          <w:szCs w:val="24"/>
+          <w:lang w:val="es-HN" w:eastAsia="zh-CN"/>
+        </w:rPr>
+        <w:tab/>
+      </w:r>
+      <w:r>
+        <w:rPr>
+          <w:rFonts w:hint="default" w:ascii="Courier New" w:hAnsi="Courier New" w:cs="Courier New"/>
+          <w:sz w:val="24"/>
+          <w:szCs w:val="24"/>
+          <w:lang w:val="es-HN" w:eastAsia="zh-CN"/>
+        </w:rPr>
+        <w:tab/>
+      </w:r>
+      <w:r>
+        <w:rPr>
+          <w:rFonts w:hint="default" w:ascii="Courier New" w:hAnsi="Courier New" w:cs="Courier New"/>
+          <w:sz w:val="24"/>
+          <w:szCs w:val="24"/>
+          <w:lang w:val="es-HN" w:eastAsia="zh-CN"/>
+        </w:rPr>
+        <w:t xml:space="preserve">  "'".$this-&gt;telefono. "',".</w:t>
+      </w:r>
+    </w:p>
+    <w:p>
+      <w:pPr>
+        <w:keepNext w:val="0"/>
+        <w:keepLines w:val="0"/>
+        <w:widowControl/>
+        <w:numPr>
+          <w:ilvl w:val="0"/>
+          <w:numId w:val="0"/>
+        </w:numPr>
+        <w:suppressLineNumbers w:val="0"/>
+        <w:pBdr>
+          <w:top w:val="none" w:color="auto" w:sz="0" w:space="0"/>
+          <w:left w:val="none" w:color="auto" w:sz="0" w:space="0"/>
+          <w:bottom w:val="none" w:color="auto" w:sz="0" w:space="0"/>
+          <w:right w:val="none" w:color="auto" w:sz="0" w:space="0"/>
+        </w:pBdr>
+        <w:shd w:val="clear" w:fill="FFFFFF"/>
+        <w:spacing w:before="0" w:beforeAutospacing="0" w:after="0" w:afterAutospacing="0" w:line="360" w:lineRule="auto"/>
+        <w:ind w:right="0" w:rightChars="0"/>
+        <w:jc w:val="left"/>
+        <w:rPr>
+          <w:rFonts w:hint="default" w:ascii="Courier New" w:hAnsi="Courier New" w:cs="Courier New"/>
+          <w:sz w:val="24"/>
+          <w:szCs w:val="24"/>
+          <w:lang w:val="es-HN" w:eastAsia="zh-CN"/>
+        </w:rPr>
+      </w:pPr>
+      <w:r>
+        <w:rPr>
+          <w:rFonts w:hint="default" w:ascii="Courier New" w:hAnsi="Courier New" w:cs="Courier New"/>
+          <w:sz w:val="24"/>
+          <w:szCs w:val="24"/>
+          <w:lang w:val="es-HN" w:eastAsia="zh-CN"/>
+        </w:rPr>
+        <w:tab/>
+      </w:r>
+      <w:r>
+        <w:rPr>
+          <w:rFonts w:hint="default" w:ascii="Courier New" w:hAnsi="Courier New" w:cs="Courier New"/>
+          <w:sz w:val="24"/>
+          <w:szCs w:val="24"/>
+          <w:lang w:val="es-HN" w:eastAsia="zh-CN"/>
+        </w:rPr>
+        <w:tab/>
+      </w:r>
+      <w:r>
+        <w:rPr>
+          <w:rFonts w:hint="default" w:ascii="Courier New" w:hAnsi="Courier New" w:cs="Courier New"/>
+          <w:sz w:val="24"/>
+          <w:szCs w:val="24"/>
+          <w:lang w:val="es-HN" w:eastAsia="zh-CN"/>
+        </w:rPr>
+        <w:tab/>
+      </w:r>
+      <w:r>
+        <w:rPr>
+          <w:rFonts w:hint="default" w:ascii="Courier New" w:hAnsi="Courier New" w:cs="Courier New"/>
+          <w:sz w:val="24"/>
+          <w:szCs w:val="24"/>
+          <w:lang w:val="es-HN" w:eastAsia="zh-CN"/>
+        </w:rPr>
+        <w:tab/>
+      </w:r>
+      <w:r>
+        <w:rPr>
+          <w:rFonts w:hint="default" w:ascii="Courier New" w:hAnsi="Courier New" w:cs="Courier New"/>
+          <w:sz w:val="24"/>
+          <w:szCs w:val="24"/>
+          <w:lang w:val="es-HN" w:eastAsia="zh-CN"/>
+        </w:rPr>
+        <w:t xml:space="preserve">  "'".$this-&gt;email. "',".</w:t>
+      </w:r>
+    </w:p>
+    <w:p>
+      <w:pPr>
+        <w:keepNext w:val="0"/>
+        <w:keepLines w:val="0"/>
+        <w:widowControl/>
+        <w:numPr>
+          <w:ilvl w:val="0"/>
+          <w:numId w:val="0"/>
+        </w:numPr>
+        <w:suppressLineNumbers w:val="0"/>
+        <w:pBdr>
+          <w:top w:val="none" w:color="auto" w:sz="0" w:space="0"/>
+          <w:left w:val="none" w:color="auto" w:sz="0" w:space="0"/>
+          <w:bottom w:val="none" w:color="auto" w:sz="0" w:space="0"/>
+          <w:right w:val="none" w:color="auto" w:sz="0" w:space="0"/>
+        </w:pBdr>
+        <w:shd w:val="clear" w:fill="FFFFFF"/>
+        <w:spacing w:before="0" w:beforeAutospacing="0" w:after="0" w:afterAutospacing="0" w:line="360" w:lineRule="auto"/>
+        <w:ind w:right="0" w:rightChars="0"/>
+        <w:jc w:val="left"/>
+        <w:rPr>
+          <w:rFonts w:hint="default" w:ascii="Courier New" w:hAnsi="Courier New" w:cs="Courier New"/>
+          <w:sz w:val="24"/>
+          <w:szCs w:val="24"/>
+          <w:lang w:val="es-HN" w:eastAsia="zh-CN"/>
+        </w:rPr>
+      </w:pPr>
+      <w:r>
+        <w:rPr>
+          <w:rFonts w:hint="default" w:ascii="Courier New" w:hAnsi="Courier New" w:cs="Courier New"/>
+          <w:sz w:val="24"/>
+          <w:szCs w:val="24"/>
+          <w:lang w:val="es-HN" w:eastAsia="zh-CN"/>
+        </w:rPr>
+        <w:tab/>
+      </w:r>
+      <w:r>
+        <w:rPr>
+          <w:rFonts w:hint="default" w:ascii="Courier New" w:hAnsi="Courier New" w:cs="Courier New"/>
+          <w:sz w:val="24"/>
+          <w:szCs w:val="24"/>
+          <w:lang w:val="es-HN" w:eastAsia="zh-CN"/>
+        </w:rPr>
+        <w:tab/>
+      </w:r>
+      <w:r>
+        <w:rPr>
+          <w:rFonts w:hint="default" w:ascii="Courier New" w:hAnsi="Courier New" w:cs="Courier New"/>
+          <w:sz w:val="24"/>
+          <w:szCs w:val="24"/>
+          <w:lang w:val="es-HN" w:eastAsia="zh-CN"/>
+        </w:rPr>
+        <w:tab/>
+      </w:r>
+      <w:r>
+        <w:rPr>
+          <w:rFonts w:hint="default" w:ascii="Courier New" w:hAnsi="Courier New" w:cs="Courier New"/>
+          <w:sz w:val="24"/>
+          <w:szCs w:val="24"/>
+          <w:lang w:val="es-HN" w:eastAsia="zh-CN"/>
+        </w:rPr>
+        <w:tab/>
+      </w:r>
+      <w:r>
+        <w:rPr>
+          <w:rFonts w:hint="default" w:ascii="Courier New" w:hAnsi="Courier New" w:cs="Courier New"/>
+          <w:sz w:val="24"/>
+          <w:szCs w:val="24"/>
+          <w:lang w:val="es-HN" w:eastAsia="zh-CN"/>
+        </w:rPr>
+        <w:t xml:space="preserve">  "'".$this-&gt;direccion. "',".</w:t>
+      </w:r>
+    </w:p>
+    <w:p>
+      <w:pPr>
+        <w:keepNext w:val="0"/>
+        <w:keepLines w:val="0"/>
+        <w:widowControl/>
+        <w:numPr>
+          <w:ilvl w:val="0"/>
+          <w:numId w:val="0"/>
+        </w:numPr>
+        <w:suppressLineNumbers w:val="0"/>
+        <w:pBdr>
+          <w:top w:val="none" w:color="auto" w:sz="0" w:space="0"/>
+          <w:left w:val="none" w:color="auto" w:sz="0" w:space="0"/>
+          <w:bottom w:val="none" w:color="auto" w:sz="0" w:space="0"/>
+          <w:right w:val="none" w:color="auto" w:sz="0" w:space="0"/>
+        </w:pBdr>
+        <w:shd w:val="clear" w:fill="FFFFFF"/>
+        <w:spacing w:before="0" w:beforeAutospacing="0" w:after="0" w:afterAutospacing="0" w:line="360" w:lineRule="auto"/>
+        <w:ind w:right="0" w:rightChars="0"/>
+        <w:jc w:val="left"/>
+        <w:rPr>
+          <w:rFonts w:hint="default" w:ascii="Courier New" w:hAnsi="Courier New" w:cs="Courier New"/>
+          <w:sz w:val="24"/>
+          <w:szCs w:val="24"/>
+          <w:lang w:val="es-HN" w:eastAsia="zh-CN"/>
+        </w:rPr>
+      </w:pPr>
+      <w:r>
+        <w:rPr>
+          <w:rFonts w:hint="default" w:ascii="Courier New" w:hAnsi="Courier New" w:cs="Courier New"/>
+          <w:sz w:val="24"/>
+          <w:szCs w:val="24"/>
+          <w:lang w:val="es-HN" w:eastAsia="zh-CN"/>
+        </w:rPr>
+        <w:tab/>
+      </w:r>
+      <w:r>
+        <w:rPr>
+          <w:rFonts w:hint="default" w:ascii="Courier New" w:hAnsi="Courier New" w:cs="Courier New"/>
+          <w:sz w:val="24"/>
+          <w:szCs w:val="24"/>
+          <w:lang w:val="es-HN" w:eastAsia="zh-CN"/>
+        </w:rPr>
+        <w:tab/>
+      </w:r>
+      <w:r>
+        <w:rPr>
+          <w:rFonts w:hint="default" w:ascii="Courier New" w:hAnsi="Courier New" w:cs="Courier New"/>
+          <w:sz w:val="24"/>
+          <w:szCs w:val="24"/>
+          <w:lang w:val="es-HN" w:eastAsia="zh-CN"/>
+        </w:rPr>
+        <w:tab/>
+      </w:r>
+      <w:r>
+        <w:rPr>
+          <w:rFonts w:hint="default" w:ascii="Courier New" w:hAnsi="Courier New" w:cs="Courier New"/>
+          <w:sz w:val="24"/>
+          <w:szCs w:val="24"/>
+          <w:lang w:val="es-HN" w:eastAsia="zh-CN"/>
+        </w:rPr>
+        <w:tab/>
+      </w:r>
+      <w:r>
+        <w:rPr>
+          <w:rFonts w:hint="default" w:ascii="Courier New" w:hAnsi="Courier New" w:cs="Courier New"/>
+          <w:sz w:val="24"/>
+          <w:szCs w:val="24"/>
+          <w:lang w:val="es-HN" w:eastAsia="zh-CN"/>
+        </w:rPr>
+        <w:t xml:space="preserve">  "'".$this-&gt;descripcion. "',".</w:t>
+      </w:r>
+    </w:p>
+    <w:p>
+      <w:pPr>
+        <w:keepNext w:val="0"/>
+        <w:keepLines w:val="0"/>
+        <w:widowControl/>
+        <w:numPr>
+          <w:ilvl w:val="0"/>
+          <w:numId w:val="0"/>
+        </w:numPr>
+        <w:suppressLineNumbers w:val="0"/>
+        <w:pBdr>
+          <w:top w:val="none" w:color="auto" w:sz="0" w:space="0"/>
+          <w:left w:val="none" w:color="auto" w:sz="0" w:space="0"/>
+          <w:bottom w:val="none" w:color="auto" w:sz="0" w:space="0"/>
+          <w:right w:val="none" w:color="auto" w:sz="0" w:space="0"/>
+        </w:pBdr>
+        <w:shd w:val="clear" w:fill="FFFFFF"/>
+        <w:spacing w:before="0" w:beforeAutospacing="0" w:after="0" w:afterAutospacing="0" w:line="360" w:lineRule="auto"/>
+        <w:ind w:right="0" w:rightChars="0"/>
+        <w:jc w:val="left"/>
+        <w:rPr>
+          <w:rFonts w:hint="default" w:ascii="Courier New" w:hAnsi="Courier New" w:cs="Courier New"/>
+          <w:sz w:val="24"/>
+          <w:szCs w:val="24"/>
+          <w:lang w:val="es-HN" w:eastAsia="zh-CN"/>
+        </w:rPr>
+      </w:pPr>
+      <w:r>
+        <w:rPr>
+          <w:rFonts w:hint="default" w:ascii="Courier New" w:hAnsi="Courier New" w:cs="Courier New"/>
+          <w:sz w:val="24"/>
+          <w:szCs w:val="24"/>
+          <w:lang w:val="es-HN" w:eastAsia="zh-CN"/>
+        </w:rPr>
+        <w:tab/>
+      </w:r>
+      <w:r>
+        <w:rPr>
+          <w:rFonts w:hint="default" w:ascii="Courier New" w:hAnsi="Courier New" w:cs="Courier New"/>
+          <w:sz w:val="24"/>
+          <w:szCs w:val="24"/>
+          <w:lang w:val="es-HN" w:eastAsia="zh-CN"/>
+        </w:rPr>
+        <w:tab/>
+      </w:r>
+      <w:r>
+        <w:rPr>
+          <w:rFonts w:hint="default" w:ascii="Courier New" w:hAnsi="Courier New" w:cs="Courier New"/>
+          <w:sz w:val="24"/>
+          <w:szCs w:val="24"/>
+          <w:lang w:val="es-HN" w:eastAsia="zh-CN"/>
+        </w:rPr>
+        <w:tab/>
+      </w:r>
+      <w:r>
+        <w:rPr>
+          <w:rFonts w:hint="default" w:ascii="Courier New" w:hAnsi="Courier New" w:cs="Courier New"/>
+          <w:sz w:val="24"/>
+          <w:szCs w:val="24"/>
+          <w:lang w:val="es-HN" w:eastAsia="zh-CN"/>
+        </w:rPr>
+        <w:tab/>
+      </w:r>
+      <w:r>
+        <w:rPr>
+          <w:rFonts w:hint="default" w:ascii="Courier New" w:hAnsi="Courier New" w:cs="Courier New"/>
+          <w:sz w:val="24"/>
+          <w:szCs w:val="24"/>
+          <w:lang w:val="es-HN" w:eastAsia="zh-CN"/>
+        </w:rPr>
+        <w:t xml:space="preserve">  "'".$this-&gt;idRestaurante. "',"</w:t>
+      </w:r>
+    </w:p>
+    <w:p>
+      <w:pPr>
+        <w:keepNext w:val="0"/>
+        <w:keepLines w:val="0"/>
+        <w:widowControl/>
+        <w:numPr>
+          <w:ilvl w:val="0"/>
+          <w:numId w:val="0"/>
+        </w:numPr>
+        <w:suppressLineNumbers w:val="0"/>
+        <w:pBdr>
+          <w:top w:val="none" w:color="auto" w:sz="0" w:space="0"/>
+          <w:left w:val="none" w:color="auto" w:sz="0" w:space="0"/>
+          <w:bottom w:val="none" w:color="auto" w:sz="0" w:space="0"/>
+          <w:right w:val="none" w:color="auto" w:sz="0" w:space="0"/>
+        </w:pBdr>
+        <w:shd w:val="clear" w:fill="FFFFFF"/>
+        <w:spacing w:before="0" w:beforeAutospacing="0" w:after="0" w:afterAutospacing="0" w:line="360" w:lineRule="auto"/>
+        <w:ind w:right="0" w:rightChars="0"/>
+        <w:jc w:val="left"/>
+        <w:rPr>
+          <w:rFonts w:hint="default" w:ascii="Courier New" w:hAnsi="Courier New" w:cs="Courier New"/>
+          <w:sz w:val="24"/>
+          <w:szCs w:val="24"/>
+          <w:lang w:val="es-HN" w:eastAsia="zh-CN"/>
+        </w:rPr>
+      </w:pPr>
+      <w:r>
+        <w:rPr>
+          <w:rFonts w:hint="default" w:ascii="Courier New" w:hAnsi="Courier New" w:cs="Courier New"/>
+          <w:sz w:val="24"/>
+          <w:szCs w:val="24"/>
+          <w:lang w:val="es-HN" w:eastAsia="zh-CN"/>
+        </w:rPr>
+        <w:tab/>
+      </w:r>
+      <w:r>
+        <w:rPr>
+          <w:rFonts w:hint="default" w:ascii="Courier New" w:hAnsi="Courier New" w:cs="Courier New"/>
+          <w:sz w:val="24"/>
+          <w:szCs w:val="24"/>
+          <w:lang w:val="es-HN" w:eastAsia="zh-CN"/>
+        </w:rPr>
+        <w:tab/>
+      </w:r>
+      <w:r>
+        <w:rPr>
+          <w:rFonts w:hint="default" w:ascii="Courier New" w:hAnsi="Courier New" w:cs="Courier New"/>
+          <w:sz w:val="24"/>
+          <w:szCs w:val="24"/>
+          <w:lang w:val="es-HN" w:eastAsia="zh-CN"/>
+        </w:rPr>
+        <w:tab/>
+      </w:r>
+      <w:r>
+        <w:rPr>
+          <w:rFonts w:hint="default" w:ascii="Courier New" w:hAnsi="Courier New" w:cs="Courier New"/>
+          <w:sz w:val="24"/>
+          <w:szCs w:val="24"/>
+          <w:lang w:val="es-HN" w:eastAsia="zh-CN"/>
+        </w:rPr>
+        <w:tab/>
+      </w:r>
+      <w:r>
+        <w:rPr>
+          <w:rFonts w:hint="default" w:ascii="Courier New" w:hAnsi="Courier New" w:cs="Courier New"/>
+          <w:sz w:val="24"/>
+          <w:szCs w:val="24"/>
+          <w:lang w:val="es-HN" w:eastAsia="zh-CN"/>
+        </w:rPr>
+        <w:tab/>
+      </w:r>
+      <w:r>
+        <w:rPr>
+          <w:rFonts w:hint="default" w:ascii="Courier New" w:hAnsi="Courier New" w:cs="Courier New"/>
+          <w:sz w:val="24"/>
+          <w:szCs w:val="24"/>
+          <w:lang w:val="es-HN" w:eastAsia="zh-CN"/>
+        </w:rPr>
+        <w:t>.$null. ",".</w:t>
+      </w:r>
+    </w:p>
+    <w:p>
+      <w:pPr>
+        <w:keepNext w:val="0"/>
+        <w:keepLines w:val="0"/>
+        <w:widowControl/>
+        <w:numPr>
+          <w:ilvl w:val="0"/>
+          <w:numId w:val="0"/>
+        </w:numPr>
+        <w:suppressLineNumbers w:val="0"/>
+        <w:pBdr>
+          <w:top w:val="none" w:color="auto" w:sz="0" w:space="0"/>
+          <w:left w:val="none" w:color="auto" w:sz="0" w:space="0"/>
+          <w:bottom w:val="none" w:color="auto" w:sz="0" w:space="0"/>
+          <w:right w:val="none" w:color="auto" w:sz="0" w:space="0"/>
+        </w:pBdr>
+        <w:shd w:val="clear" w:fill="FFFFFF"/>
+        <w:spacing w:before="0" w:beforeAutospacing="0" w:after="0" w:afterAutospacing="0" w:line="360" w:lineRule="auto"/>
+        <w:ind w:right="0" w:rightChars="0"/>
+        <w:jc w:val="left"/>
+        <w:rPr>
+          <w:rFonts w:hint="default" w:ascii="Courier New" w:hAnsi="Courier New" w:cs="Courier New"/>
+          <w:sz w:val="24"/>
+          <w:szCs w:val="24"/>
+          <w:lang w:val="es-HN" w:eastAsia="zh-CN"/>
+        </w:rPr>
+      </w:pPr>
+      <w:r>
+        <w:rPr>
+          <w:rFonts w:hint="default" w:ascii="Courier New" w:hAnsi="Courier New" w:cs="Courier New"/>
+          <w:sz w:val="24"/>
+          <w:szCs w:val="24"/>
+          <w:lang w:val="es-HN" w:eastAsia="zh-CN"/>
+        </w:rPr>
+        <w:tab/>
+      </w:r>
+      <w:r>
+        <w:rPr>
+          <w:rFonts w:hint="default" w:ascii="Courier New" w:hAnsi="Courier New" w:cs="Courier New"/>
+          <w:sz w:val="24"/>
+          <w:szCs w:val="24"/>
+          <w:lang w:val="es-HN" w:eastAsia="zh-CN"/>
+        </w:rPr>
+        <w:tab/>
+      </w:r>
+      <w:r>
+        <w:rPr>
+          <w:rFonts w:hint="default" w:ascii="Courier New" w:hAnsi="Courier New" w:cs="Courier New"/>
+          <w:sz w:val="24"/>
+          <w:szCs w:val="24"/>
+          <w:lang w:val="es-HN" w:eastAsia="zh-CN"/>
+        </w:rPr>
+        <w:tab/>
+      </w:r>
+      <w:r>
+        <w:rPr>
+          <w:rFonts w:hint="default" w:ascii="Courier New" w:hAnsi="Courier New" w:cs="Courier New"/>
+          <w:sz w:val="24"/>
+          <w:szCs w:val="24"/>
+          <w:lang w:val="es-HN" w:eastAsia="zh-CN"/>
+        </w:rPr>
+        <w:tab/>
+      </w:r>
+      <w:r>
+        <w:rPr>
+          <w:rFonts w:hint="default" w:ascii="Courier New" w:hAnsi="Courier New" w:cs="Courier New"/>
+          <w:sz w:val="24"/>
+          <w:szCs w:val="24"/>
+          <w:lang w:val="es-HN" w:eastAsia="zh-CN"/>
+        </w:rPr>
+        <w:t xml:space="preserve">  "'".$descripcionHotel. "',".</w:t>
+      </w:r>
+    </w:p>
+    <w:p>
+      <w:pPr>
+        <w:keepNext w:val="0"/>
+        <w:keepLines w:val="0"/>
+        <w:widowControl/>
+        <w:numPr>
+          <w:ilvl w:val="0"/>
+          <w:numId w:val="0"/>
+        </w:numPr>
+        <w:suppressLineNumbers w:val="0"/>
+        <w:pBdr>
+          <w:top w:val="none" w:color="auto" w:sz="0" w:space="0"/>
+          <w:left w:val="none" w:color="auto" w:sz="0" w:space="0"/>
+          <w:bottom w:val="none" w:color="auto" w:sz="0" w:space="0"/>
+          <w:right w:val="none" w:color="auto" w:sz="0" w:space="0"/>
+        </w:pBdr>
+        <w:shd w:val="clear" w:fill="FFFFFF"/>
+        <w:spacing w:before="0" w:beforeAutospacing="0" w:after="0" w:afterAutospacing="0" w:line="360" w:lineRule="auto"/>
+        <w:ind w:right="0" w:rightChars="0"/>
+        <w:jc w:val="left"/>
+        <w:rPr>
+          <w:rFonts w:hint="default" w:ascii="Courier New" w:hAnsi="Courier New" w:cs="Courier New"/>
+          <w:sz w:val="24"/>
+          <w:szCs w:val="24"/>
+          <w:lang w:val="es-HN" w:eastAsia="zh-CN"/>
+        </w:rPr>
+      </w:pPr>
+      <w:r>
+        <w:rPr>
+          <w:rFonts w:hint="default" w:ascii="Courier New" w:hAnsi="Courier New" w:cs="Courier New"/>
+          <w:sz w:val="24"/>
+          <w:szCs w:val="24"/>
+          <w:lang w:val="es-HN" w:eastAsia="zh-CN"/>
+        </w:rPr>
+        <w:tab/>
+      </w:r>
+      <w:r>
+        <w:rPr>
+          <w:rFonts w:hint="default" w:ascii="Courier New" w:hAnsi="Courier New" w:cs="Courier New"/>
+          <w:sz w:val="24"/>
+          <w:szCs w:val="24"/>
+          <w:lang w:val="es-HN" w:eastAsia="zh-CN"/>
+        </w:rPr>
+        <w:tab/>
+      </w:r>
+      <w:r>
+        <w:rPr>
+          <w:rFonts w:hint="default" w:ascii="Courier New" w:hAnsi="Courier New" w:cs="Courier New"/>
+          <w:sz w:val="24"/>
+          <w:szCs w:val="24"/>
+          <w:lang w:val="es-HN" w:eastAsia="zh-CN"/>
+        </w:rPr>
+        <w:tab/>
+      </w:r>
+      <w:r>
+        <w:rPr>
+          <w:rFonts w:hint="default" w:ascii="Courier New" w:hAnsi="Courier New" w:cs="Courier New"/>
+          <w:sz w:val="24"/>
+          <w:szCs w:val="24"/>
+          <w:lang w:val="es-HN" w:eastAsia="zh-CN"/>
+        </w:rPr>
+        <w:tab/>
+      </w:r>
+      <w:r>
+        <w:rPr>
+          <w:rFonts w:hint="default" w:ascii="Courier New" w:hAnsi="Courier New" w:cs="Courier New"/>
+          <w:sz w:val="24"/>
+          <w:szCs w:val="24"/>
+          <w:lang w:val="es-HN" w:eastAsia="zh-CN"/>
+        </w:rPr>
+        <w:t xml:space="preserve">  "'".$accion."',". </w:t>
+      </w:r>
+    </w:p>
+    <w:p>
+      <w:pPr>
+        <w:keepNext w:val="0"/>
+        <w:keepLines w:val="0"/>
+        <w:widowControl/>
+        <w:numPr>
+          <w:ilvl w:val="0"/>
+          <w:numId w:val="0"/>
+        </w:numPr>
+        <w:suppressLineNumbers w:val="0"/>
+        <w:pBdr>
+          <w:top w:val="none" w:color="auto" w:sz="0" w:space="0"/>
+          <w:left w:val="none" w:color="auto" w:sz="0" w:space="0"/>
+          <w:bottom w:val="none" w:color="auto" w:sz="0" w:space="0"/>
+          <w:right w:val="none" w:color="auto" w:sz="0" w:space="0"/>
+        </w:pBdr>
+        <w:shd w:val="clear" w:fill="FFFFFF"/>
+        <w:spacing w:before="0" w:beforeAutospacing="0" w:after="0" w:afterAutospacing="0" w:line="360" w:lineRule="auto"/>
+        <w:ind w:right="0" w:rightChars="0"/>
+        <w:jc w:val="left"/>
+        <w:rPr>
+          <w:rFonts w:hint="default" w:ascii="Courier New" w:hAnsi="Courier New" w:cs="Courier New"/>
+          <w:sz w:val="24"/>
+          <w:szCs w:val="24"/>
+          <w:lang w:val="es-HN" w:eastAsia="zh-CN"/>
+        </w:rPr>
+      </w:pPr>
+      <w:r>
+        <w:rPr>
+          <w:rFonts w:hint="default" w:ascii="Courier New" w:hAnsi="Courier New" w:cs="Courier New"/>
+          <w:sz w:val="24"/>
+          <w:szCs w:val="24"/>
+          <w:lang w:val="es-HN" w:eastAsia="zh-CN"/>
+        </w:rPr>
+        <w:tab/>
+      </w:r>
+      <w:r>
+        <w:rPr>
+          <w:rFonts w:hint="default" w:ascii="Courier New" w:hAnsi="Courier New" w:cs="Courier New"/>
+          <w:sz w:val="24"/>
+          <w:szCs w:val="24"/>
+          <w:lang w:val="es-HN" w:eastAsia="zh-CN"/>
+        </w:rPr>
+        <w:tab/>
+      </w:r>
+      <w:r>
+        <w:rPr>
+          <w:rFonts w:hint="default" w:ascii="Courier New" w:hAnsi="Courier New" w:cs="Courier New"/>
+          <w:sz w:val="24"/>
+          <w:szCs w:val="24"/>
+          <w:lang w:val="es-HN" w:eastAsia="zh-CN"/>
+        </w:rPr>
+        <w:tab/>
+      </w:r>
+      <w:r>
+        <w:rPr>
+          <w:rFonts w:hint="default" w:ascii="Courier New" w:hAnsi="Courier New" w:cs="Courier New"/>
+          <w:sz w:val="24"/>
+          <w:szCs w:val="24"/>
+          <w:lang w:val="es-HN" w:eastAsia="zh-CN"/>
+        </w:rPr>
+        <w:tab/>
+      </w:r>
+      <w:r>
+        <w:rPr>
+          <w:rFonts w:hint="default" w:ascii="Courier New" w:hAnsi="Courier New" w:cs="Courier New"/>
+          <w:sz w:val="24"/>
+          <w:szCs w:val="24"/>
+          <w:lang w:val="es-HN" w:eastAsia="zh-CN"/>
+        </w:rPr>
+        <w:t xml:space="preserve">  "@pcMensaje, </w:t>
+      </w:r>
+    </w:p>
+    <w:p>
+      <w:pPr>
+        <w:keepNext w:val="0"/>
+        <w:keepLines w:val="0"/>
+        <w:widowControl/>
+        <w:numPr>
+          <w:ilvl w:val="0"/>
+          <w:numId w:val="0"/>
+        </w:numPr>
+        <w:suppressLineNumbers w:val="0"/>
+        <w:pBdr>
+          <w:top w:val="none" w:color="auto" w:sz="0" w:space="0"/>
+          <w:left w:val="none" w:color="auto" w:sz="0" w:space="0"/>
+          <w:bottom w:val="none" w:color="auto" w:sz="0" w:space="0"/>
+          <w:right w:val="none" w:color="auto" w:sz="0" w:space="0"/>
+        </w:pBdr>
+        <w:shd w:val="clear" w:fill="FFFFFF"/>
+        <w:spacing w:before="0" w:beforeAutospacing="0" w:after="0" w:afterAutospacing="0" w:line="360" w:lineRule="auto"/>
+        <w:ind w:right="0" w:rightChars="0"/>
+        <w:jc w:val="left"/>
+        <w:rPr>
+          <w:rFonts w:hint="default" w:ascii="Courier New" w:hAnsi="Courier New" w:cs="Courier New"/>
+          <w:sz w:val="24"/>
+          <w:szCs w:val="24"/>
+          <w:lang w:val="es-HN" w:eastAsia="zh-CN"/>
+        </w:rPr>
+      </w:pPr>
+      <w:r>
+        <w:rPr>
+          <w:rFonts w:hint="default" w:ascii="Courier New" w:hAnsi="Courier New" w:cs="Courier New"/>
+          <w:sz w:val="24"/>
+          <w:szCs w:val="24"/>
+          <w:lang w:val="es-HN" w:eastAsia="zh-CN"/>
+        </w:rPr>
+        <w:tab/>
+      </w:r>
+      <w:r>
+        <w:rPr>
+          <w:rFonts w:hint="default" w:ascii="Courier New" w:hAnsi="Courier New" w:cs="Courier New"/>
+          <w:sz w:val="24"/>
+          <w:szCs w:val="24"/>
+          <w:lang w:val="es-HN" w:eastAsia="zh-CN"/>
+        </w:rPr>
+        <w:tab/>
+      </w:r>
+      <w:r>
+        <w:rPr>
+          <w:rFonts w:hint="default" w:ascii="Courier New" w:hAnsi="Courier New" w:cs="Courier New"/>
+          <w:sz w:val="24"/>
+          <w:szCs w:val="24"/>
+          <w:lang w:val="es-HN" w:eastAsia="zh-CN"/>
+        </w:rPr>
+        <w:tab/>
+      </w:r>
+      <w:r>
+        <w:rPr>
+          <w:rFonts w:hint="default" w:ascii="Courier New" w:hAnsi="Courier New" w:cs="Courier New"/>
+          <w:sz w:val="24"/>
+          <w:szCs w:val="24"/>
+          <w:lang w:val="es-HN" w:eastAsia="zh-CN"/>
+        </w:rPr>
+        <w:tab/>
+      </w:r>
+      <w:r>
+        <w:rPr>
+          <w:rFonts w:hint="default" w:ascii="Courier New" w:hAnsi="Courier New" w:cs="Courier New"/>
+          <w:sz w:val="24"/>
+          <w:szCs w:val="24"/>
+          <w:lang w:val="es-HN" w:eastAsia="zh-CN"/>
+        </w:rPr>
+        <w:t xml:space="preserve">  @pbOcurrioError)";</w:t>
+      </w:r>
+    </w:p>
+    <w:p>
+      <w:pPr>
+        <w:keepNext w:val="0"/>
+        <w:keepLines w:val="0"/>
+        <w:widowControl/>
+        <w:numPr>
+          <w:ilvl w:val="0"/>
+          <w:numId w:val="0"/>
+        </w:numPr>
+        <w:suppressLineNumbers w:val="0"/>
+        <w:pBdr>
+          <w:top w:val="none" w:color="auto" w:sz="0" w:space="0"/>
+          <w:left w:val="none" w:color="auto" w:sz="0" w:space="0"/>
+          <w:bottom w:val="none" w:color="auto" w:sz="0" w:space="0"/>
+          <w:right w:val="none" w:color="auto" w:sz="0" w:space="0"/>
+        </w:pBdr>
+        <w:shd w:val="clear" w:fill="FFFFFF"/>
+        <w:spacing w:before="0" w:beforeAutospacing="0" w:after="0" w:afterAutospacing="0" w:line="360" w:lineRule="auto"/>
+        <w:ind w:right="0" w:rightChars="0"/>
+        <w:jc w:val="left"/>
+        <w:rPr>
+          <w:rFonts w:hint="default" w:ascii="Courier New" w:hAnsi="Courier New" w:cs="Courier New"/>
+          <w:sz w:val="24"/>
+          <w:szCs w:val="24"/>
+          <w:lang w:val="es-HN" w:eastAsia="zh-CN"/>
+        </w:rPr>
+      </w:pPr>
+    </w:p>
+    <w:p>
+      <w:pPr>
+        <w:keepNext w:val="0"/>
+        <w:keepLines w:val="0"/>
+        <w:widowControl/>
+        <w:numPr>
+          <w:ilvl w:val="0"/>
+          <w:numId w:val="0"/>
+        </w:numPr>
+        <w:suppressLineNumbers w:val="0"/>
+        <w:pBdr>
+          <w:top w:val="none" w:color="auto" w:sz="0" w:space="0"/>
+          <w:left w:val="none" w:color="auto" w:sz="0" w:space="0"/>
+          <w:bottom w:val="none" w:color="auto" w:sz="0" w:space="0"/>
+          <w:right w:val="none" w:color="auto" w:sz="0" w:space="0"/>
+        </w:pBdr>
+        <w:shd w:val="clear" w:fill="FFFFFF"/>
+        <w:spacing w:before="0" w:beforeAutospacing="0" w:after="0" w:afterAutospacing="0" w:line="360" w:lineRule="auto"/>
+        <w:ind w:right="0" w:rightChars="0"/>
+        <w:jc w:val="left"/>
+        <w:rPr>
+          <w:rFonts w:hint="default" w:ascii="Courier New" w:hAnsi="Courier New" w:cs="Courier New"/>
+          <w:sz w:val="24"/>
+          <w:szCs w:val="24"/>
+          <w:lang w:val="es-HN" w:eastAsia="zh-CN"/>
+        </w:rPr>
+      </w:pPr>
+      <w:r>
+        <w:rPr>
+          <w:rFonts w:hint="default" w:ascii="Courier New" w:hAnsi="Courier New" w:cs="Courier New"/>
+          <w:sz w:val="24"/>
+          <w:szCs w:val="24"/>
+          <w:lang w:val="es-HN" w:eastAsia="zh-CN"/>
+        </w:rPr>
+        <w:tab/>
+      </w:r>
+      <w:r>
+        <w:rPr>
+          <w:rFonts w:hint="default" w:ascii="Courier New" w:hAnsi="Courier New" w:cs="Courier New"/>
+          <w:sz w:val="24"/>
+          <w:szCs w:val="24"/>
+          <w:lang w:val="es-HN" w:eastAsia="zh-CN"/>
+        </w:rPr>
+        <w:tab/>
+      </w:r>
+      <w:r>
+        <w:rPr>
+          <w:rFonts w:hint="default" w:ascii="Courier New" w:hAnsi="Courier New" w:cs="Courier New"/>
+          <w:sz w:val="24"/>
+          <w:szCs w:val="24"/>
+          <w:lang w:val="es-HN" w:eastAsia="zh-CN"/>
+        </w:rPr>
+        <w:tab/>
+      </w:r>
+      <w:r>
+        <w:rPr>
+          <w:rFonts w:hint="default" w:ascii="Courier New" w:hAnsi="Courier New" w:cs="Courier New"/>
+          <w:sz w:val="24"/>
+          <w:szCs w:val="24"/>
+          <w:lang w:val="es-HN" w:eastAsia="zh-CN"/>
+        </w:rPr>
+        <w:t xml:space="preserve"> echo "&lt;br&gt;Lammado: " .$sql_callSP ."&lt;br&gt;"; </w:t>
+      </w:r>
+    </w:p>
+    <w:p>
+      <w:pPr>
+        <w:keepNext w:val="0"/>
+        <w:keepLines w:val="0"/>
+        <w:widowControl/>
+        <w:numPr>
+          <w:ilvl w:val="0"/>
+          <w:numId w:val="0"/>
+        </w:numPr>
+        <w:suppressLineNumbers w:val="0"/>
+        <w:pBdr>
+          <w:top w:val="none" w:color="auto" w:sz="0" w:space="0"/>
+          <w:left w:val="none" w:color="auto" w:sz="0" w:space="0"/>
+          <w:bottom w:val="none" w:color="auto" w:sz="0" w:space="0"/>
+          <w:right w:val="none" w:color="auto" w:sz="0" w:space="0"/>
+        </w:pBdr>
+        <w:shd w:val="clear" w:fill="FFFFFF"/>
+        <w:spacing w:before="0" w:beforeAutospacing="0" w:after="0" w:afterAutospacing="0" w:line="360" w:lineRule="auto"/>
+        <w:ind w:right="0" w:rightChars="0"/>
+        <w:jc w:val="left"/>
+        <w:rPr>
+          <w:rFonts w:hint="default" w:ascii="Courier New" w:hAnsi="Courier New" w:cs="Courier New"/>
+          <w:sz w:val="24"/>
+          <w:szCs w:val="24"/>
+          <w:lang w:val="es-HN" w:eastAsia="zh-CN"/>
+        </w:rPr>
+      </w:pPr>
+    </w:p>
+    <w:p>
+      <w:pPr>
+        <w:keepNext w:val="0"/>
+        <w:keepLines w:val="0"/>
+        <w:widowControl/>
+        <w:numPr>
+          <w:ilvl w:val="0"/>
+          <w:numId w:val="0"/>
+        </w:numPr>
+        <w:suppressLineNumbers w:val="0"/>
+        <w:pBdr>
+          <w:top w:val="none" w:color="auto" w:sz="0" w:space="0"/>
+          <w:left w:val="none" w:color="auto" w:sz="0" w:space="0"/>
+          <w:bottom w:val="none" w:color="auto" w:sz="0" w:space="0"/>
+          <w:right w:val="none" w:color="auto" w:sz="0" w:space="0"/>
+        </w:pBdr>
+        <w:shd w:val="clear" w:fill="FFFFFF"/>
+        <w:spacing w:before="0" w:beforeAutospacing="0" w:after="0" w:afterAutospacing="0" w:line="360" w:lineRule="auto"/>
+        <w:ind w:right="0" w:rightChars="0"/>
+        <w:jc w:val="left"/>
+        <w:rPr>
+          <w:rFonts w:hint="default" w:ascii="Courier New" w:hAnsi="Courier New" w:cs="Courier New"/>
+          <w:sz w:val="24"/>
+          <w:szCs w:val="24"/>
+          <w:lang w:val="es-HN" w:eastAsia="zh-CN"/>
+        </w:rPr>
+      </w:pPr>
+      <w:r>
+        <w:rPr>
+          <w:rFonts w:hint="default" w:ascii="Courier New" w:hAnsi="Courier New" w:cs="Courier New"/>
+          <w:sz w:val="24"/>
+          <w:szCs w:val="24"/>
+          <w:lang w:val="es-HN" w:eastAsia="zh-CN"/>
+        </w:rPr>
+        <w:tab/>
+      </w:r>
+      <w:r>
+        <w:rPr>
+          <w:rFonts w:hint="default" w:ascii="Courier New" w:hAnsi="Courier New" w:cs="Courier New"/>
+          <w:sz w:val="24"/>
+          <w:szCs w:val="24"/>
+          <w:lang w:val="es-HN" w:eastAsia="zh-CN"/>
+        </w:rPr>
+        <w:tab/>
+      </w:r>
+      <w:r>
+        <w:rPr>
+          <w:rFonts w:hint="default" w:ascii="Courier New" w:hAnsi="Courier New" w:cs="Courier New"/>
+          <w:sz w:val="24"/>
+          <w:szCs w:val="24"/>
+          <w:lang w:val="es-HN" w:eastAsia="zh-CN"/>
+        </w:rPr>
+        <w:tab/>
+      </w:r>
+      <w:r>
+        <w:rPr>
+          <w:rFonts w:hint="default" w:ascii="Courier New" w:hAnsi="Courier New" w:cs="Courier New"/>
+          <w:sz w:val="24"/>
+          <w:szCs w:val="24"/>
+          <w:lang w:val="es-HN" w:eastAsia="zh-CN"/>
+        </w:rPr>
+        <w:t>$resultado = $conexion-&gt;ejecutarConsulta($sql_callSP); // mysqli_query ($this-&gt;link, $sql);</w:t>
+      </w:r>
+    </w:p>
+    <w:p>
+      <w:pPr>
+        <w:keepNext w:val="0"/>
+        <w:keepLines w:val="0"/>
+        <w:widowControl/>
+        <w:numPr>
+          <w:ilvl w:val="0"/>
+          <w:numId w:val="0"/>
+        </w:numPr>
+        <w:suppressLineNumbers w:val="0"/>
+        <w:pBdr>
+          <w:top w:val="none" w:color="auto" w:sz="0" w:space="0"/>
+          <w:left w:val="none" w:color="auto" w:sz="0" w:space="0"/>
+          <w:bottom w:val="none" w:color="auto" w:sz="0" w:space="0"/>
+          <w:right w:val="none" w:color="auto" w:sz="0" w:space="0"/>
+        </w:pBdr>
+        <w:shd w:val="clear" w:fill="FFFFFF"/>
+        <w:spacing w:before="0" w:beforeAutospacing="0" w:after="0" w:afterAutospacing="0" w:line="360" w:lineRule="auto"/>
+        <w:ind w:right="0" w:rightChars="0"/>
+        <w:jc w:val="left"/>
+        <w:rPr>
+          <w:rFonts w:hint="default" w:ascii="Courier New" w:hAnsi="Courier New" w:cs="Courier New"/>
+          <w:sz w:val="24"/>
+          <w:szCs w:val="24"/>
+          <w:lang w:val="es-HN" w:eastAsia="zh-CN"/>
+        </w:rPr>
+      </w:pPr>
+    </w:p>
+    <w:p>
+      <w:pPr>
+        <w:keepNext w:val="0"/>
+        <w:keepLines w:val="0"/>
+        <w:widowControl/>
+        <w:numPr>
+          <w:ilvl w:val="0"/>
+          <w:numId w:val="0"/>
+        </w:numPr>
+        <w:suppressLineNumbers w:val="0"/>
+        <w:pBdr>
+          <w:top w:val="none" w:color="auto" w:sz="0" w:space="0"/>
+          <w:left w:val="none" w:color="auto" w:sz="0" w:space="0"/>
+          <w:bottom w:val="none" w:color="auto" w:sz="0" w:space="0"/>
+          <w:right w:val="none" w:color="auto" w:sz="0" w:space="0"/>
+        </w:pBdr>
+        <w:shd w:val="clear" w:fill="FFFFFF"/>
+        <w:spacing w:before="0" w:beforeAutospacing="0" w:after="0" w:afterAutospacing="0" w:line="360" w:lineRule="auto"/>
+        <w:ind w:right="0" w:rightChars="0"/>
+        <w:jc w:val="left"/>
+        <w:rPr>
+          <w:rFonts w:hint="default" w:ascii="Courier New" w:hAnsi="Courier New" w:cs="Courier New"/>
+          <w:sz w:val="24"/>
+          <w:szCs w:val="24"/>
+          <w:lang w:val="es-HN" w:eastAsia="zh-CN"/>
+        </w:rPr>
+      </w:pPr>
+      <w:r>
+        <w:rPr>
+          <w:rFonts w:hint="default" w:ascii="Courier New" w:hAnsi="Courier New" w:cs="Courier New"/>
+          <w:sz w:val="24"/>
+          <w:szCs w:val="24"/>
+          <w:lang w:val="es-HN" w:eastAsia="zh-CN"/>
+        </w:rPr>
+        <w:tab/>
+      </w:r>
+      <w:r>
+        <w:rPr>
+          <w:rFonts w:hint="default" w:ascii="Courier New" w:hAnsi="Courier New" w:cs="Courier New"/>
+          <w:sz w:val="24"/>
+          <w:szCs w:val="24"/>
+          <w:lang w:val="es-HN" w:eastAsia="zh-CN"/>
+        </w:rPr>
+        <w:tab/>
+      </w:r>
+      <w:r>
+        <w:rPr>
+          <w:rFonts w:hint="default" w:ascii="Courier New" w:hAnsi="Courier New" w:cs="Courier New"/>
+          <w:sz w:val="24"/>
+          <w:szCs w:val="24"/>
+          <w:lang w:val="es-HN" w:eastAsia="zh-CN"/>
+        </w:rPr>
+        <w:tab/>
+      </w:r>
+      <w:r>
+        <w:rPr>
+          <w:rFonts w:hint="default" w:ascii="Courier New" w:hAnsi="Courier New" w:cs="Courier New"/>
+          <w:sz w:val="24"/>
+          <w:szCs w:val="24"/>
+          <w:lang w:val="es-HN" w:eastAsia="zh-CN"/>
+        </w:rPr>
+        <w:t>$return = $conexion-&gt;getParametroSP("@pcMensaje, @pbOcurrioError");</w:t>
+      </w:r>
+    </w:p>
+    <w:p>
+      <w:pPr>
+        <w:keepNext w:val="0"/>
+        <w:keepLines w:val="0"/>
+        <w:widowControl/>
+        <w:numPr>
+          <w:ilvl w:val="0"/>
+          <w:numId w:val="0"/>
+        </w:numPr>
+        <w:suppressLineNumbers w:val="0"/>
+        <w:pBdr>
+          <w:top w:val="none" w:color="auto" w:sz="0" w:space="0"/>
+          <w:left w:val="none" w:color="auto" w:sz="0" w:space="0"/>
+          <w:bottom w:val="none" w:color="auto" w:sz="0" w:space="0"/>
+          <w:right w:val="none" w:color="auto" w:sz="0" w:space="0"/>
+        </w:pBdr>
+        <w:shd w:val="clear" w:fill="FFFFFF"/>
+        <w:spacing w:before="0" w:beforeAutospacing="0" w:after="0" w:afterAutospacing="0" w:line="360" w:lineRule="auto"/>
+        <w:ind w:right="0" w:rightChars="0"/>
+        <w:jc w:val="left"/>
+        <w:rPr>
+          <w:rFonts w:hint="default" w:ascii="Courier New" w:hAnsi="Courier New" w:cs="Courier New"/>
+          <w:sz w:val="24"/>
+          <w:szCs w:val="24"/>
+          <w:lang w:val="es-HN" w:eastAsia="zh-CN"/>
+        </w:rPr>
+      </w:pPr>
+    </w:p>
+    <w:p>
+      <w:pPr>
+        <w:keepNext w:val="0"/>
+        <w:keepLines w:val="0"/>
+        <w:widowControl/>
+        <w:numPr>
+          <w:ilvl w:val="0"/>
+          <w:numId w:val="0"/>
+        </w:numPr>
+        <w:suppressLineNumbers w:val="0"/>
+        <w:pBdr>
+          <w:top w:val="none" w:color="auto" w:sz="0" w:space="0"/>
+          <w:left w:val="none" w:color="auto" w:sz="0" w:space="0"/>
+          <w:bottom w:val="none" w:color="auto" w:sz="0" w:space="0"/>
+          <w:right w:val="none" w:color="auto" w:sz="0" w:space="0"/>
+        </w:pBdr>
+        <w:shd w:val="clear" w:fill="FFFFFF"/>
+        <w:spacing w:before="0" w:beforeAutospacing="0" w:after="0" w:afterAutospacing="0" w:line="360" w:lineRule="auto"/>
+        <w:ind w:right="0" w:rightChars="0"/>
+        <w:jc w:val="left"/>
+        <w:rPr>
+          <w:rFonts w:hint="default" w:ascii="Courier New" w:hAnsi="Courier New" w:cs="Courier New"/>
+          <w:sz w:val="24"/>
+          <w:szCs w:val="24"/>
+          <w:lang w:val="es-HN" w:eastAsia="zh-CN"/>
+        </w:rPr>
+      </w:pPr>
+      <w:r>
+        <w:rPr>
+          <w:rFonts w:hint="default" w:ascii="Courier New" w:hAnsi="Courier New" w:cs="Courier New"/>
+          <w:sz w:val="24"/>
+          <w:szCs w:val="24"/>
+          <w:lang w:val="es-HN" w:eastAsia="zh-CN"/>
+        </w:rPr>
+        <w:t xml:space="preserve">      if ($resultado != '1') { // </w:t>
+      </w:r>
+    </w:p>
+    <w:p>
+      <w:pPr>
+        <w:keepNext w:val="0"/>
+        <w:keepLines w:val="0"/>
+        <w:widowControl/>
+        <w:numPr>
+          <w:ilvl w:val="0"/>
+          <w:numId w:val="0"/>
+        </w:numPr>
+        <w:suppressLineNumbers w:val="0"/>
+        <w:pBdr>
+          <w:top w:val="none" w:color="auto" w:sz="0" w:space="0"/>
+          <w:left w:val="none" w:color="auto" w:sz="0" w:space="0"/>
+          <w:bottom w:val="none" w:color="auto" w:sz="0" w:space="0"/>
+          <w:right w:val="none" w:color="auto" w:sz="0" w:space="0"/>
+        </w:pBdr>
+        <w:shd w:val="clear" w:fill="FFFFFF"/>
+        <w:spacing w:before="0" w:beforeAutospacing="0" w:after="0" w:afterAutospacing="0" w:line="360" w:lineRule="auto"/>
+        <w:ind w:right="0" w:rightChars="0"/>
+        <w:jc w:val="left"/>
+        <w:rPr>
+          <w:rFonts w:hint="default" w:ascii="Courier New" w:hAnsi="Courier New" w:cs="Courier New"/>
+          <w:sz w:val="24"/>
+          <w:szCs w:val="24"/>
+          <w:lang w:val="es-HN" w:eastAsia="zh-CN"/>
+        </w:rPr>
+      </w:pPr>
+      <w:r>
+        <w:rPr>
+          <w:rFonts w:hint="default" w:ascii="Courier New" w:hAnsi="Courier New" w:cs="Courier New"/>
+          <w:sz w:val="24"/>
+          <w:szCs w:val="24"/>
+          <w:lang w:val="es-HN" w:eastAsia="zh-CN"/>
+        </w:rPr>
+        <w:t xml:space="preserve">        echo "Error: " . $resultado . " &lt;br&gt;";</w:t>
+      </w:r>
+    </w:p>
+    <w:p>
+      <w:pPr>
+        <w:keepNext w:val="0"/>
+        <w:keepLines w:val="0"/>
+        <w:widowControl/>
+        <w:numPr>
+          <w:ilvl w:val="0"/>
+          <w:numId w:val="0"/>
+        </w:numPr>
+        <w:suppressLineNumbers w:val="0"/>
+        <w:pBdr>
+          <w:top w:val="none" w:color="auto" w:sz="0" w:space="0"/>
+          <w:left w:val="none" w:color="auto" w:sz="0" w:space="0"/>
+          <w:bottom w:val="none" w:color="auto" w:sz="0" w:space="0"/>
+          <w:right w:val="none" w:color="auto" w:sz="0" w:space="0"/>
+        </w:pBdr>
+        <w:shd w:val="clear" w:fill="FFFFFF"/>
+        <w:spacing w:before="0" w:beforeAutospacing="0" w:after="0" w:afterAutospacing="0" w:line="360" w:lineRule="auto"/>
+        <w:ind w:right="0" w:rightChars="0"/>
+        <w:jc w:val="left"/>
+        <w:rPr>
+          <w:rFonts w:hint="default" w:ascii="Courier New" w:hAnsi="Courier New" w:cs="Courier New"/>
+          <w:sz w:val="24"/>
+          <w:szCs w:val="24"/>
+          <w:lang w:val="es-HN" w:eastAsia="zh-CN"/>
+        </w:rPr>
+      </w:pPr>
+    </w:p>
+    <w:p>
+      <w:pPr>
+        <w:keepNext w:val="0"/>
+        <w:keepLines w:val="0"/>
+        <w:widowControl/>
+        <w:numPr>
+          <w:ilvl w:val="0"/>
+          <w:numId w:val="0"/>
+        </w:numPr>
+        <w:suppressLineNumbers w:val="0"/>
+        <w:pBdr>
+          <w:top w:val="none" w:color="auto" w:sz="0" w:space="0"/>
+          <w:left w:val="none" w:color="auto" w:sz="0" w:space="0"/>
+          <w:bottom w:val="none" w:color="auto" w:sz="0" w:space="0"/>
+          <w:right w:val="none" w:color="auto" w:sz="0" w:space="0"/>
+        </w:pBdr>
+        <w:shd w:val="clear" w:fill="FFFFFF"/>
+        <w:spacing w:before="0" w:beforeAutospacing="0" w:after="0" w:afterAutospacing="0" w:line="360" w:lineRule="auto"/>
+        <w:ind w:right="0" w:rightChars="0"/>
+        <w:jc w:val="left"/>
+        <w:rPr>
+          <w:rFonts w:hint="default" w:ascii="Courier New" w:hAnsi="Courier New" w:cs="Courier New"/>
+          <w:sz w:val="24"/>
+          <w:szCs w:val="24"/>
+          <w:lang w:val="es-HN" w:eastAsia="zh-CN"/>
+        </w:rPr>
+      </w:pPr>
+      <w:r>
+        <w:rPr>
+          <w:rFonts w:hint="default" w:ascii="Courier New" w:hAnsi="Courier New" w:cs="Courier New"/>
+          <w:sz w:val="24"/>
+          <w:szCs w:val="24"/>
+          <w:lang w:val="es-HN" w:eastAsia="zh-CN"/>
+        </w:rPr>
+        <w:t xml:space="preserve">      }</w:t>
+      </w:r>
+    </w:p>
+    <w:p>
+      <w:pPr>
+        <w:keepNext w:val="0"/>
+        <w:keepLines w:val="0"/>
+        <w:widowControl/>
+        <w:numPr>
+          <w:ilvl w:val="0"/>
+          <w:numId w:val="0"/>
+        </w:numPr>
+        <w:suppressLineNumbers w:val="0"/>
+        <w:pBdr>
+          <w:top w:val="none" w:color="auto" w:sz="0" w:space="0"/>
+          <w:left w:val="none" w:color="auto" w:sz="0" w:space="0"/>
+          <w:bottom w:val="none" w:color="auto" w:sz="0" w:space="0"/>
+          <w:right w:val="none" w:color="auto" w:sz="0" w:space="0"/>
+        </w:pBdr>
+        <w:shd w:val="clear" w:fill="FFFFFF"/>
+        <w:spacing w:before="0" w:beforeAutospacing="0" w:after="0" w:afterAutospacing="0" w:line="360" w:lineRule="auto"/>
+        <w:ind w:right="0" w:rightChars="0"/>
+        <w:jc w:val="left"/>
+        <w:rPr>
+          <w:rFonts w:hint="default" w:ascii="Courier New" w:hAnsi="Courier New" w:cs="Courier New"/>
+          <w:sz w:val="24"/>
+          <w:szCs w:val="24"/>
+          <w:lang w:val="es-HN" w:eastAsia="zh-CN"/>
+        </w:rPr>
+      </w:pPr>
+    </w:p>
+    <w:p>
+      <w:pPr>
+        <w:keepNext w:val="0"/>
+        <w:keepLines w:val="0"/>
+        <w:widowControl/>
+        <w:numPr>
+          <w:ilvl w:val="0"/>
+          <w:numId w:val="0"/>
+        </w:numPr>
+        <w:suppressLineNumbers w:val="0"/>
+        <w:pBdr>
+          <w:top w:val="none" w:color="auto" w:sz="0" w:space="0"/>
+          <w:left w:val="none" w:color="auto" w:sz="0" w:space="0"/>
+          <w:bottom w:val="none" w:color="auto" w:sz="0" w:space="0"/>
+          <w:right w:val="none" w:color="auto" w:sz="0" w:space="0"/>
+        </w:pBdr>
+        <w:shd w:val="clear" w:fill="FFFFFF"/>
+        <w:spacing w:before="0" w:beforeAutospacing="0" w:after="0" w:afterAutospacing="0" w:line="360" w:lineRule="auto"/>
+        <w:ind w:right="0" w:rightChars="0"/>
+        <w:jc w:val="left"/>
+        <w:rPr>
+          <w:rFonts w:hint="default" w:ascii="Courier New" w:hAnsi="Courier New" w:cs="Courier New"/>
+          <w:sz w:val="24"/>
+          <w:szCs w:val="24"/>
+          <w:lang w:val="es-HN" w:eastAsia="zh-CN"/>
+        </w:rPr>
+      </w:pPr>
+      <w:r>
+        <w:rPr>
+          <w:rFonts w:hint="default" w:ascii="Courier New" w:hAnsi="Courier New" w:cs="Courier New"/>
+          <w:sz w:val="24"/>
+          <w:szCs w:val="24"/>
+          <w:lang w:val="es-HN" w:eastAsia="zh-CN"/>
+        </w:rPr>
+        <w:t xml:space="preserve">      $mensajeSP = $return['@pcMensaje'];</w:t>
+      </w:r>
+    </w:p>
+    <w:p>
+      <w:pPr>
+        <w:keepNext w:val="0"/>
+        <w:keepLines w:val="0"/>
+        <w:widowControl/>
+        <w:numPr>
+          <w:ilvl w:val="0"/>
+          <w:numId w:val="0"/>
+        </w:numPr>
+        <w:suppressLineNumbers w:val="0"/>
+        <w:pBdr>
+          <w:top w:val="none" w:color="auto" w:sz="0" w:space="0"/>
+          <w:left w:val="none" w:color="auto" w:sz="0" w:space="0"/>
+          <w:bottom w:val="none" w:color="auto" w:sz="0" w:space="0"/>
+          <w:right w:val="none" w:color="auto" w:sz="0" w:space="0"/>
+        </w:pBdr>
+        <w:shd w:val="clear" w:fill="FFFFFF"/>
+        <w:spacing w:before="0" w:beforeAutospacing="0" w:after="0" w:afterAutospacing="0" w:line="360" w:lineRule="auto"/>
+        <w:ind w:right="0" w:rightChars="0"/>
+        <w:jc w:val="left"/>
+        <w:rPr>
+          <w:rFonts w:hint="default" w:ascii="Courier New" w:hAnsi="Courier New" w:cs="Courier New"/>
+          <w:sz w:val="24"/>
+          <w:szCs w:val="24"/>
+          <w:lang w:val="es-HN" w:eastAsia="zh-CN"/>
+        </w:rPr>
+      </w:pPr>
+      <w:r>
+        <w:rPr>
+          <w:rFonts w:hint="default" w:ascii="Courier New" w:hAnsi="Courier New" w:cs="Courier New"/>
+          <w:sz w:val="24"/>
+          <w:szCs w:val="24"/>
+          <w:lang w:val="es-HN" w:eastAsia="zh-CN"/>
+        </w:rPr>
+        <w:t xml:space="preserve">      $ocurreError = $return['@pbOcurrioError'];</w:t>
+      </w:r>
+    </w:p>
+    <w:p>
+      <w:pPr>
+        <w:keepNext w:val="0"/>
+        <w:keepLines w:val="0"/>
+        <w:widowControl/>
+        <w:numPr>
+          <w:ilvl w:val="0"/>
+          <w:numId w:val="0"/>
+        </w:numPr>
+        <w:suppressLineNumbers w:val="0"/>
+        <w:pBdr>
+          <w:top w:val="none" w:color="auto" w:sz="0" w:space="0"/>
+          <w:left w:val="none" w:color="auto" w:sz="0" w:space="0"/>
+          <w:bottom w:val="none" w:color="auto" w:sz="0" w:space="0"/>
+          <w:right w:val="none" w:color="auto" w:sz="0" w:space="0"/>
+        </w:pBdr>
+        <w:shd w:val="clear" w:fill="FFFFFF"/>
+        <w:spacing w:before="0" w:beforeAutospacing="0" w:after="0" w:afterAutospacing="0" w:line="360" w:lineRule="auto"/>
+        <w:ind w:right="0" w:rightChars="0"/>
+        <w:jc w:val="left"/>
+        <w:rPr>
+          <w:rFonts w:hint="default" w:ascii="Courier New" w:hAnsi="Courier New" w:cs="Courier New"/>
+          <w:sz w:val="24"/>
+          <w:szCs w:val="24"/>
+          <w:lang w:val="es-HN" w:eastAsia="zh-CN"/>
+        </w:rPr>
+      </w:pPr>
+      <w:r>
+        <w:rPr>
+          <w:rFonts w:hint="default" w:ascii="Courier New" w:hAnsi="Courier New" w:cs="Courier New"/>
+          <w:sz w:val="24"/>
+          <w:szCs w:val="24"/>
+          <w:lang w:val="es-HN" w:eastAsia="zh-CN"/>
+        </w:rPr>
+        <w:t xml:space="preserve">      </w:t>
+      </w:r>
+    </w:p>
+    <w:p>
+      <w:pPr>
+        <w:keepNext w:val="0"/>
+        <w:keepLines w:val="0"/>
+        <w:widowControl/>
+        <w:numPr>
+          <w:ilvl w:val="0"/>
+          <w:numId w:val="0"/>
+        </w:numPr>
+        <w:suppressLineNumbers w:val="0"/>
+        <w:pBdr>
+          <w:top w:val="none" w:color="auto" w:sz="0" w:space="0"/>
+          <w:left w:val="none" w:color="auto" w:sz="0" w:space="0"/>
+          <w:bottom w:val="none" w:color="auto" w:sz="0" w:space="0"/>
+          <w:right w:val="none" w:color="auto" w:sz="0" w:space="0"/>
+        </w:pBdr>
+        <w:shd w:val="clear" w:fill="FFFFFF"/>
+        <w:spacing w:before="0" w:beforeAutospacing="0" w:after="0" w:afterAutospacing="0" w:line="360" w:lineRule="auto"/>
+        <w:ind w:right="0" w:rightChars="0"/>
+        <w:jc w:val="left"/>
+        <w:rPr>
+          <w:rFonts w:hint="default" w:ascii="Courier New" w:hAnsi="Courier New" w:cs="Courier New"/>
+          <w:sz w:val="24"/>
+          <w:szCs w:val="24"/>
+          <w:lang w:val="es-HN" w:eastAsia="zh-CN"/>
+        </w:rPr>
+      </w:pPr>
+      <w:r>
+        <w:rPr>
+          <w:rFonts w:hint="default" w:ascii="Courier New" w:hAnsi="Courier New" w:cs="Courier New"/>
+          <w:sz w:val="24"/>
+          <w:szCs w:val="24"/>
+          <w:lang w:val="es-HN" w:eastAsia="zh-CN"/>
+        </w:rPr>
+        <w:t xml:space="preserve">      if ($ocurreError == "1"){</w:t>
+      </w:r>
+    </w:p>
+    <w:p>
+      <w:pPr>
+        <w:keepNext w:val="0"/>
+        <w:keepLines w:val="0"/>
+        <w:widowControl/>
+        <w:numPr>
+          <w:ilvl w:val="0"/>
+          <w:numId w:val="0"/>
+        </w:numPr>
+        <w:suppressLineNumbers w:val="0"/>
+        <w:pBdr>
+          <w:top w:val="none" w:color="auto" w:sz="0" w:space="0"/>
+          <w:left w:val="none" w:color="auto" w:sz="0" w:space="0"/>
+          <w:bottom w:val="none" w:color="auto" w:sz="0" w:space="0"/>
+          <w:right w:val="none" w:color="auto" w:sz="0" w:space="0"/>
+        </w:pBdr>
+        <w:shd w:val="clear" w:fill="FFFFFF"/>
+        <w:spacing w:before="0" w:beforeAutospacing="0" w:after="0" w:afterAutospacing="0" w:line="360" w:lineRule="auto"/>
+        <w:ind w:right="0" w:rightChars="0"/>
+        <w:jc w:val="left"/>
+        <w:rPr>
+          <w:rFonts w:hint="default" w:ascii="Courier New" w:hAnsi="Courier New" w:cs="Courier New"/>
+          <w:sz w:val="24"/>
+          <w:szCs w:val="24"/>
+          <w:lang w:val="es-HN" w:eastAsia="zh-CN"/>
+        </w:rPr>
+      </w:pPr>
+      <w:r>
+        <w:rPr>
+          <w:rFonts w:hint="default" w:ascii="Courier New" w:hAnsi="Courier New" w:cs="Courier New"/>
+          <w:sz w:val="24"/>
+          <w:szCs w:val="24"/>
+          <w:lang w:val="es-HN" w:eastAsia="zh-CN"/>
+        </w:rPr>
+        <w:t xml:space="preserve">          echo '&lt;b&gt;'. $mensajeSP . '&lt;/b&gt;'." !@!true" . " &lt;br&gt;";</w:t>
+      </w:r>
+    </w:p>
+    <w:p>
+      <w:pPr>
+        <w:keepNext w:val="0"/>
+        <w:keepLines w:val="0"/>
+        <w:widowControl/>
+        <w:numPr>
+          <w:ilvl w:val="0"/>
+          <w:numId w:val="0"/>
+        </w:numPr>
+        <w:suppressLineNumbers w:val="0"/>
+        <w:pBdr>
+          <w:top w:val="none" w:color="auto" w:sz="0" w:space="0"/>
+          <w:left w:val="none" w:color="auto" w:sz="0" w:space="0"/>
+          <w:bottom w:val="none" w:color="auto" w:sz="0" w:space="0"/>
+          <w:right w:val="none" w:color="auto" w:sz="0" w:space="0"/>
+        </w:pBdr>
+        <w:shd w:val="clear" w:fill="FFFFFF"/>
+        <w:spacing w:before="0" w:beforeAutospacing="0" w:after="0" w:afterAutospacing="0" w:line="360" w:lineRule="auto"/>
+        <w:ind w:right="0" w:rightChars="0"/>
+        <w:jc w:val="left"/>
+        <w:rPr>
+          <w:rFonts w:hint="default" w:ascii="Courier New" w:hAnsi="Courier New" w:cs="Courier New"/>
+          <w:sz w:val="24"/>
+          <w:szCs w:val="24"/>
+          <w:lang w:val="es-HN" w:eastAsia="zh-CN"/>
+        </w:rPr>
+      </w:pPr>
+      <w:r>
+        <w:rPr>
+          <w:rFonts w:hint="default" w:ascii="Courier New" w:hAnsi="Courier New" w:cs="Courier New"/>
+          <w:sz w:val="24"/>
+          <w:szCs w:val="24"/>
+          <w:lang w:val="es-HN" w:eastAsia="zh-CN"/>
+        </w:rPr>
+        <w:t xml:space="preserve">      } else {</w:t>
+      </w:r>
+    </w:p>
+    <w:p>
+      <w:pPr>
+        <w:keepNext w:val="0"/>
+        <w:keepLines w:val="0"/>
+        <w:widowControl/>
+        <w:numPr>
+          <w:ilvl w:val="0"/>
+          <w:numId w:val="0"/>
+        </w:numPr>
+        <w:suppressLineNumbers w:val="0"/>
+        <w:pBdr>
+          <w:top w:val="none" w:color="auto" w:sz="0" w:space="0"/>
+          <w:left w:val="none" w:color="auto" w:sz="0" w:space="0"/>
+          <w:bottom w:val="none" w:color="auto" w:sz="0" w:space="0"/>
+          <w:right w:val="none" w:color="auto" w:sz="0" w:space="0"/>
+        </w:pBdr>
+        <w:shd w:val="clear" w:fill="FFFFFF"/>
+        <w:spacing w:before="0" w:beforeAutospacing="0" w:after="0" w:afterAutospacing="0" w:line="360" w:lineRule="auto"/>
+        <w:ind w:right="0" w:rightChars="0"/>
+        <w:jc w:val="left"/>
+        <w:rPr>
+          <w:rFonts w:hint="default" w:ascii="Courier New" w:hAnsi="Courier New" w:cs="Courier New"/>
+          <w:sz w:val="24"/>
+          <w:szCs w:val="24"/>
+          <w:lang w:val="es-HN" w:eastAsia="zh-CN"/>
+        </w:rPr>
+      </w:pPr>
+      <w:r>
+        <w:rPr>
+          <w:rFonts w:hint="default" w:ascii="Courier New" w:hAnsi="Courier New" w:cs="Courier New"/>
+          <w:sz w:val="24"/>
+          <w:szCs w:val="24"/>
+          <w:lang w:val="es-HN" w:eastAsia="zh-CN"/>
+        </w:rPr>
+        <w:t xml:space="preserve">      </w:t>
+      </w:r>
+      <w:r>
+        <w:rPr>
+          <w:rFonts w:hint="default" w:ascii="Courier New" w:hAnsi="Courier New" w:cs="Courier New"/>
+          <w:sz w:val="24"/>
+          <w:szCs w:val="24"/>
+          <w:lang w:val="es-HN" w:eastAsia="zh-CN"/>
+        </w:rPr>
+        <w:tab/>
+      </w:r>
+      <w:r>
+        <w:rPr>
+          <w:rFonts w:hint="default" w:ascii="Courier New" w:hAnsi="Courier New" w:cs="Courier New"/>
+          <w:sz w:val="24"/>
+          <w:szCs w:val="24"/>
+          <w:lang w:val="es-HN" w:eastAsia="zh-CN"/>
+        </w:rPr>
+        <w:t>echo "&lt;b&gt;Registro Insertado con Exito&lt;/b&gt;&lt;br&gt;";</w:t>
+      </w:r>
+    </w:p>
+    <w:p>
+      <w:pPr>
+        <w:keepNext w:val="0"/>
+        <w:keepLines w:val="0"/>
+        <w:widowControl/>
+        <w:numPr>
+          <w:ilvl w:val="0"/>
+          <w:numId w:val="0"/>
+        </w:numPr>
+        <w:suppressLineNumbers w:val="0"/>
+        <w:pBdr>
+          <w:top w:val="none" w:color="auto" w:sz="0" w:space="0"/>
+          <w:left w:val="none" w:color="auto" w:sz="0" w:space="0"/>
+          <w:bottom w:val="none" w:color="auto" w:sz="0" w:space="0"/>
+          <w:right w:val="none" w:color="auto" w:sz="0" w:space="0"/>
+        </w:pBdr>
+        <w:shd w:val="clear" w:fill="FFFFFF"/>
+        <w:spacing w:before="0" w:beforeAutospacing="0" w:after="0" w:afterAutospacing="0" w:line="360" w:lineRule="auto"/>
+        <w:ind w:right="0" w:rightChars="0"/>
+        <w:jc w:val="left"/>
+        <w:rPr>
+          <w:rFonts w:hint="default" w:ascii="Courier New" w:hAnsi="Courier New" w:cs="Courier New"/>
+          <w:sz w:val="24"/>
+          <w:szCs w:val="24"/>
+          <w:lang w:val="es-HN" w:eastAsia="zh-CN"/>
+        </w:rPr>
+      </w:pPr>
+      <w:r>
+        <w:rPr>
+          <w:rFonts w:hint="default" w:ascii="Courier New" w:hAnsi="Courier New" w:cs="Courier New"/>
+          <w:sz w:val="24"/>
+          <w:szCs w:val="24"/>
+          <w:lang w:val="es-HN" w:eastAsia="zh-CN"/>
+        </w:rPr>
+        <w:t xml:space="preserve">        //echo $mensajeSP . " !@!false" . " &lt;br&gt;";</w:t>
+      </w:r>
+    </w:p>
+    <w:p>
+      <w:pPr>
+        <w:keepNext w:val="0"/>
+        <w:keepLines w:val="0"/>
+        <w:widowControl/>
+        <w:numPr>
+          <w:ilvl w:val="0"/>
+          <w:numId w:val="0"/>
+        </w:numPr>
+        <w:suppressLineNumbers w:val="0"/>
+        <w:pBdr>
+          <w:top w:val="none" w:color="auto" w:sz="0" w:space="0"/>
+          <w:left w:val="none" w:color="auto" w:sz="0" w:space="0"/>
+          <w:bottom w:val="none" w:color="auto" w:sz="0" w:space="0"/>
+          <w:right w:val="none" w:color="auto" w:sz="0" w:space="0"/>
+        </w:pBdr>
+        <w:shd w:val="clear" w:fill="FFFFFF"/>
+        <w:spacing w:before="0" w:beforeAutospacing="0" w:after="0" w:afterAutospacing="0" w:line="360" w:lineRule="auto"/>
+        <w:ind w:right="0" w:rightChars="0"/>
+        <w:jc w:val="left"/>
+        <w:rPr>
+          <w:rFonts w:hint="default" w:ascii="Courier New" w:hAnsi="Courier New" w:cs="Courier New"/>
+          <w:sz w:val="24"/>
+          <w:szCs w:val="24"/>
+          <w:lang w:val="es-HN" w:eastAsia="zh-CN"/>
+        </w:rPr>
+      </w:pPr>
+      <w:r>
+        <w:rPr>
+          <w:rFonts w:hint="default" w:ascii="Courier New" w:hAnsi="Courier New" w:cs="Courier New"/>
+          <w:sz w:val="24"/>
+          <w:szCs w:val="24"/>
+          <w:lang w:val="es-HN" w:eastAsia="zh-CN"/>
+        </w:rPr>
+        <w:t xml:space="preserve">      }</w:t>
+      </w:r>
+    </w:p>
+    <w:p>
+      <w:pPr>
+        <w:keepNext w:val="0"/>
+        <w:keepLines w:val="0"/>
+        <w:widowControl/>
+        <w:numPr>
+          <w:numId w:val="0"/>
+        </w:numPr>
+        <w:suppressLineNumbers w:val="0"/>
+        <w:pBdr>
+          <w:top w:val="none" w:color="auto" w:sz="0" w:space="0"/>
+          <w:left w:val="none" w:color="auto" w:sz="0" w:space="0"/>
+          <w:bottom w:val="none" w:color="auto" w:sz="0" w:space="0"/>
+          <w:right w:val="none" w:color="auto" w:sz="0" w:space="0"/>
+        </w:pBdr>
+        <w:shd w:val="clear" w:fill="FFFFFF"/>
+        <w:spacing w:before="0" w:beforeAutospacing="0" w:after="0" w:afterAutospacing="0" w:line="360" w:lineRule="auto"/>
+        <w:ind w:right="0" w:rightChars="0"/>
+        <w:jc w:val="both"/>
+        <w:rPr>
+          <w:rFonts w:hint="default" w:ascii="Courier New" w:hAnsi="Courier New" w:cs="Courier New"/>
+          <w:lang w:val="es-HN" w:eastAsia="zh-CN"/>
+        </w:rPr>
+      </w:pPr>
     </w:p>
     <w:sectPr>
       <w:pgSz w:w="11906" w:h="16838"/>

</xml_diff>